<commit_message>
#41 correções no documento
</commit_message>
<xml_diff>
--- a/docassemble/docsdaj/data/templates/pedido-de-isencao-de-custas-cartorarias.docx
+++ b/docassemble/docsdaj/data/templates/pedido-de-isencao-de-custas-cartorarias.docx
@@ -33,7 +33,27 @@
           <w:sz w:val="24"/>
           <w:szCs w:val="24"/>
         </w:rPr>
-        <w:t>AO {{ enderecamento_cartorio }}</w:t>
+        <w:t xml:space="preserve">AO {{ </w:t>
+      </w:r>
+      <w:proofErr w:type="spellStart"/>
+      <w:r>
+        <w:rPr>
+          <w:rFonts w:ascii="Times New Roman" w:eastAsia="Times New Roman" w:hAnsi="Times New Roman" w:cs="Times New Roman"/>
+          <w:b/>
+          <w:sz w:val="24"/>
+          <w:szCs w:val="24"/>
+        </w:rPr>
+        <w:t>enderecamento_cartorio</w:t>
+      </w:r>
+      <w:proofErr w:type="spellEnd"/>
+      <w:r>
+        <w:rPr>
+          <w:rFonts w:ascii="Times New Roman" w:eastAsia="Times New Roman" w:hAnsi="Times New Roman" w:cs="Times New Roman"/>
+          <w:b/>
+          <w:sz w:val="24"/>
+          <w:szCs w:val="24"/>
+        </w:rPr>
+        <w:t xml:space="preserve"> }}</w:t>
       </w:r>
     </w:p>
     <w:p>
@@ -54,7 +74,25 @@
           <w:sz w:val="24"/>
           <w:szCs w:val="24"/>
         </w:rPr>
-        <w:t xml:space="preserve">{%p if </w:t>
+        <w:t xml:space="preserve">{%p </w:t>
+      </w:r>
+      <w:proofErr w:type="spellStart"/>
+      <w:r>
+        <w:rPr>
+          <w:rFonts w:ascii="Times New Roman" w:eastAsia="Times New Roman" w:hAnsi="Times New Roman" w:cs="Times New Roman"/>
+          <w:sz w:val="24"/>
+          <w:szCs w:val="24"/>
+        </w:rPr>
+        <w:t>if</w:t>
+      </w:r>
+      <w:proofErr w:type="spellEnd"/>
+      <w:r>
+        <w:rPr>
+          <w:rFonts w:ascii="Times New Roman" w:eastAsia="Times New Roman" w:hAnsi="Times New Roman" w:cs="Times New Roman"/>
+          <w:sz w:val="24"/>
+          <w:szCs w:val="24"/>
+        </w:rPr>
+        <w:t xml:space="preserve"> </w:t>
       </w:r>
       <w:r>
         <w:rPr>
@@ -97,7 +135,43 @@
           <w:sz w:val="24"/>
           <w:szCs w:val="24"/>
         </w:rPr>
-        <w:t xml:space="preserve">Eu, {{ nome_assistido }}, CPF nº {{ num_cpf_assistido }}, </w:t>
+        <w:t xml:space="preserve">Eu, {{ </w:t>
+      </w:r>
+      <w:proofErr w:type="spellStart"/>
+      <w:r>
+        <w:rPr>
+          <w:rFonts w:ascii="Times New Roman" w:eastAsia="Times New Roman" w:hAnsi="Times New Roman" w:cs="Times New Roman"/>
+          <w:sz w:val="24"/>
+          <w:szCs w:val="24"/>
+        </w:rPr>
+        <w:t>nome_assistido</w:t>
+      </w:r>
+      <w:proofErr w:type="spellEnd"/>
+      <w:r>
+        <w:rPr>
+          <w:rFonts w:ascii="Times New Roman" w:eastAsia="Times New Roman" w:hAnsi="Times New Roman" w:cs="Times New Roman"/>
+          <w:sz w:val="24"/>
+          <w:szCs w:val="24"/>
+        </w:rPr>
+        <w:t xml:space="preserve"> }}, CPF nº {{ </w:t>
+      </w:r>
+      <w:proofErr w:type="spellStart"/>
+      <w:r>
+        <w:rPr>
+          <w:rFonts w:ascii="Times New Roman" w:eastAsia="Times New Roman" w:hAnsi="Times New Roman" w:cs="Times New Roman"/>
+          <w:sz w:val="24"/>
+          <w:szCs w:val="24"/>
+        </w:rPr>
+        <w:t>num_cpf_assistido</w:t>
+      </w:r>
+      <w:proofErr w:type="spellEnd"/>
+      <w:r>
+        <w:rPr>
+          <w:rFonts w:ascii="Times New Roman" w:eastAsia="Times New Roman" w:hAnsi="Times New Roman" w:cs="Times New Roman"/>
+          <w:sz w:val="24"/>
+          <w:szCs w:val="24"/>
+        </w:rPr>
+        <w:t xml:space="preserve"> }}, </w:t>
       </w:r>
       <w:r>
         <w:rPr>
@@ -113,31 +187,41 @@
           <w:sz w:val="24"/>
           <w:szCs w:val="24"/>
         </w:rPr>
-        <w:t xml:space="preserve"> {{ num_rg_assistido }}</w:t>
-      </w:r>
-      <w:r>
-        <w:rPr>
-          <w:rFonts w:ascii="Times New Roman" w:eastAsia="Times New Roman" w:hAnsi="Times New Roman" w:cs="Times New Roman"/>
-          <w:sz w:val="24"/>
-          <w:szCs w:val="24"/>
-        </w:rPr>
-        <w:t xml:space="preserve"> {{sigla_identidade}}</w:t>
-      </w:r>
-      <w:r>
-        <w:rPr>
-          <w:rFonts w:ascii="Times New Roman" w:eastAsia="Times New Roman" w:hAnsi="Times New Roman" w:cs="Times New Roman"/>
-          <w:sz w:val="24"/>
-          <w:szCs w:val="24"/>
-        </w:rPr>
-        <w:t>,  {{ nacionalidade_assistido }}, {{ estado_civil_assitido }}, {{ profissao_assistido }}, filho (a) de {{ filiacao_assistido }}, residente</w:t>
-      </w:r>
-      <w:r>
-        <w:rPr>
-          <w:rFonts w:ascii="Times New Roman" w:eastAsia="Times New Roman" w:hAnsi="Times New Roman" w:cs="Times New Roman"/>
-          <w:sz w:val="24"/>
-          <w:szCs w:val="24"/>
-        </w:rPr>
-        <w:t xml:space="preserve"> e domiciliado(a) a {{ logradouro }},{{ num_residencial }}, {{ complemento }}, {{ bairro }}, {{ cidade }},  {{ sigla_estado }}, CEP {{ cep }},  telefone(s) {{ telefone_assistido }}, </w:t>
+        <w:t xml:space="preserve"> </w:t>
+      </w:r>
+      <w:r>
+        <w:rPr>
+          <w:rFonts w:ascii="Times New Roman" w:eastAsia="Times New Roman" w:hAnsi="Times New Roman" w:cs="Times New Roman"/>
+          <w:sz w:val="24"/>
+          <w:szCs w:val="24"/>
+        </w:rPr>
+        <w:t>{{</w:t>
+      </w:r>
+      <w:proofErr w:type="spellStart"/>
+      <w:r>
+        <w:rPr>
+          <w:rFonts w:ascii="Times New Roman" w:eastAsia="Times New Roman" w:hAnsi="Times New Roman" w:cs="Times New Roman"/>
+          <w:sz w:val="24"/>
+          <w:szCs w:val="24"/>
+        </w:rPr>
+        <w:t>sigla_identidade</w:t>
+      </w:r>
+      <w:proofErr w:type="spellEnd"/>
+      <w:r>
+        <w:rPr>
+          <w:rFonts w:ascii="Times New Roman" w:eastAsia="Times New Roman" w:hAnsi="Times New Roman" w:cs="Times New Roman"/>
+          <w:sz w:val="24"/>
+          <w:szCs w:val="24"/>
+        </w:rPr>
+        <w:t>}}</w:t>
+      </w:r>
+      <w:r>
+        <w:rPr>
+          <w:rFonts w:ascii="Times New Roman" w:eastAsia="Times New Roman" w:hAnsi="Times New Roman" w:cs="Times New Roman"/>
+          <w:sz w:val="24"/>
+          <w:szCs w:val="24"/>
+        </w:rPr>
+        <w:t xml:space="preserve"> </w:t>
       </w:r>
       <w:r>
         <w:rPr>
@@ -147,6 +231,166 @@
         </w:rPr>
         <w:t xml:space="preserve">{{ </w:t>
       </w:r>
+      <w:proofErr w:type="spellStart"/>
+      <w:r>
+        <w:rPr>
+          <w:rFonts w:ascii="Times New Roman" w:eastAsia="Times New Roman" w:hAnsi="Times New Roman" w:cs="Times New Roman"/>
+          <w:sz w:val="24"/>
+          <w:szCs w:val="24"/>
+        </w:rPr>
+        <w:t>num_rg_assistido</w:t>
+      </w:r>
+      <w:proofErr w:type="spellEnd"/>
+      <w:r>
+        <w:rPr>
+          <w:rFonts w:ascii="Times New Roman" w:eastAsia="Times New Roman" w:hAnsi="Times New Roman" w:cs="Times New Roman"/>
+          <w:sz w:val="24"/>
+          <w:szCs w:val="24"/>
+        </w:rPr>
+        <w:t xml:space="preserve"> }},  {{ </w:t>
+      </w:r>
+      <w:proofErr w:type="spellStart"/>
+      <w:r>
+        <w:rPr>
+          <w:rFonts w:ascii="Times New Roman" w:eastAsia="Times New Roman" w:hAnsi="Times New Roman" w:cs="Times New Roman"/>
+          <w:sz w:val="24"/>
+          <w:szCs w:val="24"/>
+        </w:rPr>
+        <w:t>nacionalidade_assistido</w:t>
+      </w:r>
+      <w:proofErr w:type="spellEnd"/>
+      <w:r>
+        <w:rPr>
+          <w:rFonts w:ascii="Times New Roman" w:eastAsia="Times New Roman" w:hAnsi="Times New Roman" w:cs="Times New Roman"/>
+          <w:sz w:val="24"/>
+          <w:szCs w:val="24"/>
+        </w:rPr>
+        <w:t xml:space="preserve"> }}, {{ </w:t>
+      </w:r>
+      <w:proofErr w:type="spellStart"/>
+      <w:r>
+        <w:rPr>
+          <w:rFonts w:ascii="Times New Roman" w:eastAsia="Times New Roman" w:hAnsi="Times New Roman" w:cs="Times New Roman"/>
+          <w:sz w:val="24"/>
+          <w:szCs w:val="24"/>
+        </w:rPr>
+        <w:t>estado_civil_assitido</w:t>
+      </w:r>
+      <w:proofErr w:type="spellEnd"/>
+      <w:r>
+        <w:rPr>
+          <w:rFonts w:ascii="Times New Roman" w:eastAsia="Times New Roman" w:hAnsi="Times New Roman" w:cs="Times New Roman"/>
+          <w:sz w:val="24"/>
+          <w:szCs w:val="24"/>
+        </w:rPr>
+        <w:t xml:space="preserve"> }}, {{ </w:t>
+      </w:r>
+      <w:proofErr w:type="spellStart"/>
+      <w:r>
+        <w:rPr>
+          <w:rFonts w:ascii="Times New Roman" w:eastAsia="Times New Roman" w:hAnsi="Times New Roman" w:cs="Times New Roman"/>
+          <w:sz w:val="24"/>
+          <w:szCs w:val="24"/>
+        </w:rPr>
+        <w:t>profissao_assistido</w:t>
+      </w:r>
+      <w:proofErr w:type="spellEnd"/>
+      <w:r>
+        <w:rPr>
+          <w:rFonts w:ascii="Times New Roman" w:eastAsia="Times New Roman" w:hAnsi="Times New Roman" w:cs="Times New Roman"/>
+          <w:sz w:val="24"/>
+          <w:szCs w:val="24"/>
+        </w:rPr>
+        <w:t xml:space="preserve"> }}, filho (a) de {{ </w:t>
+      </w:r>
+      <w:proofErr w:type="spellStart"/>
+      <w:r>
+        <w:rPr>
+          <w:rFonts w:ascii="Times New Roman" w:eastAsia="Times New Roman" w:hAnsi="Times New Roman" w:cs="Times New Roman"/>
+          <w:sz w:val="24"/>
+          <w:szCs w:val="24"/>
+        </w:rPr>
+        <w:t>filiacao_assistido</w:t>
+      </w:r>
+      <w:proofErr w:type="spellEnd"/>
+      <w:r>
+        <w:rPr>
+          <w:rFonts w:ascii="Times New Roman" w:eastAsia="Times New Roman" w:hAnsi="Times New Roman" w:cs="Times New Roman"/>
+          <w:sz w:val="24"/>
+          <w:szCs w:val="24"/>
+        </w:rPr>
+        <w:t xml:space="preserve"> }}, residente</w:t>
+      </w:r>
+      <w:r>
+        <w:rPr>
+          <w:rFonts w:ascii="Times New Roman" w:eastAsia="Times New Roman" w:hAnsi="Times New Roman" w:cs="Times New Roman"/>
+          <w:sz w:val="24"/>
+          <w:szCs w:val="24"/>
+        </w:rPr>
+        <w:t xml:space="preserve"> e domiciliado(a) a {{ logradouro }},{{ </w:t>
+      </w:r>
+      <w:proofErr w:type="spellStart"/>
+      <w:r>
+        <w:rPr>
+          <w:rFonts w:ascii="Times New Roman" w:eastAsia="Times New Roman" w:hAnsi="Times New Roman" w:cs="Times New Roman"/>
+          <w:sz w:val="24"/>
+          <w:szCs w:val="24"/>
+        </w:rPr>
+        <w:t>num_residencial</w:t>
+      </w:r>
+      <w:proofErr w:type="spellEnd"/>
+      <w:r>
+        <w:rPr>
+          <w:rFonts w:ascii="Times New Roman" w:eastAsia="Times New Roman" w:hAnsi="Times New Roman" w:cs="Times New Roman"/>
+          <w:sz w:val="24"/>
+          <w:szCs w:val="24"/>
+        </w:rPr>
+        <w:t xml:space="preserve"> }}, {{ complemento }}, {{ bairro }}, {{ cidade }},  {{ </w:t>
+      </w:r>
+      <w:proofErr w:type="spellStart"/>
+      <w:r>
+        <w:rPr>
+          <w:rFonts w:ascii="Times New Roman" w:eastAsia="Times New Roman" w:hAnsi="Times New Roman" w:cs="Times New Roman"/>
+          <w:sz w:val="24"/>
+          <w:szCs w:val="24"/>
+        </w:rPr>
+        <w:t>sigla_estado</w:t>
+      </w:r>
+      <w:proofErr w:type="spellEnd"/>
+      <w:r>
+        <w:rPr>
+          <w:rFonts w:ascii="Times New Roman" w:eastAsia="Times New Roman" w:hAnsi="Times New Roman" w:cs="Times New Roman"/>
+          <w:sz w:val="24"/>
+          <w:szCs w:val="24"/>
+        </w:rPr>
+        <w:t xml:space="preserve"> }}, CEP {{ cep }},  telefone(s) {{ </w:t>
+      </w:r>
+      <w:proofErr w:type="spellStart"/>
+      <w:r>
+        <w:rPr>
+          <w:rFonts w:ascii="Times New Roman" w:eastAsia="Times New Roman" w:hAnsi="Times New Roman" w:cs="Times New Roman"/>
+          <w:sz w:val="24"/>
+          <w:szCs w:val="24"/>
+        </w:rPr>
+        <w:t>telefone_assistido</w:t>
+      </w:r>
+      <w:proofErr w:type="spellEnd"/>
+      <w:r>
+        <w:rPr>
+          <w:rFonts w:ascii="Times New Roman" w:eastAsia="Times New Roman" w:hAnsi="Times New Roman" w:cs="Times New Roman"/>
+          <w:sz w:val="24"/>
+          <w:szCs w:val="24"/>
+        </w:rPr>
+        <w:t xml:space="preserve"> }}, </w:t>
+      </w:r>
+      <w:r>
+        <w:rPr>
+          <w:rFonts w:ascii="Times New Roman" w:eastAsia="Times New Roman" w:hAnsi="Times New Roman" w:cs="Times New Roman"/>
+          <w:sz w:val="24"/>
+          <w:szCs w:val="24"/>
+        </w:rPr>
+        <w:t xml:space="preserve">{{ </w:t>
+      </w:r>
       <w:r>
         <w:rPr>
           <w:rFonts w:ascii="Times New Roman" w:eastAsia="Times New Roman" w:hAnsi="Times New Roman" w:cs="Times New Roman"/>
@@ -177,7 +421,25 @@
           <w:sz w:val="24"/>
           <w:szCs w:val="24"/>
         </w:rPr>
-        <w:t xml:space="preserve">e e-mail {{ email_assitido }}, </w:t>
+        <w:t xml:space="preserve">e e-mail {{ </w:t>
+      </w:r>
+      <w:proofErr w:type="spellStart"/>
+      <w:r>
+        <w:rPr>
+          <w:rFonts w:ascii="Times New Roman" w:eastAsia="Times New Roman" w:hAnsi="Times New Roman" w:cs="Times New Roman"/>
+          <w:sz w:val="24"/>
+          <w:szCs w:val="24"/>
+        </w:rPr>
+        <w:t>email_assitido</w:t>
+      </w:r>
+      <w:proofErr w:type="spellEnd"/>
+      <w:r>
+        <w:rPr>
+          <w:rFonts w:ascii="Times New Roman" w:eastAsia="Times New Roman" w:hAnsi="Times New Roman" w:cs="Times New Roman"/>
+          <w:sz w:val="24"/>
+          <w:szCs w:val="24"/>
+        </w:rPr>
+        <w:t xml:space="preserve"> }}, </w:t>
       </w:r>
       <w:r>
         <w:rPr>
@@ -230,7 +492,25 @@
           <w:sz w:val="24"/>
           <w:szCs w:val="24"/>
         </w:rPr>
-        <w:t>{%p endif %}</w:t>
+        <w:t xml:space="preserve">{%p </w:t>
+      </w:r>
+      <w:proofErr w:type="spellStart"/>
+      <w:r>
+        <w:rPr>
+          <w:rFonts w:ascii="Times New Roman" w:eastAsia="Times New Roman" w:hAnsi="Times New Roman" w:cs="Times New Roman"/>
+          <w:sz w:val="24"/>
+          <w:szCs w:val="24"/>
+        </w:rPr>
+        <w:t>endif</w:t>
+      </w:r>
+      <w:proofErr w:type="spellEnd"/>
+      <w:r>
+        <w:rPr>
+          <w:rFonts w:ascii="Times New Roman" w:eastAsia="Times New Roman" w:hAnsi="Times New Roman" w:cs="Times New Roman"/>
+          <w:sz w:val="24"/>
+          <w:szCs w:val="24"/>
+        </w:rPr>
+        <w:t xml:space="preserve"> %}</w:t>
       </w:r>
       <w:r>
         <w:rPr>
@@ -317,7 +597,39 @@
           <w:sz w:val="24"/>
           <w:szCs w:val="24"/>
         </w:rPr>
-        <w:t>{%p if decisao %}</w:t>
+        <w:t xml:space="preserve">{%p </w:t>
+      </w:r>
+      <w:proofErr w:type="spellStart"/>
+      <w:r>
+        <w:rPr>
+          <w:sz w:val="24"/>
+          <w:szCs w:val="24"/>
+        </w:rPr>
+        <w:t>if</w:t>
+      </w:r>
+      <w:proofErr w:type="spellEnd"/>
+      <w:r>
+        <w:rPr>
+          <w:sz w:val="24"/>
+          <w:szCs w:val="24"/>
+        </w:rPr>
+        <w:t xml:space="preserve"> </w:t>
+      </w:r>
+      <w:proofErr w:type="spellStart"/>
+      <w:r>
+        <w:rPr>
+          <w:sz w:val="24"/>
+          <w:szCs w:val="24"/>
+        </w:rPr>
+        <w:t>decisao</w:t>
+      </w:r>
+      <w:proofErr w:type="spellEnd"/>
+      <w:r>
+        <w:rPr>
+          <w:sz w:val="24"/>
+          <w:szCs w:val="24"/>
+        </w:rPr>
+        <w:t xml:space="preserve"> %}</w:t>
       </w:r>
     </w:p>
     <w:p>
@@ -356,7 +668,23 @@
           <w:sz w:val="24"/>
           <w:szCs w:val="24"/>
         </w:rPr>
-        <w:t>{%p if decisao2 %}</w:t>
+        <w:t xml:space="preserve">{%p </w:t>
+      </w:r>
+      <w:proofErr w:type="spellStart"/>
+      <w:r>
+        <w:rPr>
+          <w:sz w:val="24"/>
+          <w:szCs w:val="24"/>
+        </w:rPr>
+        <w:t>if</w:t>
+      </w:r>
+      <w:proofErr w:type="spellEnd"/>
+      <w:r>
+        <w:rPr>
+          <w:sz w:val="24"/>
+          <w:szCs w:val="24"/>
+        </w:rPr>
+        <w:t xml:space="preserve"> decisao2 %}</w:t>
       </w:r>
     </w:p>
     <w:p>
@@ -395,7 +723,23 @@
           <w:sz w:val="24"/>
           <w:szCs w:val="24"/>
         </w:rPr>
-        <w:t>{%p if decisao3 %}</w:t>
+        <w:t xml:space="preserve">{%p </w:t>
+      </w:r>
+      <w:proofErr w:type="spellStart"/>
+      <w:r>
+        <w:rPr>
+          <w:sz w:val="24"/>
+          <w:szCs w:val="24"/>
+        </w:rPr>
+        <w:t>if</w:t>
+      </w:r>
+      <w:proofErr w:type="spellEnd"/>
+      <w:r>
+        <w:rPr>
+          <w:sz w:val="24"/>
+          <w:szCs w:val="24"/>
+        </w:rPr>
+        <w:t xml:space="preserve"> decisao3 %}</w:t>
       </w:r>
     </w:p>
     <w:p>
@@ -435,7 +779,23 @@
           <w:sz w:val="24"/>
           <w:szCs w:val="24"/>
         </w:rPr>
-        <w:t>{%p if decisao4 %}</w:t>
+        <w:t xml:space="preserve">{%p </w:t>
+      </w:r>
+      <w:proofErr w:type="spellStart"/>
+      <w:r>
+        <w:rPr>
+          <w:sz w:val="24"/>
+          <w:szCs w:val="24"/>
+        </w:rPr>
+        <w:t>if</w:t>
+      </w:r>
+      <w:proofErr w:type="spellEnd"/>
+      <w:r>
+        <w:rPr>
+          <w:sz w:val="24"/>
+          <w:szCs w:val="24"/>
+        </w:rPr>
+        <w:t xml:space="preserve"> decisao4 %}</w:t>
       </w:r>
     </w:p>
     <w:p>
@@ -474,7 +834,23 @@
           <w:sz w:val="24"/>
           <w:szCs w:val="24"/>
         </w:rPr>
-        <w:t>{%p if decisao5 %}</w:t>
+        <w:t xml:space="preserve">{%p </w:t>
+      </w:r>
+      <w:proofErr w:type="spellStart"/>
+      <w:r>
+        <w:rPr>
+          <w:sz w:val="24"/>
+          <w:szCs w:val="24"/>
+        </w:rPr>
+        <w:t>if</w:t>
+      </w:r>
+      <w:proofErr w:type="spellEnd"/>
+      <w:r>
+        <w:rPr>
+          <w:sz w:val="24"/>
+          <w:szCs w:val="24"/>
+        </w:rPr>
+        <w:t xml:space="preserve"> decisao5 %}</w:t>
       </w:r>
     </w:p>
     <w:p>
@@ -513,7 +889,23 @@
           <w:sz w:val="24"/>
           <w:szCs w:val="24"/>
         </w:rPr>
-        <w:t>{%p if decisao6 %}</w:t>
+        <w:t xml:space="preserve">{%p </w:t>
+      </w:r>
+      <w:proofErr w:type="spellStart"/>
+      <w:r>
+        <w:rPr>
+          <w:sz w:val="24"/>
+          <w:szCs w:val="24"/>
+        </w:rPr>
+        <w:t>if</w:t>
+      </w:r>
+      <w:proofErr w:type="spellEnd"/>
+      <w:r>
+        <w:rPr>
+          <w:sz w:val="24"/>
+          <w:szCs w:val="24"/>
+        </w:rPr>
+        <w:t xml:space="preserve"> decisao6 %}</w:t>
       </w:r>
     </w:p>
     <w:p>
@@ -552,7 +944,23 @@
           <w:sz w:val="24"/>
           <w:szCs w:val="24"/>
         </w:rPr>
-        <w:t>{%p if decisao7 %}</w:t>
+        <w:t xml:space="preserve">{%p </w:t>
+      </w:r>
+      <w:proofErr w:type="spellStart"/>
+      <w:r>
+        <w:rPr>
+          <w:sz w:val="24"/>
+          <w:szCs w:val="24"/>
+        </w:rPr>
+        <w:t>if</w:t>
+      </w:r>
+      <w:proofErr w:type="spellEnd"/>
+      <w:r>
+        <w:rPr>
+          <w:sz w:val="24"/>
+          <w:szCs w:val="24"/>
+        </w:rPr>
+        <w:t xml:space="preserve"> decisao7 %}</w:t>
       </w:r>
     </w:p>
     <w:p>
@@ -591,7 +999,23 @@
           <w:sz w:val="24"/>
           <w:szCs w:val="24"/>
         </w:rPr>
-        <w:t>{%p if decisao8 %}</w:t>
+        <w:t xml:space="preserve">{%p </w:t>
+      </w:r>
+      <w:proofErr w:type="spellStart"/>
+      <w:r>
+        <w:rPr>
+          <w:sz w:val="24"/>
+          <w:szCs w:val="24"/>
+        </w:rPr>
+        <w:t>if</w:t>
+      </w:r>
+      <w:proofErr w:type="spellEnd"/>
+      <w:r>
+        <w:rPr>
+          <w:sz w:val="24"/>
+          <w:szCs w:val="24"/>
+        </w:rPr>
+        <w:t xml:space="preserve"> decisao8 %}</w:t>
       </w:r>
     </w:p>
     <w:p>
@@ -630,7 +1054,23 @@
           <w:sz w:val="24"/>
           <w:szCs w:val="24"/>
         </w:rPr>
-        <w:t>{%p if decisao9 %}</w:t>
+        <w:t xml:space="preserve">{%p </w:t>
+      </w:r>
+      <w:proofErr w:type="spellStart"/>
+      <w:r>
+        <w:rPr>
+          <w:sz w:val="24"/>
+          <w:szCs w:val="24"/>
+        </w:rPr>
+        <w:t>if</w:t>
+      </w:r>
+      <w:proofErr w:type="spellEnd"/>
+      <w:r>
+        <w:rPr>
+          <w:sz w:val="24"/>
+          <w:szCs w:val="24"/>
+        </w:rPr>
+        <w:t xml:space="preserve"> decisao9 %}</w:t>
       </w:r>
     </w:p>
     <w:p>
@@ -669,7 +1109,23 @@
           <w:sz w:val="24"/>
           <w:szCs w:val="24"/>
         </w:rPr>
-        <w:t>{%p endif %}</w:t>
+        <w:t xml:space="preserve">{%p </w:t>
+      </w:r>
+      <w:proofErr w:type="spellStart"/>
+      <w:r>
+        <w:rPr>
+          <w:sz w:val="24"/>
+          <w:szCs w:val="24"/>
+        </w:rPr>
+        <w:t>endif</w:t>
+      </w:r>
+      <w:proofErr w:type="spellEnd"/>
+      <w:r>
+        <w:rPr>
+          <w:sz w:val="24"/>
+          <w:szCs w:val="24"/>
+        </w:rPr>
+        <w:t xml:space="preserve"> %}</w:t>
       </w:r>
     </w:p>
     <w:p>
@@ -685,7 +1141,23 @@
           <w:sz w:val="24"/>
           <w:szCs w:val="24"/>
         </w:rPr>
-        <w:t>{%p endif %}</w:t>
+        <w:t xml:space="preserve">{%p </w:t>
+      </w:r>
+      <w:proofErr w:type="spellStart"/>
+      <w:r>
+        <w:rPr>
+          <w:sz w:val="24"/>
+          <w:szCs w:val="24"/>
+        </w:rPr>
+        <w:t>endif</w:t>
+      </w:r>
+      <w:proofErr w:type="spellEnd"/>
+      <w:r>
+        <w:rPr>
+          <w:sz w:val="24"/>
+          <w:szCs w:val="24"/>
+        </w:rPr>
+        <w:t xml:space="preserve"> %}</w:t>
       </w:r>
     </w:p>
     <w:p>
@@ -701,7 +1173,23 @@
           <w:sz w:val="24"/>
           <w:szCs w:val="24"/>
         </w:rPr>
-        <w:t>{%p endif %}</w:t>
+        <w:t xml:space="preserve">{%p </w:t>
+      </w:r>
+      <w:proofErr w:type="spellStart"/>
+      <w:r>
+        <w:rPr>
+          <w:sz w:val="24"/>
+          <w:szCs w:val="24"/>
+        </w:rPr>
+        <w:t>endif</w:t>
+      </w:r>
+      <w:proofErr w:type="spellEnd"/>
+      <w:r>
+        <w:rPr>
+          <w:sz w:val="24"/>
+          <w:szCs w:val="24"/>
+        </w:rPr>
+        <w:t xml:space="preserve"> %}</w:t>
       </w:r>
     </w:p>
     <w:p>
@@ -717,7 +1205,23 @@
           <w:sz w:val="24"/>
           <w:szCs w:val="24"/>
         </w:rPr>
-        <w:t>{%p endif %}</w:t>
+        <w:t xml:space="preserve">{%p </w:t>
+      </w:r>
+      <w:proofErr w:type="spellStart"/>
+      <w:r>
+        <w:rPr>
+          <w:sz w:val="24"/>
+          <w:szCs w:val="24"/>
+        </w:rPr>
+        <w:t>endif</w:t>
+      </w:r>
+      <w:proofErr w:type="spellEnd"/>
+      <w:r>
+        <w:rPr>
+          <w:sz w:val="24"/>
+          <w:szCs w:val="24"/>
+        </w:rPr>
+        <w:t xml:space="preserve"> %}</w:t>
       </w:r>
     </w:p>
     <w:p>
@@ -733,7 +1237,23 @@
           <w:sz w:val="24"/>
           <w:szCs w:val="24"/>
         </w:rPr>
-        <w:t>{%p endif %}</w:t>
+        <w:t xml:space="preserve">{%p </w:t>
+      </w:r>
+      <w:proofErr w:type="spellStart"/>
+      <w:r>
+        <w:rPr>
+          <w:sz w:val="24"/>
+          <w:szCs w:val="24"/>
+        </w:rPr>
+        <w:t>endif</w:t>
+      </w:r>
+      <w:proofErr w:type="spellEnd"/>
+      <w:r>
+        <w:rPr>
+          <w:sz w:val="24"/>
+          <w:szCs w:val="24"/>
+        </w:rPr>
+        <w:t xml:space="preserve"> %}</w:t>
       </w:r>
     </w:p>
     <w:p>
@@ -749,7 +1269,23 @@
           <w:sz w:val="24"/>
           <w:szCs w:val="24"/>
         </w:rPr>
-        <w:t>{%p endif %}</w:t>
+        <w:t xml:space="preserve">{%p </w:t>
+      </w:r>
+      <w:proofErr w:type="spellStart"/>
+      <w:r>
+        <w:rPr>
+          <w:sz w:val="24"/>
+          <w:szCs w:val="24"/>
+        </w:rPr>
+        <w:t>endif</w:t>
+      </w:r>
+      <w:proofErr w:type="spellEnd"/>
+      <w:r>
+        <w:rPr>
+          <w:sz w:val="24"/>
+          <w:szCs w:val="24"/>
+        </w:rPr>
+        <w:t xml:space="preserve"> %}</w:t>
       </w:r>
     </w:p>
     <w:p>
@@ -765,7 +1301,23 @@
           <w:sz w:val="24"/>
           <w:szCs w:val="24"/>
         </w:rPr>
-        <w:t>{%p endif %}</w:t>
+        <w:t xml:space="preserve">{%p </w:t>
+      </w:r>
+      <w:proofErr w:type="spellStart"/>
+      <w:r>
+        <w:rPr>
+          <w:sz w:val="24"/>
+          <w:szCs w:val="24"/>
+        </w:rPr>
+        <w:t>endif</w:t>
+      </w:r>
+      <w:proofErr w:type="spellEnd"/>
+      <w:r>
+        <w:rPr>
+          <w:sz w:val="24"/>
+          <w:szCs w:val="24"/>
+        </w:rPr>
+        <w:t xml:space="preserve"> %}</w:t>
       </w:r>
     </w:p>
     <w:p>
@@ -781,7 +1333,23 @@
           <w:sz w:val="24"/>
           <w:szCs w:val="24"/>
         </w:rPr>
-        <w:t>{%p endif %}</w:t>
+        <w:t xml:space="preserve">{%p </w:t>
+      </w:r>
+      <w:proofErr w:type="spellStart"/>
+      <w:r>
+        <w:rPr>
+          <w:sz w:val="24"/>
+          <w:szCs w:val="24"/>
+        </w:rPr>
+        <w:t>endif</w:t>
+      </w:r>
+      <w:proofErr w:type="spellEnd"/>
+      <w:r>
+        <w:rPr>
+          <w:sz w:val="24"/>
+          <w:szCs w:val="24"/>
+        </w:rPr>
+        <w:t xml:space="preserve"> %}</w:t>
       </w:r>
     </w:p>
     <w:p>
@@ -797,7 +1365,23 @@
           <w:sz w:val="24"/>
           <w:szCs w:val="24"/>
         </w:rPr>
-        <w:t>{%p endif %}</w:t>
+        <w:t xml:space="preserve">{%p </w:t>
+      </w:r>
+      <w:proofErr w:type="spellStart"/>
+      <w:r>
+        <w:rPr>
+          <w:sz w:val="24"/>
+          <w:szCs w:val="24"/>
+        </w:rPr>
+        <w:t>endif</w:t>
+      </w:r>
+      <w:proofErr w:type="spellEnd"/>
+      <w:r>
+        <w:rPr>
+          <w:sz w:val="24"/>
+          <w:szCs w:val="24"/>
+        </w:rPr>
+        <w:t xml:space="preserve"> %}</w:t>
       </w:r>
     </w:p>
     <w:p>
@@ -895,7 +1479,27 @@
           <w:sz w:val="24"/>
           <w:szCs w:val="24"/>
         </w:rPr>
-        <w:t>{{ nome_assistido }}</w:t>
+        <w:t xml:space="preserve">{{ </w:t>
+      </w:r>
+      <w:proofErr w:type="spellStart"/>
+      <w:r>
+        <w:rPr>
+          <w:rFonts w:ascii="Times New Roman" w:eastAsia="Times New Roman" w:hAnsi="Times New Roman" w:cs="Times New Roman"/>
+          <w:b/>
+          <w:sz w:val="24"/>
+          <w:szCs w:val="24"/>
+        </w:rPr>
+        <w:t>nome_assistido</w:t>
+      </w:r>
+      <w:proofErr w:type="spellEnd"/>
+      <w:r>
+        <w:rPr>
+          <w:rFonts w:ascii="Times New Roman" w:eastAsia="Times New Roman" w:hAnsi="Times New Roman" w:cs="Times New Roman"/>
+          <w:b/>
+          <w:sz w:val="24"/>
+          <w:szCs w:val="24"/>
+        </w:rPr>
+        <w:t xml:space="preserve"> }}</w:t>
       </w:r>
       <w:r>
         <w:rPr>
@@ -931,7 +1535,25 @@
           <w:sz w:val="24"/>
           <w:szCs w:val="24"/>
         </w:rPr>
-        <w:t>CPF: {{ num_cpf_assistido }}</w:t>
+        <w:t xml:space="preserve">CPF: {{ </w:t>
+      </w:r>
+      <w:proofErr w:type="spellStart"/>
+      <w:r>
+        <w:rPr>
+          <w:rFonts w:ascii="Times New Roman" w:eastAsia="Times New Roman" w:hAnsi="Times New Roman" w:cs="Times New Roman"/>
+          <w:sz w:val="24"/>
+          <w:szCs w:val="24"/>
+        </w:rPr>
+        <w:t>num_cpf_assistido</w:t>
+      </w:r>
+      <w:proofErr w:type="spellEnd"/>
+      <w:r>
+        <w:rPr>
+          <w:rFonts w:ascii="Times New Roman" w:eastAsia="Times New Roman" w:hAnsi="Times New Roman" w:cs="Times New Roman"/>
+          <w:sz w:val="24"/>
+          <w:szCs w:val="24"/>
+        </w:rPr>
+        <w:t xml:space="preserve"> }}</w:t>
       </w:r>
     </w:p>
     <w:p>
@@ -950,31 +1572,51 @@
           <w:sz w:val="24"/>
           <w:szCs w:val="24"/>
         </w:rPr>
-        <w:t>Documento de Identidade</w:t>
-      </w:r>
-      <w:r>
-        <w:rPr>
-          <w:rFonts w:ascii="Times New Roman" w:eastAsia="Times New Roman" w:hAnsi="Times New Roman" w:cs="Times New Roman"/>
-          <w:sz w:val="24"/>
-          <w:szCs w:val="24"/>
-        </w:rPr>
-        <w:t>: {{ num_rg_assistido }}</w:t>
-      </w:r>
-      <w:r>
-        <w:rPr>
-          <w:rFonts w:ascii="Times New Roman" w:eastAsia="Times New Roman" w:hAnsi="Times New Roman" w:cs="Times New Roman"/>
-          <w:sz w:val="24"/>
-          <w:szCs w:val="24"/>
-        </w:rPr>
-        <w:t xml:space="preserve"> {{sigla_identidade}}</w:t>
-      </w:r>
-      <w:r>
-        <w:rPr>
-          <w:rFonts w:ascii="Times New Roman" w:eastAsia="Times New Roman" w:hAnsi="Times New Roman" w:cs="Times New Roman"/>
-          <w:sz w:val="24"/>
-          <w:szCs w:val="24"/>
-        </w:rPr>
-        <w:tab/>
+        <w:t>{{</w:t>
+      </w:r>
+      <w:proofErr w:type="spellStart"/>
+      <w:r>
+        <w:rPr>
+          <w:rFonts w:ascii="Times New Roman" w:eastAsia="Times New Roman" w:hAnsi="Times New Roman" w:cs="Times New Roman"/>
+          <w:sz w:val="24"/>
+          <w:szCs w:val="24"/>
+        </w:rPr>
+        <w:t>sigla_identidade</w:t>
+      </w:r>
+      <w:proofErr w:type="spellEnd"/>
+      <w:r>
+        <w:rPr>
+          <w:rFonts w:ascii="Times New Roman" w:eastAsia="Times New Roman" w:hAnsi="Times New Roman" w:cs="Times New Roman"/>
+          <w:sz w:val="24"/>
+          <w:szCs w:val="24"/>
+        </w:rPr>
+        <w:t>}}</w:t>
+      </w:r>
+      <w:r>
+        <w:rPr>
+          <w:rFonts w:ascii="Times New Roman" w:eastAsia="Times New Roman" w:hAnsi="Times New Roman" w:cs="Times New Roman"/>
+          <w:sz w:val="24"/>
+          <w:szCs w:val="24"/>
+        </w:rPr>
+        <w:t xml:space="preserve">: {{ </w:t>
+      </w:r>
+      <w:proofErr w:type="spellStart"/>
+      <w:r>
+        <w:rPr>
+          <w:rFonts w:ascii="Times New Roman" w:eastAsia="Times New Roman" w:hAnsi="Times New Roman" w:cs="Times New Roman"/>
+          <w:sz w:val="24"/>
+          <w:szCs w:val="24"/>
+        </w:rPr>
+        <w:t>num_rg_assistido</w:t>
+      </w:r>
+      <w:proofErr w:type="spellEnd"/>
+      <w:r>
+        <w:rPr>
+          <w:rFonts w:ascii="Times New Roman" w:eastAsia="Times New Roman" w:hAnsi="Times New Roman" w:cs="Times New Roman"/>
+          <w:sz w:val="24"/>
+          <w:szCs w:val="24"/>
+        </w:rPr>
+        <w:t xml:space="preserve"> }}</w:t>
       </w:r>
       <w:r>
         <w:rPr>
@@ -1259,7 +1901,27 @@
               <w:sz w:val="18"/>
               <w:szCs w:val="18"/>
             </w:rPr>
-            <w:t>BH/MG, CEP 30.130-180, Tel: (31) 3409-8667</w:t>
+            <w:t xml:space="preserve">BH/MG, CEP 30.130-180, </w:t>
+          </w:r>
+          <w:proofErr w:type="spellStart"/>
+          <w:r>
+            <w:rPr>
+              <w:rFonts w:ascii="Arial" w:eastAsia="Cambria" w:hAnsi="Arial" w:cs="Arial"/>
+              <w:iCs/>
+              <w:sz w:val="18"/>
+              <w:szCs w:val="18"/>
+            </w:rPr>
+            <w:t>Tel</w:t>
+          </w:r>
+          <w:proofErr w:type="spellEnd"/>
+          <w:r>
+            <w:rPr>
+              <w:rFonts w:ascii="Arial" w:eastAsia="Cambria" w:hAnsi="Arial" w:cs="Arial"/>
+              <w:iCs/>
+              <w:sz w:val="18"/>
+              <w:szCs w:val="18"/>
+            </w:rPr>
+            <w:t>: (31) 3409-8667</w:t>
           </w:r>
         </w:p>
       </w:tc>

</xml_diff>

<commit_message>
#41 correção do documento docx
</commit_message>
<xml_diff>
--- a/docassemble/docsdaj/data/templates/pedido-de-isencao-de-custas-cartorarias.docx
+++ b/docassemble/docsdaj/data/templates/pedido-de-isencao-de-custas-cartorarias.docx
@@ -33,9 +33,9 @@
           <w:sz w:val="24"/>
           <w:szCs w:val="24"/>
         </w:rPr>
-        <w:t xml:space="preserve">AO {{ </w:t>
-      </w:r>
-      <w:proofErr w:type="spellStart"/>
+        <w:t xml:space="preserve">AO </w:t>
+      </w:r>
+      <w:proofErr w:type="gramStart"/>
       <w:r>
         <w:rPr>
           <w:rFonts w:ascii="Times New Roman" w:eastAsia="Times New Roman" w:hAnsi="Times New Roman" w:cs="Times New Roman"/>
@@ -43,9 +43,47 @@
           <w:sz w:val="24"/>
           <w:szCs w:val="24"/>
         </w:rPr>
-        <w:t>enderecamento_cartorio</w:t>
-      </w:r>
-      <w:proofErr w:type="spellEnd"/>
+        <w:t xml:space="preserve">{{ </w:t>
+      </w:r>
+      <w:proofErr w:type="spellStart"/>
+      <w:r>
+        <w:rPr>
+          <w:rFonts w:ascii="Times New Roman" w:eastAsia="Times New Roman" w:hAnsi="Times New Roman" w:cs="Times New Roman"/>
+          <w:b/>
+          <w:sz w:val="24"/>
+          <w:szCs w:val="24"/>
+        </w:rPr>
+        <w:t>enderecamento</w:t>
+      </w:r>
+      <w:proofErr w:type="gramEnd"/>
+      <w:r>
+        <w:rPr>
+          <w:rFonts w:ascii="Times New Roman" w:eastAsia="Times New Roman" w:hAnsi="Times New Roman" w:cs="Times New Roman"/>
+          <w:b/>
+          <w:sz w:val="24"/>
+          <w:szCs w:val="24"/>
+        </w:rPr>
+        <w:t>_cartorio</w:t>
+      </w:r>
+      <w:r>
+        <w:rPr>
+          <w:rFonts w:ascii="Times New Roman" w:eastAsia="Times New Roman" w:hAnsi="Times New Roman" w:cs="Times New Roman"/>
+          <w:b/>
+          <w:sz w:val="24"/>
+          <w:szCs w:val="24"/>
+        </w:rPr>
+        <w:t>.upper</w:t>
+      </w:r>
+      <w:proofErr w:type="spellEnd"/>
+      <w:r>
+        <w:rPr>
+          <w:rFonts w:ascii="Times New Roman" w:eastAsia="Times New Roman" w:hAnsi="Times New Roman" w:cs="Times New Roman"/>
+          <w:b/>
+          <w:sz w:val="24"/>
+          <w:szCs w:val="24"/>
+        </w:rPr>
+        <w:t>()</w:t>
+      </w:r>
       <w:r>
         <w:rPr>
           <w:rFonts w:ascii="Times New Roman" w:eastAsia="Times New Roman" w:hAnsi="Times New Roman" w:cs="Times New Roman"/>
@@ -74,6 +112,252 @@
           <w:sz w:val="24"/>
           <w:szCs w:val="24"/>
         </w:rPr>
+        <w:t xml:space="preserve">Eu, {{ </w:t>
+      </w:r>
+      <w:proofErr w:type="spellStart"/>
+      <w:r>
+        <w:rPr>
+          <w:rFonts w:ascii="Times New Roman" w:eastAsia="Times New Roman" w:hAnsi="Times New Roman" w:cs="Times New Roman"/>
+          <w:sz w:val="24"/>
+          <w:szCs w:val="24"/>
+        </w:rPr>
+        <w:t>nome_assistido</w:t>
+      </w:r>
+      <w:proofErr w:type="spellEnd"/>
+      <w:r>
+        <w:rPr>
+          <w:rFonts w:ascii="Times New Roman" w:eastAsia="Times New Roman" w:hAnsi="Times New Roman" w:cs="Times New Roman"/>
+          <w:sz w:val="24"/>
+          <w:szCs w:val="24"/>
+        </w:rPr>
+        <w:t xml:space="preserve"> }}, CPF nº {{ </w:t>
+      </w:r>
+      <w:proofErr w:type="spellStart"/>
+      <w:r>
+        <w:rPr>
+          <w:rFonts w:ascii="Times New Roman" w:eastAsia="Times New Roman" w:hAnsi="Times New Roman" w:cs="Times New Roman"/>
+          <w:sz w:val="24"/>
+          <w:szCs w:val="24"/>
+        </w:rPr>
+        <w:t>num_cpf_assistido</w:t>
+      </w:r>
+      <w:proofErr w:type="spellEnd"/>
+      <w:r>
+        <w:rPr>
+          <w:rFonts w:ascii="Times New Roman" w:eastAsia="Times New Roman" w:hAnsi="Times New Roman" w:cs="Times New Roman"/>
+          <w:sz w:val="24"/>
+          <w:szCs w:val="24"/>
+        </w:rPr>
+        <w:t xml:space="preserve"> }}, </w:t>
+      </w:r>
+      <w:r>
+        <w:rPr>
+          <w:rFonts w:ascii="Times New Roman" w:eastAsia="Times New Roman" w:hAnsi="Times New Roman" w:cs="Times New Roman"/>
+          <w:sz w:val="24"/>
+          <w:szCs w:val="24"/>
+        </w:rPr>
+        <w:t>documento de identidade</w:t>
+      </w:r>
+      <w:r>
+        <w:rPr>
+          <w:rFonts w:ascii="Times New Roman" w:eastAsia="Times New Roman" w:hAnsi="Times New Roman" w:cs="Times New Roman"/>
+          <w:sz w:val="24"/>
+          <w:szCs w:val="24"/>
+        </w:rPr>
+        <w:t xml:space="preserve"> </w:t>
+      </w:r>
+      <w:r>
+        <w:rPr>
+          <w:rFonts w:ascii="Times New Roman" w:eastAsia="Times New Roman" w:hAnsi="Times New Roman" w:cs="Times New Roman"/>
+          <w:sz w:val="24"/>
+          <w:szCs w:val="24"/>
+        </w:rPr>
+        <w:t>{{</w:t>
+      </w:r>
+      <w:proofErr w:type="spellStart"/>
+      <w:r>
+        <w:rPr>
+          <w:rFonts w:ascii="Times New Roman" w:eastAsia="Times New Roman" w:hAnsi="Times New Roman" w:cs="Times New Roman"/>
+          <w:sz w:val="24"/>
+          <w:szCs w:val="24"/>
+        </w:rPr>
+        <w:t>sigla_identidade</w:t>
+      </w:r>
+      <w:proofErr w:type="spellEnd"/>
+      <w:r>
+        <w:rPr>
+          <w:rFonts w:ascii="Times New Roman" w:eastAsia="Times New Roman" w:hAnsi="Times New Roman" w:cs="Times New Roman"/>
+          <w:sz w:val="24"/>
+          <w:szCs w:val="24"/>
+        </w:rPr>
+        <w:t xml:space="preserve">}} </w:t>
+      </w:r>
+      <w:r>
+        <w:rPr>
+          <w:rFonts w:ascii="Times New Roman" w:eastAsia="Times New Roman" w:hAnsi="Times New Roman" w:cs="Times New Roman"/>
+          <w:sz w:val="24"/>
+          <w:szCs w:val="24"/>
+        </w:rPr>
+        <w:t xml:space="preserve">{{ </w:t>
+      </w:r>
+      <w:proofErr w:type="spellStart"/>
+      <w:r>
+        <w:rPr>
+          <w:rFonts w:ascii="Times New Roman" w:eastAsia="Times New Roman" w:hAnsi="Times New Roman" w:cs="Times New Roman"/>
+          <w:sz w:val="24"/>
+          <w:szCs w:val="24"/>
+        </w:rPr>
+        <w:t>num_rg_assistido</w:t>
+      </w:r>
+      <w:proofErr w:type="spellEnd"/>
+      <w:r>
+        <w:rPr>
+          <w:rFonts w:ascii="Times New Roman" w:eastAsia="Times New Roman" w:hAnsi="Times New Roman" w:cs="Times New Roman"/>
+          <w:sz w:val="24"/>
+          <w:szCs w:val="24"/>
+        </w:rPr>
+        <w:t xml:space="preserve"> }},  {{ </w:t>
+      </w:r>
+      <w:proofErr w:type="spellStart"/>
+      <w:r>
+        <w:rPr>
+          <w:rFonts w:ascii="Times New Roman" w:eastAsia="Times New Roman" w:hAnsi="Times New Roman" w:cs="Times New Roman"/>
+          <w:sz w:val="24"/>
+          <w:szCs w:val="24"/>
+        </w:rPr>
+        <w:t>nacionalidade_assistido</w:t>
+      </w:r>
+      <w:proofErr w:type="spellEnd"/>
+      <w:r>
+        <w:rPr>
+          <w:rFonts w:ascii="Times New Roman" w:eastAsia="Times New Roman" w:hAnsi="Times New Roman" w:cs="Times New Roman"/>
+          <w:sz w:val="24"/>
+          <w:szCs w:val="24"/>
+        </w:rPr>
+        <w:t xml:space="preserve"> }}, {{ </w:t>
+      </w:r>
+      <w:proofErr w:type="spellStart"/>
+      <w:r>
+        <w:rPr>
+          <w:rFonts w:ascii="Times New Roman" w:eastAsia="Times New Roman" w:hAnsi="Times New Roman" w:cs="Times New Roman"/>
+          <w:sz w:val="24"/>
+          <w:szCs w:val="24"/>
+        </w:rPr>
+        <w:t>estado_civil_assitido</w:t>
+      </w:r>
+      <w:proofErr w:type="spellEnd"/>
+      <w:r>
+        <w:rPr>
+          <w:rFonts w:ascii="Times New Roman" w:eastAsia="Times New Roman" w:hAnsi="Times New Roman" w:cs="Times New Roman"/>
+          <w:sz w:val="24"/>
+          <w:szCs w:val="24"/>
+        </w:rPr>
+        <w:t xml:space="preserve"> }}, {{ </w:t>
+      </w:r>
+      <w:proofErr w:type="spellStart"/>
+      <w:r>
+        <w:rPr>
+          <w:rFonts w:ascii="Times New Roman" w:eastAsia="Times New Roman" w:hAnsi="Times New Roman" w:cs="Times New Roman"/>
+          <w:sz w:val="24"/>
+          <w:szCs w:val="24"/>
+        </w:rPr>
+        <w:t>profissao_assistido</w:t>
+      </w:r>
+      <w:proofErr w:type="spellEnd"/>
+      <w:r>
+        <w:rPr>
+          <w:rFonts w:ascii="Times New Roman" w:eastAsia="Times New Roman" w:hAnsi="Times New Roman" w:cs="Times New Roman"/>
+          <w:sz w:val="24"/>
+          <w:szCs w:val="24"/>
+        </w:rPr>
+        <w:t xml:space="preserve"> }}, filho (a) de {{ </w:t>
+      </w:r>
+      <w:proofErr w:type="spellStart"/>
+      <w:r>
+        <w:rPr>
+          <w:rFonts w:ascii="Times New Roman" w:eastAsia="Times New Roman" w:hAnsi="Times New Roman" w:cs="Times New Roman"/>
+          <w:sz w:val="24"/>
+          <w:szCs w:val="24"/>
+        </w:rPr>
+        <w:t>filiacao_assistido</w:t>
+      </w:r>
+      <w:proofErr w:type="spellEnd"/>
+      <w:r>
+        <w:rPr>
+          <w:rFonts w:ascii="Times New Roman" w:eastAsia="Times New Roman" w:hAnsi="Times New Roman" w:cs="Times New Roman"/>
+          <w:sz w:val="24"/>
+          <w:szCs w:val="24"/>
+        </w:rPr>
+        <w:t xml:space="preserve"> }}, residente</w:t>
+      </w:r>
+      <w:r>
+        <w:rPr>
+          <w:rFonts w:ascii="Times New Roman" w:eastAsia="Times New Roman" w:hAnsi="Times New Roman" w:cs="Times New Roman"/>
+          <w:sz w:val="24"/>
+          <w:szCs w:val="24"/>
+        </w:rPr>
+        <w:t xml:space="preserve"> e domiciliado(a) a {{ logradouro }},{{ </w:t>
+      </w:r>
+      <w:proofErr w:type="spellStart"/>
+      <w:r>
+        <w:rPr>
+          <w:rFonts w:ascii="Times New Roman" w:eastAsia="Times New Roman" w:hAnsi="Times New Roman" w:cs="Times New Roman"/>
+          <w:sz w:val="24"/>
+          <w:szCs w:val="24"/>
+        </w:rPr>
+        <w:t>num_residencial</w:t>
+      </w:r>
+      <w:proofErr w:type="spellEnd"/>
+      <w:r>
+        <w:rPr>
+          <w:rFonts w:ascii="Times New Roman" w:eastAsia="Times New Roman" w:hAnsi="Times New Roman" w:cs="Times New Roman"/>
+          <w:sz w:val="24"/>
+          <w:szCs w:val="24"/>
+        </w:rPr>
+        <w:t xml:space="preserve"> }}, {{ complemento }}, {{ bairro }}, {{ cidade }},  {{ </w:t>
+      </w:r>
+      <w:proofErr w:type="spellStart"/>
+      <w:r>
+        <w:rPr>
+          <w:rFonts w:ascii="Times New Roman" w:eastAsia="Times New Roman" w:hAnsi="Times New Roman" w:cs="Times New Roman"/>
+          <w:sz w:val="24"/>
+          <w:szCs w:val="24"/>
+        </w:rPr>
+        <w:t>sigla_estado</w:t>
+      </w:r>
+      <w:proofErr w:type="spellEnd"/>
+      <w:r>
+        <w:rPr>
+          <w:rFonts w:ascii="Times New Roman" w:eastAsia="Times New Roman" w:hAnsi="Times New Roman" w:cs="Times New Roman"/>
+          <w:sz w:val="24"/>
+          <w:szCs w:val="24"/>
+        </w:rPr>
+        <w:t xml:space="preserve"> }}, CEP {{ cep }},  telefone(s) {{ </w:t>
+      </w:r>
+      <w:proofErr w:type="spellStart"/>
+      <w:r>
+        <w:rPr>
+          <w:rFonts w:ascii="Times New Roman" w:eastAsia="Times New Roman" w:hAnsi="Times New Roman" w:cs="Times New Roman"/>
+          <w:sz w:val="24"/>
+          <w:szCs w:val="24"/>
+        </w:rPr>
+        <w:t>telefone_assistido</w:t>
+      </w:r>
+      <w:proofErr w:type="spellEnd"/>
+      <w:r>
+        <w:rPr>
+          <w:rFonts w:ascii="Times New Roman" w:eastAsia="Times New Roman" w:hAnsi="Times New Roman" w:cs="Times New Roman"/>
+          <w:sz w:val="24"/>
+          <w:szCs w:val="24"/>
+        </w:rPr>
+        <w:t xml:space="preserve"> }}, </w:t>
+      </w:r>
+      <w:r>
+        <w:rPr>
+          <w:rFonts w:ascii="Times New Roman" w:eastAsia="Times New Roman" w:hAnsi="Times New Roman" w:cs="Times New Roman"/>
+          <w:sz w:val="24"/>
+          <w:szCs w:val="24"/>
+        </w:rPr>
         <w:t xml:space="preserve">{%p </w:t>
       </w:r>
       <w:proofErr w:type="spellStart"/>
@@ -116,53 +400,90 @@
           <w:sz w:val="24"/>
           <w:szCs w:val="24"/>
         </w:rPr>
-        <w:t xml:space="preserve">  </w:t>
-      </w:r>
-    </w:p>
-    <w:p>
-      <w:pPr>
-        <w:spacing w:line="360" w:lineRule="auto"/>
-        <w:jc w:val="both"/>
-        <w:rPr>
-          <w:rFonts w:ascii="Times New Roman" w:eastAsia="Times New Roman" w:hAnsi="Times New Roman" w:cs="Times New Roman"/>
-          <w:sz w:val="24"/>
-          <w:szCs w:val="24"/>
-        </w:rPr>
-      </w:pPr>
-      <w:r>
-        <w:rPr>
-          <w:rFonts w:ascii="Times New Roman" w:eastAsia="Times New Roman" w:hAnsi="Times New Roman" w:cs="Times New Roman"/>
-          <w:sz w:val="24"/>
-          <w:szCs w:val="24"/>
-        </w:rPr>
-        <w:t xml:space="preserve">Eu, {{ </w:t>
-      </w:r>
-      <w:proofErr w:type="spellStart"/>
-      <w:r>
-        <w:rPr>
-          <w:rFonts w:ascii="Times New Roman" w:eastAsia="Times New Roman" w:hAnsi="Times New Roman" w:cs="Times New Roman"/>
-          <w:sz w:val="24"/>
-          <w:szCs w:val="24"/>
-        </w:rPr>
-        <w:t>nome_assistido</w:t>
-      </w:r>
-      <w:proofErr w:type="spellEnd"/>
-      <w:r>
-        <w:rPr>
-          <w:rFonts w:ascii="Times New Roman" w:eastAsia="Times New Roman" w:hAnsi="Times New Roman" w:cs="Times New Roman"/>
-          <w:sz w:val="24"/>
-          <w:szCs w:val="24"/>
-        </w:rPr>
-        <w:t xml:space="preserve"> }}, CPF nº {{ </w:t>
-      </w:r>
-      <w:proofErr w:type="spellStart"/>
-      <w:r>
-        <w:rPr>
-          <w:rFonts w:ascii="Times New Roman" w:eastAsia="Times New Roman" w:hAnsi="Times New Roman" w:cs="Times New Roman"/>
-          <w:sz w:val="24"/>
-          <w:szCs w:val="24"/>
-        </w:rPr>
-        <w:t>num_cpf_assistido</w:t>
+        <w:t xml:space="preserve"> </w:t>
+      </w:r>
+      <w:r>
+        <w:rPr>
+          <w:rFonts w:ascii="Times New Roman" w:eastAsia="Times New Roman" w:hAnsi="Times New Roman" w:cs="Times New Roman"/>
+          <w:sz w:val="24"/>
+          <w:szCs w:val="24"/>
+        </w:rPr>
+        <w:t xml:space="preserve">{{ </w:t>
+      </w:r>
+      <w:r>
+        <w:rPr>
+          <w:rFonts w:ascii="Times New Roman" w:eastAsia="Times New Roman" w:hAnsi="Times New Roman" w:cs="Times New Roman"/>
+          <w:sz w:val="24"/>
+          <w:szCs w:val="24"/>
+        </w:rPr>
+        <w:t xml:space="preserve">telefone_assistido2 </w:t>
+      </w:r>
+      <w:r>
+        <w:rPr>
+          <w:rFonts w:ascii="Times New Roman" w:eastAsia="Times New Roman" w:hAnsi="Times New Roman" w:cs="Times New Roman"/>
+          <w:sz w:val="24"/>
+          <w:szCs w:val="24"/>
+        </w:rPr>
+        <w:t>}}</w:t>
+      </w:r>
+      <w:r>
+        <w:rPr>
+          <w:rFonts w:ascii="Times New Roman" w:eastAsia="Times New Roman" w:hAnsi="Times New Roman" w:cs="Times New Roman"/>
+          <w:sz w:val="24"/>
+          <w:szCs w:val="24"/>
+        </w:rPr>
+        <w:t xml:space="preserve"> </w:t>
+      </w:r>
+      <w:r>
+        <w:rPr>
+          <w:rFonts w:ascii="Times New Roman" w:eastAsia="Times New Roman" w:hAnsi="Times New Roman" w:cs="Times New Roman"/>
+          <w:sz w:val="24"/>
+          <w:szCs w:val="24"/>
+        </w:rPr>
+        <w:t xml:space="preserve">{%p </w:t>
+      </w:r>
+      <w:proofErr w:type="spellStart"/>
+      <w:r>
+        <w:rPr>
+          <w:rFonts w:ascii="Times New Roman" w:eastAsia="Times New Roman" w:hAnsi="Times New Roman" w:cs="Times New Roman"/>
+          <w:sz w:val="24"/>
+          <w:szCs w:val="24"/>
+        </w:rPr>
+        <w:t>endif</w:t>
+      </w:r>
+      <w:proofErr w:type="spellEnd"/>
+      <w:r>
+        <w:rPr>
+          <w:rFonts w:ascii="Times New Roman" w:eastAsia="Times New Roman" w:hAnsi="Times New Roman" w:cs="Times New Roman"/>
+          <w:sz w:val="24"/>
+          <w:szCs w:val="24"/>
+        </w:rPr>
+        <w:t xml:space="preserve"> %}</w:t>
+      </w:r>
+      <w:r>
+        <w:rPr>
+          <w:rFonts w:ascii="Times New Roman" w:eastAsia="Times New Roman" w:hAnsi="Times New Roman" w:cs="Times New Roman"/>
+          <w:sz w:val="24"/>
+          <w:szCs w:val="24"/>
+        </w:rPr>
+        <w:t xml:space="preserve"> </w:t>
+      </w:r>
+      <w:r>
+        <w:rPr>
+          <w:rFonts w:ascii="Times New Roman" w:eastAsia="Times New Roman" w:hAnsi="Times New Roman" w:cs="Times New Roman"/>
+          <w:sz w:val="24"/>
+          <w:szCs w:val="24"/>
+        </w:rPr>
+        <w:t xml:space="preserve">e e-mail {{ </w:t>
+      </w:r>
+      <w:proofErr w:type="spellStart"/>
+      <w:r>
+        <w:rPr>
+          <w:rFonts w:ascii="Times New Roman" w:eastAsia="Times New Roman" w:hAnsi="Times New Roman" w:cs="Times New Roman"/>
+          <w:sz w:val="24"/>
+          <w:szCs w:val="24"/>
+        </w:rPr>
+        <w:t>email_assitido</w:t>
       </w:r>
       <w:proofErr w:type="spellEnd"/>
       <w:r>
@@ -176,274 +497,6 @@
       <w:r>
         <w:rPr>
           <w:rFonts w:ascii="Times New Roman" w:eastAsia="Times New Roman" w:hAnsi="Times New Roman" w:cs="Times New Roman"/>
-          <w:sz w:val="24"/>
-          <w:szCs w:val="24"/>
-        </w:rPr>
-        <w:t>documento de identidade</w:t>
-      </w:r>
-      <w:r>
-        <w:rPr>
-          <w:rFonts w:ascii="Times New Roman" w:eastAsia="Times New Roman" w:hAnsi="Times New Roman" w:cs="Times New Roman"/>
-          <w:sz w:val="24"/>
-          <w:szCs w:val="24"/>
-        </w:rPr>
-        <w:t xml:space="preserve"> </w:t>
-      </w:r>
-      <w:r>
-        <w:rPr>
-          <w:rFonts w:ascii="Times New Roman" w:eastAsia="Times New Roman" w:hAnsi="Times New Roman" w:cs="Times New Roman"/>
-          <w:sz w:val="24"/>
-          <w:szCs w:val="24"/>
-        </w:rPr>
-        <w:t>{{</w:t>
-      </w:r>
-      <w:proofErr w:type="spellStart"/>
-      <w:r>
-        <w:rPr>
-          <w:rFonts w:ascii="Times New Roman" w:eastAsia="Times New Roman" w:hAnsi="Times New Roman" w:cs="Times New Roman"/>
-          <w:sz w:val="24"/>
-          <w:szCs w:val="24"/>
-        </w:rPr>
-        <w:t>sigla_identidade</w:t>
-      </w:r>
-      <w:proofErr w:type="spellEnd"/>
-      <w:r>
-        <w:rPr>
-          <w:rFonts w:ascii="Times New Roman" w:eastAsia="Times New Roman" w:hAnsi="Times New Roman" w:cs="Times New Roman"/>
-          <w:sz w:val="24"/>
-          <w:szCs w:val="24"/>
-        </w:rPr>
-        <w:t>}}</w:t>
-      </w:r>
-      <w:r>
-        <w:rPr>
-          <w:rFonts w:ascii="Times New Roman" w:eastAsia="Times New Roman" w:hAnsi="Times New Roman" w:cs="Times New Roman"/>
-          <w:sz w:val="24"/>
-          <w:szCs w:val="24"/>
-        </w:rPr>
-        <w:t xml:space="preserve"> </w:t>
-      </w:r>
-      <w:r>
-        <w:rPr>
-          <w:rFonts w:ascii="Times New Roman" w:eastAsia="Times New Roman" w:hAnsi="Times New Roman" w:cs="Times New Roman"/>
-          <w:sz w:val="24"/>
-          <w:szCs w:val="24"/>
-        </w:rPr>
-        <w:t xml:space="preserve">{{ </w:t>
-      </w:r>
-      <w:proofErr w:type="spellStart"/>
-      <w:r>
-        <w:rPr>
-          <w:rFonts w:ascii="Times New Roman" w:eastAsia="Times New Roman" w:hAnsi="Times New Roman" w:cs="Times New Roman"/>
-          <w:sz w:val="24"/>
-          <w:szCs w:val="24"/>
-        </w:rPr>
-        <w:t>num_rg_assistido</w:t>
-      </w:r>
-      <w:proofErr w:type="spellEnd"/>
-      <w:r>
-        <w:rPr>
-          <w:rFonts w:ascii="Times New Roman" w:eastAsia="Times New Roman" w:hAnsi="Times New Roman" w:cs="Times New Roman"/>
-          <w:sz w:val="24"/>
-          <w:szCs w:val="24"/>
-        </w:rPr>
-        <w:t xml:space="preserve"> }},  {{ </w:t>
-      </w:r>
-      <w:proofErr w:type="spellStart"/>
-      <w:r>
-        <w:rPr>
-          <w:rFonts w:ascii="Times New Roman" w:eastAsia="Times New Roman" w:hAnsi="Times New Roman" w:cs="Times New Roman"/>
-          <w:sz w:val="24"/>
-          <w:szCs w:val="24"/>
-        </w:rPr>
-        <w:t>nacionalidade_assistido</w:t>
-      </w:r>
-      <w:proofErr w:type="spellEnd"/>
-      <w:r>
-        <w:rPr>
-          <w:rFonts w:ascii="Times New Roman" w:eastAsia="Times New Roman" w:hAnsi="Times New Roman" w:cs="Times New Roman"/>
-          <w:sz w:val="24"/>
-          <w:szCs w:val="24"/>
-        </w:rPr>
-        <w:t xml:space="preserve"> }}, {{ </w:t>
-      </w:r>
-      <w:proofErr w:type="spellStart"/>
-      <w:r>
-        <w:rPr>
-          <w:rFonts w:ascii="Times New Roman" w:eastAsia="Times New Roman" w:hAnsi="Times New Roman" w:cs="Times New Roman"/>
-          <w:sz w:val="24"/>
-          <w:szCs w:val="24"/>
-        </w:rPr>
-        <w:t>estado_civil_assitido</w:t>
-      </w:r>
-      <w:proofErr w:type="spellEnd"/>
-      <w:r>
-        <w:rPr>
-          <w:rFonts w:ascii="Times New Roman" w:eastAsia="Times New Roman" w:hAnsi="Times New Roman" w:cs="Times New Roman"/>
-          <w:sz w:val="24"/>
-          <w:szCs w:val="24"/>
-        </w:rPr>
-        <w:t xml:space="preserve"> }}, {{ </w:t>
-      </w:r>
-      <w:proofErr w:type="spellStart"/>
-      <w:r>
-        <w:rPr>
-          <w:rFonts w:ascii="Times New Roman" w:eastAsia="Times New Roman" w:hAnsi="Times New Roman" w:cs="Times New Roman"/>
-          <w:sz w:val="24"/>
-          <w:szCs w:val="24"/>
-        </w:rPr>
-        <w:t>profissao_assistido</w:t>
-      </w:r>
-      <w:proofErr w:type="spellEnd"/>
-      <w:r>
-        <w:rPr>
-          <w:rFonts w:ascii="Times New Roman" w:eastAsia="Times New Roman" w:hAnsi="Times New Roman" w:cs="Times New Roman"/>
-          <w:sz w:val="24"/>
-          <w:szCs w:val="24"/>
-        </w:rPr>
-        <w:t xml:space="preserve"> }}, filho (a) de {{ </w:t>
-      </w:r>
-      <w:proofErr w:type="spellStart"/>
-      <w:r>
-        <w:rPr>
-          <w:rFonts w:ascii="Times New Roman" w:eastAsia="Times New Roman" w:hAnsi="Times New Roman" w:cs="Times New Roman"/>
-          <w:sz w:val="24"/>
-          <w:szCs w:val="24"/>
-        </w:rPr>
-        <w:t>filiacao_assistido</w:t>
-      </w:r>
-      <w:proofErr w:type="spellEnd"/>
-      <w:r>
-        <w:rPr>
-          <w:rFonts w:ascii="Times New Roman" w:eastAsia="Times New Roman" w:hAnsi="Times New Roman" w:cs="Times New Roman"/>
-          <w:sz w:val="24"/>
-          <w:szCs w:val="24"/>
-        </w:rPr>
-        <w:t xml:space="preserve"> }}, residente</w:t>
-      </w:r>
-      <w:r>
-        <w:rPr>
-          <w:rFonts w:ascii="Times New Roman" w:eastAsia="Times New Roman" w:hAnsi="Times New Roman" w:cs="Times New Roman"/>
-          <w:sz w:val="24"/>
-          <w:szCs w:val="24"/>
-        </w:rPr>
-        <w:t xml:space="preserve"> e domiciliado(a) a {{ logradouro }},{{ </w:t>
-      </w:r>
-      <w:proofErr w:type="spellStart"/>
-      <w:r>
-        <w:rPr>
-          <w:rFonts w:ascii="Times New Roman" w:eastAsia="Times New Roman" w:hAnsi="Times New Roman" w:cs="Times New Roman"/>
-          <w:sz w:val="24"/>
-          <w:szCs w:val="24"/>
-        </w:rPr>
-        <w:t>num_residencial</w:t>
-      </w:r>
-      <w:proofErr w:type="spellEnd"/>
-      <w:r>
-        <w:rPr>
-          <w:rFonts w:ascii="Times New Roman" w:eastAsia="Times New Roman" w:hAnsi="Times New Roman" w:cs="Times New Roman"/>
-          <w:sz w:val="24"/>
-          <w:szCs w:val="24"/>
-        </w:rPr>
-        <w:t xml:space="preserve"> }}, {{ complemento }}, {{ bairro }}, {{ cidade }},  {{ </w:t>
-      </w:r>
-      <w:proofErr w:type="spellStart"/>
-      <w:r>
-        <w:rPr>
-          <w:rFonts w:ascii="Times New Roman" w:eastAsia="Times New Roman" w:hAnsi="Times New Roman" w:cs="Times New Roman"/>
-          <w:sz w:val="24"/>
-          <w:szCs w:val="24"/>
-        </w:rPr>
-        <w:t>sigla_estado</w:t>
-      </w:r>
-      <w:proofErr w:type="spellEnd"/>
-      <w:r>
-        <w:rPr>
-          <w:rFonts w:ascii="Times New Roman" w:eastAsia="Times New Roman" w:hAnsi="Times New Roman" w:cs="Times New Roman"/>
-          <w:sz w:val="24"/>
-          <w:szCs w:val="24"/>
-        </w:rPr>
-        <w:t xml:space="preserve"> }}, CEP {{ cep }},  telefone(s) {{ </w:t>
-      </w:r>
-      <w:proofErr w:type="spellStart"/>
-      <w:r>
-        <w:rPr>
-          <w:rFonts w:ascii="Times New Roman" w:eastAsia="Times New Roman" w:hAnsi="Times New Roman" w:cs="Times New Roman"/>
-          <w:sz w:val="24"/>
-          <w:szCs w:val="24"/>
-        </w:rPr>
-        <w:t>telefone_assistido</w:t>
-      </w:r>
-      <w:proofErr w:type="spellEnd"/>
-      <w:r>
-        <w:rPr>
-          <w:rFonts w:ascii="Times New Roman" w:eastAsia="Times New Roman" w:hAnsi="Times New Roman" w:cs="Times New Roman"/>
-          <w:sz w:val="24"/>
-          <w:szCs w:val="24"/>
-        </w:rPr>
-        <w:t xml:space="preserve"> }}, </w:t>
-      </w:r>
-      <w:r>
-        <w:rPr>
-          <w:rFonts w:ascii="Times New Roman" w:eastAsia="Times New Roman" w:hAnsi="Times New Roman" w:cs="Times New Roman"/>
-          <w:sz w:val="24"/>
-          <w:szCs w:val="24"/>
-        </w:rPr>
-        <w:t xml:space="preserve">{{ </w:t>
-      </w:r>
-      <w:r>
-        <w:rPr>
-          <w:rFonts w:ascii="Times New Roman" w:eastAsia="Times New Roman" w:hAnsi="Times New Roman" w:cs="Times New Roman"/>
-          <w:sz w:val="24"/>
-          <w:szCs w:val="24"/>
-        </w:rPr>
-        <w:t xml:space="preserve">telefone_assistido2 </w:t>
-      </w:r>
-      <w:r>
-        <w:rPr>
-          <w:rFonts w:ascii="Times New Roman" w:eastAsia="Times New Roman" w:hAnsi="Times New Roman" w:cs="Times New Roman"/>
-          <w:sz w:val="24"/>
-          <w:szCs w:val="24"/>
-        </w:rPr>
-        <w:t>}}</w:t>
-      </w:r>
-      <w:r>
-        <w:rPr>
-          <w:rFonts w:ascii="Times New Roman" w:eastAsia="Times New Roman" w:hAnsi="Times New Roman" w:cs="Times New Roman"/>
-          <w:sz w:val="24"/>
-          <w:szCs w:val="24"/>
-        </w:rPr>
-        <w:t xml:space="preserve"> </w:t>
-      </w:r>
-      <w:r>
-        <w:rPr>
-          <w:rFonts w:ascii="Times New Roman" w:eastAsia="Times New Roman" w:hAnsi="Times New Roman" w:cs="Times New Roman"/>
-          <w:sz w:val="24"/>
-          <w:szCs w:val="24"/>
-        </w:rPr>
-        <w:t xml:space="preserve">e e-mail {{ </w:t>
-      </w:r>
-      <w:proofErr w:type="spellStart"/>
-      <w:r>
-        <w:rPr>
-          <w:rFonts w:ascii="Times New Roman" w:eastAsia="Times New Roman" w:hAnsi="Times New Roman" w:cs="Times New Roman"/>
-          <w:sz w:val="24"/>
-          <w:szCs w:val="24"/>
-        </w:rPr>
-        <w:t>email_assitido</w:t>
-      </w:r>
-      <w:proofErr w:type="spellEnd"/>
-      <w:r>
-        <w:rPr>
-          <w:rFonts w:ascii="Times New Roman" w:eastAsia="Times New Roman" w:hAnsi="Times New Roman" w:cs="Times New Roman"/>
-          <w:sz w:val="24"/>
-          <w:szCs w:val="24"/>
-        </w:rPr>
-        <w:t xml:space="preserve"> }}, </w:t>
-      </w:r>
-      <w:r>
-        <w:rPr>
-          <w:rFonts w:ascii="Times New Roman" w:eastAsia="Times New Roman" w:hAnsi="Times New Roman" w:cs="Times New Roman"/>
           <w:b/>
           <w:sz w:val="24"/>
           <w:szCs w:val="24"/>
@@ -473,52 +526,7 @@
           <w:sz w:val="24"/>
           <w:szCs w:val="24"/>
         </w:rPr>
-        <w:t xml:space="preserve"> e, portanto, impossibilitado(a) de arcar com as custas processuais, honorários advocatícios, bem como qualquer despesa extrajudicial, sem prejuízo do sustento próprio ou de minha família. Declaro-me ciente de que a falsidade da presente declaração implicará responsabilidade civil e criminal (art. 299 Código Penal).</w:t>
-      </w:r>
-    </w:p>
-    <w:p>
-      <w:pPr>
-        <w:spacing w:line="360" w:lineRule="auto"/>
-        <w:jc w:val="both"/>
-        <w:rPr>
-          <w:rFonts w:ascii="Times New Roman" w:eastAsia="Times New Roman" w:hAnsi="Times New Roman" w:cs="Times New Roman"/>
-          <w:sz w:val="24"/>
-          <w:szCs w:val="24"/>
-        </w:rPr>
-      </w:pPr>
-      <w:r>
-        <w:rPr>
-          <w:rFonts w:ascii="Times New Roman" w:eastAsia="Times New Roman" w:hAnsi="Times New Roman" w:cs="Times New Roman"/>
-          <w:sz w:val="24"/>
-          <w:szCs w:val="24"/>
-        </w:rPr>
-        <w:t xml:space="preserve">{%p </w:t>
-      </w:r>
-      <w:proofErr w:type="spellStart"/>
-      <w:r>
-        <w:rPr>
-          <w:rFonts w:ascii="Times New Roman" w:eastAsia="Times New Roman" w:hAnsi="Times New Roman" w:cs="Times New Roman"/>
-          <w:sz w:val="24"/>
-          <w:szCs w:val="24"/>
-        </w:rPr>
-        <w:t>endif</w:t>
-      </w:r>
-      <w:proofErr w:type="spellEnd"/>
-      <w:r>
-        <w:rPr>
-          <w:rFonts w:ascii="Times New Roman" w:eastAsia="Times New Roman" w:hAnsi="Times New Roman" w:cs="Times New Roman"/>
-          <w:sz w:val="24"/>
-          <w:szCs w:val="24"/>
-        </w:rPr>
-        <w:t xml:space="preserve"> %}</w:t>
-      </w:r>
-      <w:r>
-        <w:rPr>
-          <w:rFonts w:ascii="Times New Roman" w:eastAsia="Times New Roman" w:hAnsi="Times New Roman" w:cs="Times New Roman"/>
-          <w:sz w:val="24"/>
-          <w:szCs w:val="24"/>
-        </w:rPr>
-        <w:t xml:space="preserve">  </w:t>
+        <w:t xml:space="preserve"> e, portanto, impossibilitado(a) de arcar com as custas processuais, honorários advocatícios, bem como qualquer despesa extrajudicial, sem prejuízo do sustento próprio ou de minha família. Declaro-me ciente de que a falsidade da presente declaração implicará responsabilidade civil e criminal (art. 299 Código Penal).  </w:t>
       </w:r>
     </w:p>
     <w:p>
@@ -575,13 +583,23 @@
           <w:szCs w:val="24"/>
         </w:rPr>
       </w:pPr>
-      <w:r>
-        <w:rPr>
-          <w:rFonts w:ascii="Times New Roman" w:eastAsia="Times New Roman" w:hAnsi="Times New Roman" w:cs="Times New Roman"/>
-          <w:sz w:val="24"/>
-          <w:szCs w:val="24"/>
-        </w:rPr>
-        <w:t>{{ doc_1 }}</w:t>
+      <w:proofErr w:type="gramStart"/>
+      <w:r>
+        <w:rPr>
+          <w:rFonts w:ascii="Times New Roman" w:eastAsia="Times New Roman" w:hAnsi="Times New Roman" w:cs="Times New Roman"/>
+          <w:sz w:val="24"/>
+          <w:szCs w:val="24"/>
+        </w:rPr>
+        <w:t>{{ doc</w:t>
+      </w:r>
+      <w:proofErr w:type="gramEnd"/>
+      <w:r>
+        <w:rPr>
+          <w:rFonts w:ascii="Times New Roman" w:eastAsia="Times New Roman" w:hAnsi="Times New Roman" w:cs="Times New Roman"/>
+          <w:sz w:val="24"/>
+          <w:szCs w:val="24"/>
+        </w:rPr>
+        <w:t>_1 }}</w:t>
       </w:r>
     </w:p>
     <w:p>
@@ -646,13 +664,23 @@
           <w:szCs w:val="24"/>
         </w:rPr>
       </w:pPr>
-      <w:r>
-        <w:rPr>
-          <w:rFonts w:ascii="Times New Roman" w:eastAsia="Times New Roman" w:hAnsi="Times New Roman" w:cs="Times New Roman"/>
-          <w:sz w:val="24"/>
-          <w:szCs w:val="24"/>
-        </w:rPr>
-        <w:t>{{ doc_2 }}</w:t>
+      <w:proofErr w:type="gramStart"/>
+      <w:r>
+        <w:rPr>
+          <w:rFonts w:ascii="Times New Roman" w:eastAsia="Times New Roman" w:hAnsi="Times New Roman" w:cs="Times New Roman"/>
+          <w:sz w:val="24"/>
+          <w:szCs w:val="24"/>
+        </w:rPr>
+        <w:t>{{ doc</w:t>
+      </w:r>
+      <w:proofErr w:type="gramEnd"/>
+      <w:r>
+        <w:rPr>
+          <w:rFonts w:ascii="Times New Roman" w:eastAsia="Times New Roman" w:hAnsi="Times New Roman" w:cs="Times New Roman"/>
+          <w:sz w:val="24"/>
+          <w:szCs w:val="24"/>
+        </w:rPr>
+        <w:t>_2 }}</w:t>
       </w:r>
     </w:p>
     <w:p>
@@ -701,13 +729,23 @@
           <w:szCs w:val="24"/>
         </w:rPr>
       </w:pPr>
-      <w:r>
-        <w:rPr>
-          <w:rFonts w:ascii="Times New Roman" w:eastAsia="Times New Roman" w:hAnsi="Times New Roman" w:cs="Times New Roman"/>
-          <w:sz w:val="24"/>
-          <w:szCs w:val="24"/>
-        </w:rPr>
-        <w:t>{{ doc_3 }}</w:t>
+      <w:proofErr w:type="gramStart"/>
+      <w:r>
+        <w:rPr>
+          <w:rFonts w:ascii="Times New Roman" w:eastAsia="Times New Roman" w:hAnsi="Times New Roman" w:cs="Times New Roman"/>
+          <w:sz w:val="24"/>
+          <w:szCs w:val="24"/>
+        </w:rPr>
+        <w:t>{{ doc</w:t>
+      </w:r>
+      <w:proofErr w:type="gramEnd"/>
+      <w:r>
+        <w:rPr>
+          <w:rFonts w:ascii="Times New Roman" w:eastAsia="Times New Roman" w:hAnsi="Times New Roman" w:cs="Times New Roman"/>
+          <w:sz w:val="24"/>
+          <w:szCs w:val="24"/>
+        </w:rPr>
+        <w:t>_3 }}</w:t>
       </w:r>
     </w:p>
     <w:p>
@@ -756,14 +794,23 @@
           <w:szCs w:val="24"/>
         </w:rPr>
       </w:pPr>
-      <w:r>
-        <w:rPr>
-          <w:rFonts w:ascii="Times New Roman" w:eastAsia="Times New Roman" w:hAnsi="Times New Roman" w:cs="Times New Roman"/>
-          <w:sz w:val="24"/>
-          <w:szCs w:val="24"/>
-        </w:rPr>
-        <w:lastRenderedPageBreak/>
-        <w:t>{{ doc_4 }}</w:t>
+      <w:proofErr w:type="gramStart"/>
+      <w:r>
+        <w:rPr>
+          <w:rFonts w:ascii="Times New Roman" w:eastAsia="Times New Roman" w:hAnsi="Times New Roman" w:cs="Times New Roman"/>
+          <w:sz w:val="24"/>
+          <w:szCs w:val="24"/>
+        </w:rPr>
+        <w:t>{{ doc</w:t>
+      </w:r>
+      <w:proofErr w:type="gramEnd"/>
+      <w:r>
+        <w:rPr>
+          <w:rFonts w:ascii="Times New Roman" w:eastAsia="Times New Roman" w:hAnsi="Times New Roman" w:cs="Times New Roman"/>
+          <w:sz w:val="24"/>
+          <w:szCs w:val="24"/>
+        </w:rPr>
+        <w:t>_4 }}</w:t>
       </w:r>
     </w:p>
     <w:p>
@@ -812,13 +859,23 @@
           <w:szCs w:val="24"/>
         </w:rPr>
       </w:pPr>
-      <w:r>
-        <w:rPr>
-          <w:rFonts w:ascii="Times New Roman" w:eastAsia="Times New Roman" w:hAnsi="Times New Roman" w:cs="Times New Roman"/>
-          <w:sz w:val="24"/>
-          <w:szCs w:val="24"/>
-        </w:rPr>
-        <w:t>{{ doc_5 }}</w:t>
+      <w:proofErr w:type="gramStart"/>
+      <w:r>
+        <w:rPr>
+          <w:rFonts w:ascii="Times New Roman" w:eastAsia="Times New Roman" w:hAnsi="Times New Roman" w:cs="Times New Roman"/>
+          <w:sz w:val="24"/>
+          <w:szCs w:val="24"/>
+        </w:rPr>
+        <w:t>{{ doc</w:t>
+      </w:r>
+      <w:proofErr w:type="gramEnd"/>
+      <w:r>
+        <w:rPr>
+          <w:rFonts w:ascii="Times New Roman" w:eastAsia="Times New Roman" w:hAnsi="Times New Roman" w:cs="Times New Roman"/>
+          <w:sz w:val="24"/>
+          <w:szCs w:val="24"/>
+        </w:rPr>
+        <w:t>_5 }}</w:t>
       </w:r>
     </w:p>
     <w:p>
@@ -867,13 +924,23 @@
           <w:szCs w:val="24"/>
         </w:rPr>
       </w:pPr>
-      <w:r>
-        <w:rPr>
-          <w:rFonts w:ascii="Times New Roman" w:eastAsia="Times New Roman" w:hAnsi="Times New Roman" w:cs="Times New Roman"/>
-          <w:sz w:val="24"/>
-          <w:szCs w:val="24"/>
-        </w:rPr>
-        <w:t>{{ doc_6 }}</w:t>
+      <w:proofErr w:type="gramStart"/>
+      <w:r>
+        <w:rPr>
+          <w:rFonts w:ascii="Times New Roman" w:eastAsia="Times New Roman" w:hAnsi="Times New Roman" w:cs="Times New Roman"/>
+          <w:sz w:val="24"/>
+          <w:szCs w:val="24"/>
+        </w:rPr>
+        <w:t>{{ doc</w:t>
+      </w:r>
+      <w:proofErr w:type="gramEnd"/>
+      <w:r>
+        <w:rPr>
+          <w:rFonts w:ascii="Times New Roman" w:eastAsia="Times New Roman" w:hAnsi="Times New Roman" w:cs="Times New Roman"/>
+          <w:sz w:val="24"/>
+          <w:szCs w:val="24"/>
+        </w:rPr>
+        <w:t>_6 }}</w:t>
       </w:r>
     </w:p>
     <w:p>
@@ -922,13 +989,24 @@
           <w:szCs w:val="24"/>
         </w:rPr>
       </w:pPr>
-      <w:r>
-        <w:rPr>
-          <w:rFonts w:ascii="Times New Roman" w:eastAsia="Times New Roman" w:hAnsi="Times New Roman" w:cs="Times New Roman"/>
-          <w:sz w:val="24"/>
-          <w:szCs w:val="24"/>
-        </w:rPr>
-        <w:t>{{ doc_7 }}</w:t>
+      <w:proofErr w:type="gramStart"/>
+      <w:r>
+        <w:rPr>
+          <w:rFonts w:ascii="Times New Roman" w:eastAsia="Times New Roman" w:hAnsi="Times New Roman" w:cs="Times New Roman"/>
+          <w:sz w:val="24"/>
+          <w:szCs w:val="24"/>
+        </w:rPr>
+        <w:lastRenderedPageBreak/>
+        <w:t>{{ doc</w:t>
+      </w:r>
+      <w:proofErr w:type="gramEnd"/>
+      <w:r>
+        <w:rPr>
+          <w:rFonts w:ascii="Times New Roman" w:eastAsia="Times New Roman" w:hAnsi="Times New Roman" w:cs="Times New Roman"/>
+          <w:sz w:val="24"/>
+          <w:szCs w:val="24"/>
+        </w:rPr>
+        <w:t>_7 }}</w:t>
       </w:r>
     </w:p>
     <w:p>
@@ -977,13 +1055,23 @@
           <w:szCs w:val="24"/>
         </w:rPr>
       </w:pPr>
-      <w:r>
-        <w:rPr>
-          <w:rFonts w:ascii="Times New Roman" w:eastAsia="Times New Roman" w:hAnsi="Times New Roman" w:cs="Times New Roman"/>
-          <w:sz w:val="24"/>
-          <w:szCs w:val="24"/>
-        </w:rPr>
-        <w:t>{{ doc_8 }}</w:t>
+      <w:proofErr w:type="gramStart"/>
+      <w:r>
+        <w:rPr>
+          <w:rFonts w:ascii="Times New Roman" w:eastAsia="Times New Roman" w:hAnsi="Times New Roman" w:cs="Times New Roman"/>
+          <w:sz w:val="24"/>
+          <w:szCs w:val="24"/>
+        </w:rPr>
+        <w:t>{{ doc</w:t>
+      </w:r>
+      <w:proofErr w:type="gramEnd"/>
+      <w:r>
+        <w:rPr>
+          <w:rFonts w:ascii="Times New Roman" w:eastAsia="Times New Roman" w:hAnsi="Times New Roman" w:cs="Times New Roman"/>
+          <w:sz w:val="24"/>
+          <w:szCs w:val="24"/>
+        </w:rPr>
+        <w:t>_8 }}</w:t>
       </w:r>
     </w:p>
     <w:p>
@@ -1032,13 +1120,23 @@
           <w:szCs w:val="24"/>
         </w:rPr>
       </w:pPr>
-      <w:r>
-        <w:rPr>
-          <w:rFonts w:ascii="Times New Roman" w:eastAsia="Times New Roman" w:hAnsi="Times New Roman" w:cs="Times New Roman"/>
-          <w:sz w:val="24"/>
-          <w:szCs w:val="24"/>
-        </w:rPr>
-        <w:t>{{ doc_9 }}</w:t>
+      <w:proofErr w:type="gramStart"/>
+      <w:r>
+        <w:rPr>
+          <w:rFonts w:ascii="Times New Roman" w:eastAsia="Times New Roman" w:hAnsi="Times New Roman" w:cs="Times New Roman"/>
+          <w:sz w:val="24"/>
+          <w:szCs w:val="24"/>
+        </w:rPr>
+        <w:t>{{ doc</w:t>
+      </w:r>
+      <w:proofErr w:type="gramEnd"/>
+      <w:r>
+        <w:rPr>
+          <w:rFonts w:ascii="Times New Roman" w:eastAsia="Times New Roman" w:hAnsi="Times New Roman" w:cs="Times New Roman"/>
+          <w:sz w:val="24"/>
+          <w:szCs w:val="24"/>
+        </w:rPr>
+        <w:t>_9 }}</w:t>
       </w:r>
     </w:p>
     <w:p>
@@ -1087,13 +1185,23 @@
           <w:szCs w:val="24"/>
         </w:rPr>
       </w:pPr>
-      <w:r>
-        <w:rPr>
-          <w:rFonts w:ascii="Times New Roman" w:eastAsia="Times New Roman" w:hAnsi="Times New Roman" w:cs="Times New Roman"/>
-          <w:sz w:val="24"/>
-          <w:szCs w:val="24"/>
-        </w:rPr>
-        <w:t>{{ doc_10 }}</w:t>
+      <w:proofErr w:type="gramStart"/>
+      <w:r>
+        <w:rPr>
+          <w:rFonts w:ascii="Times New Roman" w:eastAsia="Times New Roman" w:hAnsi="Times New Roman" w:cs="Times New Roman"/>
+          <w:sz w:val="24"/>
+          <w:szCs w:val="24"/>
+        </w:rPr>
+        <w:t>{{ doc</w:t>
+      </w:r>
+      <w:proofErr w:type="gramEnd"/>
+      <w:r>
+        <w:rPr>
+          <w:rFonts w:ascii="Times New Roman" w:eastAsia="Times New Roman" w:hAnsi="Times New Roman" w:cs="Times New Roman"/>
+          <w:sz w:val="24"/>
+          <w:szCs w:val="24"/>
+        </w:rPr>
+        <w:t>_10 }}</w:t>
       </w:r>
     </w:p>
     <w:p>
@@ -1423,13 +1531,23 @@
           <w:szCs w:val="24"/>
         </w:rPr>
       </w:pPr>
-      <w:r>
-        <w:rPr>
-          <w:rFonts w:ascii="Times New Roman" w:eastAsia="Times New Roman" w:hAnsi="Times New Roman" w:cs="Times New Roman"/>
-          <w:sz w:val="24"/>
-          <w:szCs w:val="24"/>
-        </w:rPr>
-        <w:t>{{ cidade }}, {{ data }}.</w:t>
+      <w:proofErr w:type="gramStart"/>
+      <w:r>
+        <w:rPr>
+          <w:rFonts w:ascii="Times New Roman" w:eastAsia="Times New Roman" w:hAnsi="Times New Roman" w:cs="Times New Roman"/>
+          <w:sz w:val="24"/>
+          <w:szCs w:val="24"/>
+        </w:rPr>
+        <w:t>{{ cidade</w:t>
+      </w:r>
+      <w:proofErr w:type="gramEnd"/>
+      <w:r>
+        <w:rPr>
+          <w:rFonts w:ascii="Times New Roman" w:eastAsia="Times New Roman" w:hAnsi="Times New Roman" w:cs="Times New Roman"/>
+          <w:sz w:val="24"/>
+          <w:szCs w:val="24"/>
+        </w:rPr>
+        <w:t xml:space="preserve"> }}, {{ data }}.</w:t>
       </w:r>
     </w:p>
     <w:p>
@@ -1458,7 +1576,6 @@
           <w:sz w:val="24"/>
           <w:szCs w:val="24"/>
         </w:rPr>
-        <w:lastRenderedPageBreak/>
         <w:t>_________________________________________</w:t>
       </w:r>
     </w:p>
@@ -1472,6 +1589,7 @@
           <w:szCs w:val="24"/>
         </w:rPr>
       </w:pPr>
+      <w:proofErr w:type="gramStart"/>
       <w:r>
         <w:rPr>
           <w:rFonts w:ascii="Times New Roman" w:eastAsia="Times New Roman" w:hAnsi="Times New Roman" w:cs="Times New Roman"/>
@@ -1489,7 +1607,17 @@
           <w:sz w:val="24"/>
           <w:szCs w:val="24"/>
         </w:rPr>
-        <w:t>nome_assistido</w:t>
+        <w:t>nome</w:t>
+      </w:r>
+      <w:proofErr w:type="gramEnd"/>
+      <w:r>
+        <w:rPr>
+          <w:rFonts w:ascii="Times New Roman" w:eastAsia="Times New Roman" w:hAnsi="Times New Roman" w:cs="Times New Roman"/>
+          <w:b/>
+          <w:sz w:val="24"/>
+          <w:szCs w:val="24"/>
+        </w:rPr>
+        <w:t>_assistido</w:t>
       </w:r>
       <w:proofErr w:type="spellEnd"/>
       <w:r>
@@ -1535,16 +1663,34 @@
           <w:sz w:val="24"/>
           <w:szCs w:val="24"/>
         </w:rPr>
-        <w:t xml:space="preserve">CPF: {{ </w:t>
-      </w:r>
-      <w:proofErr w:type="spellStart"/>
-      <w:r>
-        <w:rPr>
-          <w:rFonts w:ascii="Times New Roman" w:eastAsia="Times New Roman" w:hAnsi="Times New Roman" w:cs="Times New Roman"/>
-          <w:sz w:val="24"/>
-          <w:szCs w:val="24"/>
-        </w:rPr>
-        <w:t>num_cpf_assistido</w:t>
+        <w:t xml:space="preserve">CPF: </w:t>
+      </w:r>
+      <w:proofErr w:type="gramStart"/>
+      <w:r>
+        <w:rPr>
+          <w:rFonts w:ascii="Times New Roman" w:eastAsia="Times New Roman" w:hAnsi="Times New Roman" w:cs="Times New Roman"/>
+          <w:sz w:val="24"/>
+          <w:szCs w:val="24"/>
+        </w:rPr>
+        <w:t xml:space="preserve">{{ </w:t>
+      </w:r>
+      <w:proofErr w:type="spellStart"/>
+      <w:r>
+        <w:rPr>
+          <w:rFonts w:ascii="Times New Roman" w:eastAsia="Times New Roman" w:hAnsi="Times New Roman" w:cs="Times New Roman"/>
+          <w:sz w:val="24"/>
+          <w:szCs w:val="24"/>
+        </w:rPr>
+        <w:t>num</w:t>
+      </w:r>
+      <w:proofErr w:type="gramEnd"/>
+      <w:r>
+        <w:rPr>
+          <w:rFonts w:ascii="Times New Roman" w:eastAsia="Times New Roman" w:hAnsi="Times New Roman" w:cs="Times New Roman"/>
+          <w:sz w:val="24"/>
+          <w:szCs w:val="24"/>
+        </w:rPr>
+        <w:t>_cpf_assistido</w:t>
       </w:r>
       <w:proofErr w:type="spellEnd"/>
       <w:r>
@@ -1598,16 +1744,34 @@
           <w:sz w:val="24"/>
           <w:szCs w:val="24"/>
         </w:rPr>
-        <w:t xml:space="preserve">: {{ </w:t>
-      </w:r>
-      <w:proofErr w:type="spellStart"/>
-      <w:r>
-        <w:rPr>
-          <w:rFonts w:ascii="Times New Roman" w:eastAsia="Times New Roman" w:hAnsi="Times New Roman" w:cs="Times New Roman"/>
-          <w:sz w:val="24"/>
-          <w:szCs w:val="24"/>
-        </w:rPr>
-        <w:t>num_rg_assistido</w:t>
+        <w:t xml:space="preserve">: </w:t>
+      </w:r>
+      <w:proofErr w:type="gramStart"/>
+      <w:r>
+        <w:rPr>
+          <w:rFonts w:ascii="Times New Roman" w:eastAsia="Times New Roman" w:hAnsi="Times New Roman" w:cs="Times New Roman"/>
+          <w:sz w:val="24"/>
+          <w:szCs w:val="24"/>
+        </w:rPr>
+        <w:t xml:space="preserve">{{ </w:t>
+      </w:r>
+      <w:proofErr w:type="spellStart"/>
+      <w:r>
+        <w:rPr>
+          <w:rFonts w:ascii="Times New Roman" w:eastAsia="Times New Roman" w:hAnsi="Times New Roman" w:cs="Times New Roman"/>
+          <w:sz w:val="24"/>
+          <w:szCs w:val="24"/>
+        </w:rPr>
+        <w:t>num</w:t>
+      </w:r>
+      <w:proofErr w:type="gramEnd"/>
+      <w:r>
+        <w:rPr>
+          <w:rFonts w:ascii="Times New Roman" w:eastAsia="Times New Roman" w:hAnsi="Times New Roman" w:cs="Times New Roman"/>
+          <w:sz w:val="24"/>
+          <w:szCs w:val="24"/>
+        </w:rPr>
+        <w:t>_rg_assistido</w:t>
       </w:r>
       <w:proofErr w:type="spellEnd"/>
       <w:r>

</xml_diff>

<commit_message>
#41 outra correção do documento docx não identificada anteriormente
</commit_message>
<xml_diff>
--- a/docassemble/docsdaj/data/templates/pedido-de-isencao-de-custas-cartorarias.docx
+++ b/docassemble/docsdaj/data/templates/pedido-de-isencao-de-custas-cartorarias.docx
@@ -33,9 +33,9 @@
           <w:sz w:val="24"/>
           <w:szCs w:val="24"/>
         </w:rPr>
-        <w:t xml:space="preserve">AO </w:t>
-      </w:r>
-      <w:proofErr w:type="gramStart"/>
+        <w:t xml:space="preserve">AO {{ </w:t>
+      </w:r>
+      <w:proofErr w:type="spellStart"/>
       <w:r>
         <w:rPr>
           <w:rFonts w:ascii="Times New Roman" w:eastAsia="Times New Roman" w:hAnsi="Times New Roman" w:cs="Times New Roman"/>
@@ -43,47 +43,9 @@
           <w:sz w:val="24"/>
           <w:szCs w:val="24"/>
         </w:rPr>
-        <w:t xml:space="preserve">{{ </w:t>
-      </w:r>
-      <w:proofErr w:type="spellStart"/>
-      <w:r>
-        <w:rPr>
-          <w:rFonts w:ascii="Times New Roman" w:eastAsia="Times New Roman" w:hAnsi="Times New Roman" w:cs="Times New Roman"/>
-          <w:b/>
-          <w:sz w:val="24"/>
-          <w:szCs w:val="24"/>
-        </w:rPr>
-        <w:t>enderecamento</w:t>
-      </w:r>
-      <w:proofErr w:type="gramEnd"/>
-      <w:r>
-        <w:rPr>
-          <w:rFonts w:ascii="Times New Roman" w:eastAsia="Times New Roman" w:hAnsi="Times New Roman" w:cs="Times New Roman"/>
-          <w:b/>
-          <w:sz w:val="24"/>
-          <w:szCs w:val="24"/>
-        </w:rPr>
-        <w:t>_cartorio</w:t>
-      </w:r>
-      <w:r>
-        <w:rPr>
-          <w:rFonts w:ascii="Times New Roman" w:eastAsia="Times New Roman" w:hAnsi="Times New Roman" w:cs="Times New Roman"/>
-          <w:b/>
-          <w:sz w:val="24"/>
-          <w:szCs w:val="24"/>
-        </w:rPr>
-        <w:t>.upper</w:t>
-      </w:r>
-      <w:proofErr w:type="spellEnd"/>
-      <w:r>
-        <w:rPr>
-          <w:rFonts w:ascii="Times New Roman" w:eastAsia="Times New Roman" w:hAnsi="Times New Roman" w:cs="Times New Roman"/>
-          <w:b/>
-          <w:sz w:val="24"/>
-          <w:szCs w:val="24"/>
-        </w:rPr>
-        <w:t>()</w:t>
-      </w:r>
+        <w:t>enderecamento_cartorio</w:t>
+      </w:r>
+      <w:proofErr w:type="spellEnd"/>
       <w:r>
         <w:rPr>
           <w:rFonts w:ascii="Times New Roman" w:eastAsia="Times New Roman" w:hAnsi="Times New Roman" w:cs="Times New Roman"/>
@@ -583,23 +545,13 @@
           <w:szCs w:val="24"/>
         </w:rPr>
       </w:pPr>
-      <w:proofErr w:type="gramStart"/>
-      <w:r>
-        <w:rPr>
-          <w:rFonts w:ascii="Times New Roman" w:eastAsia="Times New Roman" w:hAnsi="Times New Roman" w:cs="Times New Roman"/>
-          <w:sz w:val="24"/>
-          <w:szCs w:val="24"/>
-        </w:rPr>
-        <w:t>{{ doc</w:t>
-      </w:r>
-      <w:proofErr w:type="gramEnd"/>
-      <w:r>
-        <w:rPr>
-          <w:rFonts w:ascii="Times New Roman" w:eastAsia="Times New Roman" w:hAnsi="Times New Roman" w:cs="Times New Roman"/>
-          <w:sz w:val="24"/>
-          <w:szCs w:val="24"/>
-        </w:rPr>
-        <w:t>_1 }}</w:t>
+      <w:r>
+        <w:rPr>
+          <w:rFonts w:ascii="Times New Roman" w:eastAsia="Times New Roman" w:hAnsi="Times New Roman" w:cs="Times New Roman"/>
+          <w:sz w:val="24"/>
+          <w:szCs w:val="24"/>
+        </w:rPr>
+        <w:t>{{ doc_1 }}</w:t>
       </w:r>
     </w:p>
     <w:p>
@@ -664,23 +616,13 @@
           <w:szCs w:val="24"/>
         </w:rPr>
       </w:pPr>
-      <w:proofErr w:type="gramStart"/>
-      <w:r>
-        <w:rPr>
-          <w:rFonts w:ascii="Times New Roman" w:eastAsia="Times New Roman" w:hAnsi="Times New Roman" w:cs="Times New Roman"/>
-          <w:sz w:val="24"/>
-          <w:szCs w:val="24"/>
-        </w:rPr>
-        <w:t>{{ doc</w:t>
-      </w:r>
-      <w:proofErr w:type="gramEnd"/>
-      <w:r>
-        <w:rPr>
-          <w:rFonts w:ascii="Times New Roman" w:eastAsia="Times New Roman" w:hAnsi="Times New Roman" w:cs="Times New Roman"/>
-          <w:sz w:val="24"/>
-          <w:szCs w:val="24"/>
-        </w:rPr>
-        <w:t>_2 }}</w:t>
+      <w:r>
+        <w:rPr>
+          <w:rFonts w:ascii="Times New Roman" w:eastAsia="Times New Roman" w:hAnsi="Times New Roman" w:cs="Times New Roman"/>
+          <w:sz w:val="24"/>
+          <w:szCs w:val="24"/>
+        </w:rPr>
+        <w:t>{{ doc_2 }}</w:t>
       </w:r>
     </w:p>
     <w:p>
@@ -729,23 +671,13 @@
           <w:szCs w:val="24"/>
         </w:rPr>
       </w:pPr>
-      <w:proofErr w:type="gramStart"/>
-      <w:r>
-        <w:rPr>
-          <w:rFonts w:ascii="Times New Roman" w:eastAsia="Times New Roman" w:hAnsi="Times New Roman" w:cs="Times New Roman"/>
-          <w:sz w:val="24"/>
-          <w:szCs w:val="24"/>
-        </w:rPr>
-        <w:t>{{ doc</w:t>
-      </w:r>
-      <w:proofErr w:type="gramEnd"/>
-      <w:r>
-        <w:rPr>
-          <w:rFonts w:ascii="Times New Roman" w:eastAsia="Times New Roman" w:hAnsi="Times New Roman" w:cs="Times New Roman"/>
-          <w:sz w:val="24"/>
-          <w:szCs w:val="24"/>
-        </w:rPr>
-        <w:t>_3 }}</w:t>
+      <w:r>
+        <w:rPr>
+          <w:rFonts w:ascii="Times New Roman" w:eastAsia="Times New Roman" w:hAnsi="Times New Roman" w:cs="Times New Roman"/>
+          <w:sz w:val="24"/>
+          <w:szCs w:val="24"/>
+        </w:rPr>
+        <w:t>{{ doc_3 }}</w:t>
       </w:r>
     </w:p>
     <w:p>
@@ -794,23 +726,13 @@
           <w:szCs w:val="24"/>
         </w:rPr>
       </w:pPr>
-      <w:proofErr w:type="gramStart"/>
-      <w:r>
-        <w:rPr>
-          <w:rFonts w:ascii="Times New Roman" w:eastAsia="Times New Roman" w:hAnsi="Times New Roman" w:cs="Times New Roman"/>
-          <w:sz w:val="24"/>
-          <w:szCs w:val="24"/>
-        </w:rPr>
-        <w:t>{{ doc</w:t>
-      </w:r>
-      <w:proofErr w:type="gramEnd"/>
-      <w:r>
-        <w:rPr>
-          <w:rFonts w:ascii="Times New Roman" w:eastAsia="Times New Roman" w:hAnsi="Times New Roman" w:cs="Times New Roman"/>
-          <w:sz w:val="24"/>
-          <w:szCs w:val="24"/>
-        </w:rPr>
-        <w:t>_4 }}</w:t>
+      <w:r>
+        <w:rPr>
+          <w:rFonts w:ascii="Times New Roman" w:eastAsia="Times New Roman" w:hAnsi="Times New Roman" w:cs="Times New Roman"/>
+          <w:sz w:val="24"/>
+          <w:szCs w:val="24"/>
+        </w:rPr>
+        <w:t>{{ doc_4 }}</w:t>
       </w:r>
     </w:p>
     <w:p>
@@ -859,23 +781,13 @@
           <w:szCs w:val="24"/>
         </w:rPr>
       </w:pPr>
-      <w:proofErr w:type="gramStart"/>
-      <w:r>
-        <w:rPr>
-          <w:rFonts w:ascii="Times New Roman" w:eastAsia="Times New Roman" w:hAnsi="Times New Roman" w:cs="Times New Roman"/>
-          <w:sz w:val="24"/>
-          <w:szCs w:val="24"/>
-        </w:rPr>
-        <w:t>{{ doc</w:t>
-      </w:r>
-      <w:proofErr w:type="gramEnd"/>
-      <w:r>
-        <w:rPr>
-          <w:rFonts w:ascii="Times New Roman" w:eastAsia="Times New Roman" w:hAnsi="Times New Roman" w:cs="Times New Roman"/>
-          <w:sz w:val="24"/>
-          <w:szCs w:val="24"/>
-        </w:rPr>
-        <w:t>_5 }}</w:t>
+      <w:r>
+        <w:rPr>
+          <w:rFonts w:ascii="Times New Roman" w:eastAsia="Times New Roman" w:hAnsi="Times New Roman" w:cs="Times New Roman"/>
+          <w:sz w:val="24"/>
+          <w:szCs w:val="24"/>
+        </w:rPr>
+        <w:t>{{ doc_5 }}</w:t>
       </w:r>
     </w:p>
     <w:p>
@@ -924,23 +836,13 @@
           <w:szCs w:val="24"/>
         </w:rPr>
       </w:pPr>
-      <w:proofErr w:type="gramStart"/>
-      <w:r>
-        <w:rPr>
-          <w:rFonts w:ascii="Times New Roman" w:eastAsia="Times New Roman" w:hAnsi="Times New Roman" w:cs="Times New Roman"/>
-          <w:sz w:val="24"/>
-          <w:szCs w:val="24"/>
-        </w:rPr>
-        <w:t>{{ doc</w:t>
-      </w:r>
-      <w:proofErr w:type="gramEnd"/>
-      <w:r>
-        <w:rPr>
-          <w:rFonts w:ascii="Times New Roman" w:eastAsia="Times New Roman" w:hAnsi="Times New Roman" w:cs="Times New Roman"/>
-          <w:sz w:val="24"/>
-          <w:szCs w:val="24"/>
-        </w:rPr>
-        <w:t>_6 }}</w:t>
+      <w:r>
+        <w:rPr>
+          <w:rFonts w:ascii="Times New Roman" w:eastAsia="Times New Roman" w:hAnsi="Times New Roman" w:cs="Times New Roman"/>
+          <w:sz w:val="24"/>
+          <w:szCs w:val="24"/>
+        </w:rPr>
+        <w:t>{{ doc_6 }}</w:t>
       </w:r>
     </w:p>
     <w:p>
@@ -989,7 +891,6 @@
           <w:szCs w:val="24"/>
         </w:rPr>
       </w:pPr>
-      <w:proofErr w:type="gramStart"/>
       <w:r>
         <w:rPr>
           <w:rFonts w:ascii="Times New Roman" w:eastAsia="Times New Roman" w:hAnsi="Times New Roman" w:cs="Times New Roman"/>
@@ -997,16 +898,7 @@
           <w:szCs w:val="24"/>
         </w:rPr>
         <w:lastRenderedPageBreak/>
-        <w:t>{{ doc</w:t>
-      </w:r>
-      <w:proofErr w:type="gramEnd"/>
-      <w:r>
-        <w:rPr>
-          <w:rFonts w:ascii="Times New Roman" w:eastAsia="Times New Roman" w:hAnsi="Times New Roman" w:cs="Times New Roman"/>
-          <w:sz w:val="24"/>
-          <w:szCs w:val="24"/>
-        </w:rPr>
-        <w:t>_7 }}</w:t>
+        <w:t>{{ doc_7 }}</w:t>
       </w:r>
     </w:p>
     <w:p>
@@ -1055,23 +947,13 @@
           <w:szCs w:val="24"/>
         </w:rPr>
       </w:pPr>
-      <w:proofErr w:type="gramStart"/>
-      <w:r>
-        <w:rPr>
-          <w:rFonts w:ascii="Times New Roman" w:eastAsia="Times New Roman" w:hAnsi="Times New Roman" w:cs="Times New Roman"/>
-          <w:sz w:val="24"/>
-          <w:szCs w:val="24"/>
-        </w:rPr>
-        <w:t>{{ doc</w:t>
-      </w:r>
-      <w:proofErr w:type="gramEnd"/>
-      <w:r>
-        <w:rPr>
-          <w:rFonts w:ascii="Times New Roman" w:eastAsia="Times New Roman" w:hAnsi="Times New Roman" w:cs="Times New Roman"/>
-          <w:sz w:val="24"/>
-          <w:szCs w:val="24"/>
-        </w:rPr>
-        <w:t>_8 }}</w:t>
+      <w:r>
+        <w:rPr>
+          <w:rFonts w:ascii="Times New Roman" w:eastAsia="Times New Roman" w:hAnsi="Times New Roman" w:cs="Times New Roman"/>
+          <w:sz w:val="24"/>
+          <w:szCs w:val="24"/>
+        </w:rPr>
+        <w:t>{{ doc_8 }}</w:t>
       </w:r>
     </w:p>
     <w:p>
@@ -1120,23 +1002,13 @@
           <w:szCs w:val="24"/>
         </w:rPr>
       </w:pPr>
-      <w:proofErr w:type="gramStart"/>
-      <w:r>
-        <w:rPr>
-          <w:rFonts w:ascii="Times New Roman" w:eastAsia="Times New Roman" w:hAnsi="Times New Roman" w:cs="Times New Roman"/>
-          <w:sz w:val="24"/>
-          <w:szCs w:val="24"/>
-        </w:rPr>
-        <w:t>{{ doc</w:t>
-      </w:r>
-      <w:proofErr w:type="gramEnd"/>
-      <w:r>
-        <w:rPr>
-          <w:rFonts w:ascii="Times New Roman" w:eastAsia="Times New Roman" w:hAnsi="Times New Roman" w:cs="Times New Roman"/>
-          <w:sz w:val="24"/>
-          <w:szCs w:val="24"/>
-        </w:rPr>
-        <w:t>_9 }}</w:t>
+      <w:r>
+        <w:rPr>
+          <w:rFonts w:ascii="Times New Roman" w:eastAsia="Times New Roman" w:hAnsi="Times New Roman" w:cs="Times New Roman"/>
+          <w:sz w:val="24"/>
+          <w:szCs w:val="24"/>
+        </w:rPr>
+        <w:t>{{ doc_9 }}</w:t>
       </w:r>
     </w:p>
     <w:p>
@@ -1185,23 +1057,13 @@
           <w:szCs w:val="24"/>
         </w:rPr>
       </w:pPr>
-      <w:proofErr w:type="gramStart"/>
-      <w:r>
-        <w:rPr>
-          <w:rFonts w:ascii="Times New Roman" w:eastAsia="Times New Roman" w:hAnsi="Times New Roman" w:cs="Times New Roman"/>
-          <w:sz w:val="24"/>
-          <w:szCs w:val="24"/>
-        </w:rPr>
-        <w:t>{{ doc</w:t>
-      </w:r>
-      <w:proofErr w:type="gramEnd"/>
-      <w:r>
-        <w:rPr>
-          <w:rFonts w:ascii="Times New Roman" w:eastAsia="Times New Roman" w:hAnsi="Times New Roman" w:cs="Times New Roman"/>
-          <w:sz w:val="24"/>
-          <w:szCs w:val="24"/>
-        </w:rPr>
-        <w:t>_10 }}</w:t>
+      <w:r>
+        <w:rPr>
+          <w:rFonts w:ascii="Times New Roman" w:eastAsia="Times New Roman" w:hAnsi="Times New Roman" w:cs="Times New Roman"/>
+          <w:sz w:val="24"/>
+          <w:szCs w:val="24"/>
+        </w:rPr>
+        <w:t>{{ doc_10 }}</w:t>
       </w:r>
     </w:p>
     <w:p>
@@ -1531,23 +1393,13 @@
           <w:szCs w:val="24"/>
         </w:rPr>
       </w:pPr>
-      <w:proofErr w:type="gramStart"/>
-      <w:r>
-        <w:rPr>
-          <w:rFonts w:ascii="Times New Roman" w:eastAsia="Times New Roman" w:hAnsi="Times New Roman" w:cs="Times New Roman"/>
-          <w:sz w:val="24"/>
-          <w:szCs w:val="24"/>
-        </w:rPr>
-        <w:t>{{ cidade</w:t>
-      </w:r>
-      <w:proofErr w:type="gramEnd"/>
-      <w:r>
-        <w:rPr>
-          <w:rFonts w:ascii="Times New Roman" w:eastAsia="Times New Roman" w:hAnsi="Times New Roman" w:cs="Times New Roman"/>
-          <w:sz w:val="24"/>
-          <w:szCs w:val="24"/>
-        </w:rPr>
-        <w:t xml:space="preserve"> }}, {{ data }}.</w:t>
+      <w:r>
+        <w:rPr>
+          <w:rFonts w:ascii="Times New Roman" w:eastAsia="Times New Roman" w:hAnsi="Times New Roman" w:cs="Times New Roman"/>
+          <w:sz w:val="24"/>
+          <w:szCs w:val="24"/>
+        </w:rPr>
+        <w:t>{{ cidade }}, {{ data }}.</w:t>
       </w:r>
     </w:p>
     <w:p>
@@ -1589,7 +1441,6 @@
           <w:szCs w:val="24"/>
         </w:rPr>
       </w:pPr>
-      <w:proofErr w:type="gramStart"/>
       <w:r>
         <w:rPr>
           <w:rFonts w:ascii="Times New Roman" w:eastAsia="Times New Roman" w:hAnsi="Times New Roman" w:cs="Times New Roman"/>
@@ -1607,17 +1458,7 @@
           <w:sz w:val="24"/>
           <w:szCs w:val="24"/>
         </w:rPr>
-        <w:t>nome</w:t>
-      </w:r>
-      <w:proofErr w:type="gramEnd"/>
-      <w:r>
-        <w:rPr>
-          <w:rFonts w:ascii="Times New Roman" w:eastAsia="Times New Roman" w:hAnsi="Times New Roman" w:cs="Times New Roman"/>
-          <w:b/>
-          <w:sz w:val="24"/>
-          <w:szCs w:val="24"/>
-        </w:rPr>
-        <w:t>_assistido</w:t>
+        <w:t>nome_assistido</w:t>
       </w:r>
       <w:proofErr w:type="spellEnd"/>
       <w:r>
@@ -1663,34 +1504,16 @@
           <w:sz w:val="24"/>
           <w:szCs w:val="24"/>
         </w:rPr>
-        <w:t xml:space="preserve">CPF: </w:t>
-      </w:r>
-      <w:proofErr w:type="gramStart"/>
-      <w:r>
-        <w:rPr>
-          <w:rFonts w:ascii="Times New Roman" w:eastAsia="Times New Roman" w:hAnsi="Times New Roman" w:cs="Times New Roman"/>
-          <w:sz w:val="24"/>
-          <w:szCs w:val="24"/>
-        </w:rPr>
-        <w:t xml:space="preserve">{{ </w:t>
-      </w:r>
-      <w:proofErr w:type="spellStart"/>
-      <w:r>
-        <w:rPr>
-          <w:rFonts w:ascii="Times New Roman" w:eastAsia="Times New Roman" w:hAnsi="Times New Roman" w:cs="Times New Roman"/>
-          <w:sz w:val="24"/>
-          <w:szCs w:val="24"/>
-        </w:rPr>
-        <w:t>num</w:t>
-      </w:r>
-      <w:proofErr w:type="gramEnd"/>
-      <w:r>
-        <w:rPr>
-          <w:rFonts w:ascii="Times New Roman" w:eastAsia="Times New Roman" w:hAnsi="Times New Roman" w:cs="Times New Roman"/>
-          <w:sz w:val="24"/>
-          <w:szCs w:val="24"/>
-        </w:rPr>
-        <w:t>_cpf_assistido</w:t>
+        <w:t xml:space="preserve">CPF: {{ </w:t>
+      </w:r>
+      <w:proofErr w:type="spellStart"/>
+      <w:r>
+        <w:rPr>
+          <w:rFonts w:ascii="Times New Roman" w:eastAsia="Times New Roman" w:hAnsi="Times New Roman" w:cs="Times New Roman"/>
+          <w:sz w:val="24"/>
+          <w:szCs w:val="24"/>
+        </w:rPr>
+        <w:t>num_cpf_assistido</w:t>
       </w:r>
       <w:proofErr w:type="spellEnd"/>
       <w:r>
@@ -1744,34 +1567,16 @@
           <w:sz w:val="24"/>
           <w:szCs w:val="24"/>
         </w:rPr>
-        <w:t xml:space="preserve">: </w:t>
-      </w:r>
-      <w:proofErr w:type="gramStart"/>
-      <w:r>
-        <w:rPr>
-          <w:rFonts w:ascii="Times New Roman" w:eastAsia="Times New Roman" w:hAnsi="Times New Roman" w:cs="Times New Roman"/>
-          <w:sz w:val="24"/>
-          <w:szCs w:val="24"/>
-        </w:rPr>
-        <w:t xml:space="preserve">{{ </w:t>
-      </w:r>
-      <w:proofErr w:type="spellStart"/>
-      <w:r>
-        <w:rPr>
-          <w:rFonts w:ascii="Times New Roman" w:eastAsia="Times New Roman" w:hAnsi="Times New Roman" w:cs="Times New Roman"/>
-          <w:sz w:val="24"/>
-          <w:szCs w:val="24"/>
-        </w:rPr>
-        <w:t>num</w:t>
-      </w:r>
-      <w:proofErr w:type="gramEnd"/>
-      <w:r>
-        <w:rPr>
-          <w:rFonts w:ascii="Times New Roman" w:eastAsia="Times New Roman" w:hAnsi="Times New Roman" w:cs="Times New Roman"/>
-          <w:sz w:val="24"/>
-          <w:szCs w:val="24"/>
-        </w:rPr>
-        <w:t>_rg_assistido</w:t>
+        <w:t xml:space="preserve">: {{ </w:t>
+      </w:r>
+      <w:proofErr w:type="spellStart"/>
+      <w:r>
+        <w:rPr>
+          <w:rFonts w:ascii="Times New Roman" w:eastAsia="Times New Roman" w:hAnsi="Times New Roman" w:cs="Times New Roman"/>
+          <w:sz w:val="24"/>
+          <w:szCs w:val="24"/>
+        </w:rPr>
+        <w:t>num_rg_assistido</w:t>
       </w:r>
       <w:proofErr w:type="spellEnd"/>
       <w:r>

</xml_diff>

<commit_message>
#41 atualização do docx
</commit_message>
<xml_diff>
--- a/docassemble/docsdaj/data/templates/pedido-de-isencao-de-custas-cartorarias.docx
+++ b/docassemble/docsdaj/data/templates/pedido-de-isencao-de-custas-cartorarias.docx
@@ -402,6 +402,77 @@
           <w:sz w:val="24"/>
           <w:szCs w:val="24"/>
         </w:rPr>
+        <w:t xml:space="preserve">e e-mail {{ </w:t>
+      </w:r>
+      <w:proofErr w:type="spellStart"/>
+      <w:r>
+        <w:rPr>
+          <w:rFonts w:ascii="Times New Roman" w:eastAsia="Times New Roman" w:hAnsi="Times New Roman" w:cs="Times New Roman"/>
+          <w:sz w:val="24"/>
+          <w:szCs w:val="24"/>
+        </w:rPr>
+        <w:t>email_assitido</w:t>
+      </w:r>
+      <w:proofErr w:type="spellEnd"/>
+      <w:r>
+        <w:rPr>
+          <w:rFonts w:ascii="Times New Roman" w:eastAsia="Times New Roman" w:hAnsi="Times New Roman" w:cs="Times New Roman"/>
+          <w:sz w:val="24"/>
+          <w:szCs w:val="24"/>
+        </w:rPr>
+        <w:t xml:space="preserve"> }}, </w:t>
+      </w:r>
+      <w:r>
+        <w:rPr>
+          <w:rFonts w:ascii="Times New Roman" w:eastAsia="Times New Roman" w:hAnsi="Times New Roman" w:cs="Times New Roman"/>
+          <w:b/>
+          <w:sz w:val="24"/>
+          <w:szCs w:val="24"/>
+        </w:rPr>
+        <w:t>assistido pela Divisão de Assistência Judiciária Prof. Paulo Edson de Souza - UFMG</w:t>
+      </w:r>
+      <w:r>
+        <w:rPr>
+          <w:rFonts w:ascii="Times New Roman" w:eastAsia="Times New Roman" w:hAnsi="Times New Roman" w:cs="Times New Roman"/>
+          <w:sz w:val="24"/>
+          <w:szCs w:val="24"/>
+        </w:rPr>
+        <w:t xml:space="preserve">, declaro, na forma e nos termos do Lei Estadual nº 15.424/2004, bem como do art. 98 da Lei 13.105, de 16 de março de 2015 (Código de Processo Civil), </w:t>
+      </w:r>
+      <w:r>
+        <w:rPr>
+          <w:rFonts w:ascii="Times New Roman" w:eastAsia="Times New Roman" w:hAnsi="Times New Roman" w:cs="Times New Roman"/>
+          <w:b/>
+          <w:sz w:val="24"/>
+          <w:szCs w:val="24"/>
+        </w:rPr>
+        <w:t>que sou pobre no sentido legal</w:t>
+      </w:r>
+      <w:r>
+        <w:rPr>
+          <w:rFonts w:ascii="Times New Roman" w:eastAsia="Times New Roman" w:hAnsi="Times New Roman" w:cs="Times New Roman"/>
+          <w:sz w:val="24"/>
+          <w:szCs w:val="24"/>
+        </w:rPr>
+        <w:t xml:space="preserve"> e, portanto, impossibilitado(a) de arcar com as custas processuais, honorários advocatícios, bem como qualquer despesa extrajudicial, sem prejuízo do sustento próprio ou de minha família. Declaro-me ciente de que a falsidade da presente declaração implicará responsabilidade civil e criminal (art. 299 Código Penal).  </w:t>
+      </w:r>
+    </w:p>
+    <w:p>
+      <w:pPr>
+        <w:spacing w:line="276" w:lineRule="auto"/>
+        <w:jc w:val="both"/>
+        <w:rPr>
+          <w:rFonts w:ascii="Times New Roman" w:eastAsia="Times New Roman" w:hAnsi="Times New Roman" w:cs="Times New Roman"/>
+          <w:sz w:val="24"/>
+          <w:szCs w:val="24"/>
+        </w:rPr>
+      </w:pPr>
+      <w:r>
+        <w:rPr>
+          <w:rFonts w:ascii="Times New Roman" w:eastAsia="Times New Roman" w:hAnsi="Times New Roman" w:cs="Times New Roman"/>
+          <w:sz w:val="24"/>
+          <w:szCs w:val="24"/>
+        </w:rPr>
         <w:t xml:space="preserve">{%p </w:t>
       </w:r>
       <w:proofErr w:type="spellStart"/>
@@ -421,74 +492,6 @@
           <w:szCs w:val="24"/>
         </w:rPr>
         <w:t xml:space="preserve"> %}</w:t>
-      </w:r>
-      <w:r>
-        <w:rPr>
-          <w:rFonts w:ascii="Times New Roman" w:eastAsia="Times New Roman" w:hAnsi="Times New Roman" w:cs="Times New Roman"/>
-          <w:sz w:val="24"/>
-          <w:szCs w:val="24"/>
-        </w:rPr>
-        <w:t xml:space="preserve"> </w:t>
-      </w:r>
-      <w:r>
-        <w:rPr>
-          <w:rFonts w:ascii="Times New Roman" w:eastAsia="Times New Roman" w:hAnsi="Times New Roman" w:cs="Times New Roman"/>
-          <w:sz w:val="24"/>
-          <w:szCs w:val="24"/>
-        </w:rPr>
-        <w:t xml:space="preserve">e e-mail {{ </w:t>
-      </w:r>
-      <w:proofErr w:type="spellStart"/>
-      <w:r>
-        <w:rPr>
-          <w:rFonts w:ascii="Times New Roman" w:eastAsia="Times New Roman" w:hAnsi="Times New Roman" w:cs="Times New Roman"/>
-          <w:sz w:val="24"/>
-          <w:szCs w:val="24"/>
-        </w:rPr>
-        <w:t>email_assitido</w:t>
-      </w:r>
-      <w:proofErr w:type="spellEnd"/>
-      <w:r>
-        <w:rPr>
-          <w:rFonts w:ascii="Times New Roman" w:eastAsia="Times New Roman" w:hAnsi="Times New Roman" w:cs="Times New Roman"/>
-          <w:sz w:val="24"/>
-          <w:szCs w:val="24"/>
-        </w:rPr>
-        <w:t xml:space="preserve"> }}, </w:t>
-      </w:r>
-      <w:r>
-        <w:rPr>
-          <w:rFonts w:ascii="Times New Roman" w:eastAsia="Times New Roman" w:hAnsi="Times New Roman" w:cs="Times New Roman"/>
-          <w:b/>
-          <w:sz w:val="24"/>
-          <w:szCs w:val="24"/>
-        </w:rPr>
-        <w:t>assistido pela Divisão de Assistência Judiciária Prof. Paulo Edson de Souza - UFMG</w:t>
-      </w:r>
-      <w:r>
-        <w:rPr>
-          <w:rFonts w:ascii="Times New Roman" w:eastAsia="Times New Roman" w:hAnsi="Times New Roman" w:cs="Times New Roman"/>
-          <w:sz w:val="24"/>
-          <w:szCs w:val="24"/>
-        </w:rPr>
-        <w:t xml:space="preserve">, declaro, na forma e nos termos do Lei Estadual nº 15.424/2004, bem como do art. 98 da Lei 13.105, de 16 de março de 2015 (Código de Processo Civil), </w:t>
-      </w:r>
-      <w:r>
-        <w:rPr>
-          <w:rFonts w:ascii="Times New Roman" w:eastAsia="Times New Roman" w:hAnsi="Times New Roman" w:cs="Times New Roman"/>
-          <w:b/>
-          <w:sz w:val="24"/>
-          <w:szCs w:val="24"/>
-        </w:rPr>
-        <w:t>que sou pobre no sentido legal</w:t>
-      </w:r>
-      <w:r>
-        <w:rPr>
-          <w:rFonts w:ascii="Times New Roman" w:eastAsia="Times New Roman" w:hAnsi="Times New Roman" w:cs="Times New Roman"/>
-          <w:sz w:val="24"/>
-          <w:szCs w:val="24"/>
-        </w:rPr>
-        <w:t xml:space="preserve"> e, portanto, impossibilitado(a) de arcar com as custas processuais, honorários advocatícios, bem como qualquer despesa extrajudicial, sem prejuízo do sustento próprio ou de minha família. Declaro-me ciente de que a falsidade da presente declaração implicará responsabilidade civil e criminal (art. 299 Código Penal).  </w:t>
       </w:r>
     </w:p>
     <w:p>
@@ -858,6 +861,7 @@
           <w:sz w:val="24"/>
           <w:szCs w:val="24"/>
         </w:rPr>
+        <w:lastRenderedPageBreak/>
         <w:t xml:space="preserve">{%p </w:t>
       </w:r>
       <w:proofErr w:type="spellStart"/>
@@ -897,7 +901,6 @@
           <w:sz w:val="24"/>
           <w:szCs w:val="24"/>
         </w:rPr>
-        <w:lastRenderedPageBreak/>
         <w:t>{{ doc_7 }}</w:t>
       </w:r>
     </w:p>
@@ -1356,6 +1359,15 @@
     </w:p>
     <w:p>
       <w:pPr>
+        <w:spacing w:line="360" w:lineRule="auto"/>
+        <w:rPr>
+          <w:sz w:val="24"/>
+          <w:szCs w:val="24"/>
+        </w:rPr>
+      </w:pPr>
+    </w:p>
+    <w:p>
+      <w:pPr>
         <w:spacing w:line="276" w:lineRule="auto"/>
         <w:ind w:firstLine="720"/>
         <w:rPr>
@@ -1541,6 +1553,7 @@
           <w:sz w:val="24"/>
           <w:szCs w:val="24"/>
         </w:rPr>
+        <w:lastRenderedPageBreak/>
         <w:t>{{</w:t>
       </w:r>
       <w:proofErr w:type="spellStart"/>

</xml_diff>

<commit_message>
#41 correções if no docx
</commit_message>
<xml_diff>
--- a/docassemble/docsdaj/data/templates/pedido-de-isencao-de-custas-cartorarias.docx
+++ b/docassemble/docsdaj/data/templates/pedido-de-isencao-de-custas-cartorarias.docx
@@ -33,9 +33,8 @@
           <w:sz w:val="24"/>
           <w:szCs w:val="24"/>
         </w:rPr>
-        <w:t xml:space="preserve">AO </w:t>
-      </w:r>
-      <w:proofErr w:type="gramStart"/>
+        <w:t>AO {{ enderecamento_cartorio</w:t>
+      </w:r>
       <w:r>
         <w:rPr>
           <w:rFonts w:ascii="Times New Roman" w:eastAsia="Times New Roman" w:hAnsi="Times New Roman" w:cs="Times New Roman"/>
@@ -43,9 +42,8 @@
           <w:sz w:val="24"/>
           <w:szCs w:val="24"/>
         </w:rPr>
-        <w:t xml:space="preserve">{{ </w:t>
-      </w:r>
-      <w:proofErr w:type="spellStart"/>
+        <w:t xml:space="preserve">.upper() </w:t>
+      </w:r>
       <w:r>
         <w:rPr>
           <w:rFonts w:ascii="Times New Roman" w:eastAsia="Times New Roman" w:hAnsi="Times New Roman" w:cs="Times New Roman"/>
@@ -53,459 +51,7 @@
           <w:sz w:val="24"/>
           <w:szCs w:val="24"/>
         </w:rPr>
-        <w:t>enderecamento</w:t>
-      </w:r>
-      <w:proofErr w:type="gramEnd"/>
-      <w:r>
-        <w:rPr>
-          <w:rFonts w:ascii="Times New Roman" w:eastAsia="Times New Roman" w:hAnsi="Times New Roman" w:cs="Times New Roman"/>
-          <w:b/>
-          <w:sz w:val="24"/>
-          <w:szCs w:val="24"/>
-        </w:rPr>
-        <w:t>_cartorio</w:t>
-      </w:r>
-      <w:r>
-        <w:rPr>
-          <w:rFonts w:ascii="Times New Roman" w:eastAsia="Times New Roman" w:hAnsi="Times New Roman" w:cs="Times New Roman"/>
-          <w:b/>
-          <w:sz w:val="24"/>
-          <w:szCs w:val="24"/>
-        </w:rPr>
-        <w:t>.upper</w:t>
-      </w:r>
-      <w:proofErr w:type="spellEnd"/>
-      <w:r>
-        <w:rPr>
-          <w:rFonts w:ascii="Times New Roman" w:eastAsia="Times New Roman" w:hAnsi="Times New Roman" w:cs="Times New Roman"/>
-          <w:b/>
-          <w:sz w:val="24"/>
-          <w:szCs w:val="24"/>
-        </w:rPr>
-        <w:t xml:space="preserve">() </w:t>
-      </w:r>
-      <w:r>
-        <w:rPr>
-          <w:rFonts w:ascii="Times New Roman" w:eastAsia="Times New Roman" w:hAnsi="Times New Roman" w:cs="Times New Roman"/>
-          <w:b/>
-          <w:sz w:val="24"/>
-          <w:szCs w:val="24"/>
-        </w:rPr>
         <w:t>}}</w:t>
-      </w:r>
-    </w:p>
-    <w:p>
-      <w:pPr>
-        <w:spacing w:line="276" w:lineRule="auto"/>
-        <w:ind w:firstLine="720"/>
-        <w:jc w:val="both"/>
-        <w:rPr>
-          <w:rFonts w:ascii="Times New Roman" w:eastAsia="Times New Roman" w:hAnsi="Times New Roman" w:cs="Times New Roman"/>
-          <w:sz w:val="24"/>
-          <w:szCs w:val="24"/>
-        </w:rPr>
-      </w:pPr>
-      <w:bookmarkStart w:id="1" w:name="_1fob9te" w:colFirst="0" w:colLast="0"/>
-      <w:bookmarkEnd w:id="1"/>
-      <w:r>
-        <w:rPr>
-          <w:rFonts w:ascii="Times New Roman" w:eastAsia="Times New Roman" w:hAnsi="Times New Roman" w:cs="Times New Roman"/>
-          <w:sz w:val="24"/>
-          <w:szCs w:val="24"/>
-        </w:rPr>
-        <w:t xml:space="preserve">{%p </w:t>
-      </w:r>
-      <w:proofErr w:type="spellStart"/>
-      <w:r>
-        <w:rPr>
-          <w:rFonts w:ascii="Times New Roman" w:eastAsia="Times New Roman" w:hAnsi="Times New Roman" w:cs="Times New Roman"/>
-          <w:sz w:val="24"/>
-          <w:szCs w:val="24"/>
-        </w:rPr>
-        <w:t>if</w:t>
-      </w:r>
-      <w:proofErr w:type="spellEnd"/>
-      <w:r>
-        <w:rPr>
-          <w:rFonts w:ascii="Times New Roman" w:eastAsia="Times New Roman" w:hAnsi="Times New Roman" w:cs="Times New Roman"/>
-          <w:sz w:val="24"/>
-          <w:szCs w:val="24"/>
-        </w:rPr>
-        <w:t xml:space="preserve"> </w:t>
-      </w:r>
-      <w:r>
-        <w:rPr>
-          <w:rFonts w:ascii="Times New Roman" w:eastAsia="Times New Roman" w:hAnsi="Times New Roman" w:cs="Times New Roman"/>
-          <w:sz w:val="24"/>
-          <w:szCs w:val="24"/>
-        </w:rPr>
-        <w:t xml:space="preserve">telefone_assistido2 </w:t>
-      </w:r>
-      <w:r>
-        <w:rPr>
-          <w:rFonts w:ascii="Times New Roman" w:eastAsia="Times New Roman" w:hAnsi="Times New Roman" w:cs="Times New Roman"/>
-          <w:sz w:val="24"/>
-          <w:szCs w:val="24"/>
-        </w:rPr>
-        <w:t>%}</w:t>
-      </w:r>
-      <w:r>
-        <w:rPr>
-          <w:rFonts w:ascii="Times New Roman" w:eastAsia="Times New Roman" w:hAnsi="Times New Roman" w:cs="Times New Roman"/>
-          <w:sz w:val="24"/>
-          <w:szCs w:val="24"/>
-        </w:rPr>
-        <w:t xml:space="preserve"> </w:t>
-      </w:r>
-    </w:p>
-    <w:p>
-      <w:pPr>
-        <w:spacing w:line="276" w:lineRule="auto"/>
-        <w:ind w:firstLine="720"/>
-        <w:jc w:val="both"/>
-        <w:rPr>
-          <w:rFonts w:ascii="Times New Roman" w:eastAsia="Times New Roman" w:hAnsi="Times New Roman" w:cs="Times New Roman"/>
-          <w:sz w:val="24"/>
-          <w:szCs w:val="24"/>
-        </w:rPr>
-      </w:pPr>
-      <w:r>
-        <w:rPr>
-          <w:rFonts w:ascii="Times New Roman" w:eastAsia="Times New Roman" w:hAnsi="Times New Roman" w:cs="Times New Roman"/>
-          <w:sz w:val="24"/>
-          <w:szCs w:val="24"/>
-        </w:rPr>
-        <w:t xml:space="preserve">Eu, {{ </w:t>
-      </w:r>
-      <w:proofErr w:type="spellStart"/>
-      <w:r>
-        <w:rPr>
-          <w:rFonts w:ascii="Times New Roman" w:eastAsia="Times New Roman" w:hAnsi="Times New Roman" w:cs="Times New Roman"/>
-          <w:sz w:val="24"/>
-          <w:szCs w:val="24"/>
-        </w:rPr>
-        <w:t>nome_assistido</w:t>
-      </w:r>
-      <w:proofErr w:type="spellEnd"/>
-      <w:r>
-        <w:rPr>
-          <w:rFonts w:ascii="Times New Roman" w:eastAsia="Times New Roman" w:hAnsi="Times New Roman" w:cs="Times New Roman"/>
-          <w:sz w:val="24"/>
-          <w:szCs w:val="24"/>
-        </w:rPr>
-        <w:t xml:space="preserve"> }}, CPF nº {{ </w:t>
-      </w:r>
-      <w:proofErr w:type="spellStart"/>
-      <w:r>
-        <w:rPr>
-          <w:rFonts w:ascii="Times New Roman" w:eastAsia="Times New Roman" w:hAnsi="Times New Roman" w:cs="Times New Roman"/>
-          <w:sz w:val="24"/>
-          <w:szCs w:val="24"/>
-        </w:rPr>
-        <w:t>num_cpf_assistido</w:t>
-      </w:r>
-      <w:proofErr w:type="spellEnd"/>
-      <w:r>
-        <w:rPr>
-          <w:rFonts w:ascii="Times New Roman" w:eastAsia="Times New Roman" w:hAnsi="Times New Roman" w:cs="Times New Roman"/>
-          <w:sz w:val="24"/>
-          <w:szCs w:val="24"/>
-        </w:rPr>
-        <w:t xml:space="preserve"> }}, </w:t>
-      </w:r>
-      <w:r>
-        <w:rPr>
-          <w:rFonts w:ascii="Times New Roman" w:eastAsia="Times New Roman" w:hAnsi="Times New Roman" w:cs="Times New Roman"/>
-          <w:sz w:val="24"/>
-          <w:szCs w:val="24"/>
-        </w:rPr>
-        <w:t>documento de identidade</w:t>
-      </w:r>
-      <w:r>
-        <w:rPr>
-          <w:rFonts w:ascii="Times New Roman" w:eastAsia="Times New Roman" w:hAnsi="Times New Roman" w:cs="Times New Roman"/>
-          <w:sz w:val="24"/>
-          <w:szCs w:val="24"/>
-        </w:rPr>
-        <w:t xml:space="preserve"> </w:t>
-      </w:r>
-      <w:r>
-        <w:rPr>
-          <w:rFonts w:ascii="Times New Roman" w:eastAsia="Times New Roman" w:hAnsi="Times New Roman" w:cs="Times New Roman"/>
-          <w:sz w:val="24"/>
-          <w:szCs w:val="24"/>
-        </w:rPr>
-        <w:t>{{</w:t>
-      </w:r>
-      <w:proofErr w:type="spellStart"/>
-      <w:r>
-        <w:rPr>
-          <w:rFonts w:ascii="Times New Roman" w:eastAsia="Times New Roman" w:hAnsi="Times New Roman" w:cs="Times New Roman"/>
-          <w:sz w:val="24"/>
-          <w:szCs w:val="24"/>
-        </w:rPr>
-        <w:t>sigla_identidade</w:t>
-      </w:r>
-      <w:proofErr w:type="spellEnd"/>
-      <w:r>
-        <w:rPr>
-          <w:rFonts w:ascii="Times New Roman" w:eastAsia="Times New Roman" w:hAnsi="Times New Roman" w:cs="Times New Roman"/>
-          <w:sz w:val="24"/>
-          <w:szCs w:val="24"/>
-        </w:rPr>
-        <w:t xml:space="preserve">}} </w:t>
-      </w:r>
-      <w:r>
-        <w:rPr>
-          <w:rFonts w:ascii="Times New Roman" w:eastAsia="Times New Roman" w:hAnsi="Times New Roman" w:cs="Times New Roman"/>
-          <w:sz w:val="24"/>
-          <w:szCs w:val="24"/>
-        </w:rPr>
-        <w:t xml:space="preserve">{{ </w:t>
-      </w:r>
-      <w:proofErr w:type="spellStart"/>
-      <w:r>
-        <w:rPr>
-          <w:rFonts w:ascii="Times New Roman" w:eastAsia="Times New Roman" w:hAnsi="Times New Roman" w:cs="Times New Roman"/>
-          <w:sz w:val="24"/>
-          <w:szCs w:val="24"/>
-        </w:rPr>
-        <w:t>num_rg_assistido</w:t>
-      </w:r>
-      <w:proofErr w:type="spellEnd"/>
-      <w:r>
-        <w:rPr>
-          <w:rFonts w:ascii="Times New Roman" w:eastAsia="Times New Roman" w:hAnsi="Times New Roman" w:cs="Times New Roman"/>
-          <w:sz w:val="24"/>
-          <w:szCs w:val="24"/>
-        </w:rPr>
-        <w:t xml:space="preserve"> }},  {{ </w:t>
-      </w:r>
-      <w:proofErr w:type="spellStart"/>
-      <w:r>
-        <w:rPr>
-          <w:rFonts w:ascii="Times New Roman" w:eastAsia="Times New Roman" w:hAnsi="Times New Roman" w:cs="Times New Roman"/>
-          <w:sz w:val="24"/>
-          <w:szCs w:val="24"/>
-        </w:rPr>
-        <w:t>nacionalidade_assistido</w:t>
-      </w:r>
-      <w:proofErr w:type="spellEnd"/>
-      <w:r>
-        <w:rPr>
-          <w:rFonts w:ascii="Times New Roman" w:eastAsia="Times New Roman" w:hAnsi="Times New Roman" w:cs="Times New Roman"/>
-          <w:sz w:val="24"/>
-          <w:szCs w:val="24"/>
-        </w:rPr>
-        <w:t xml:space="preserve"> }}, {{ </w:t>
-      </w:r>
-      <w:proofErr w:type="spellStart"/>
-      <w:r>
-        <w:rPr>
-          <w:rFonts w:ascii="Times New Roman" w:eastAsia="Times New Roman" w:hAnsi="Times New Roman" w:cs="Times New Roman"/>
-          <w:sz w:val="24"/>
-          <w:szCs w:val="24"/>
-        </w:rPr>
-        <w:t>estado_civil_assitido</w:t>
-      </w:r>
-      <w:proofErr w:type="spellEnd"/>
-      <w:r>
-        <w:rPr>
-          <w:rFonts w:ascii="Times New Roman" w:eastAsia="Times New Roman" w:hAnsi="Times New Roman" w:cs="Times New Roman"/>
-          <w:sz w:val="24"/>
-          <w:szCs w:val="24"/>
-        </w:rPr>
-        <w:t xml:space="preserve"> }}, {{ </w:t>
-      </w:r>
-      <w:proofErr w:type="spellStart"/>
-      <w:r>
-        <w:rPr>
-          <w:rFonts w:ascii="Times New Roman" w:eastAsia="Times New Roman" w:hAnsi="Times New Roman" w:cs="Times New Roman"/>
-          <w:sz w:val="24"/>
-          <w:szCs w:val="24"/>
-        </w:rPr>
-        <w:t>profissao_assistido</w:t>
-      </w:r>
-      <w:proofErr w:type="spellEnd"/>
-      <w:r>
-        <w:rPr>
-          <w:rFonts w:ascii="Times New Roman" w:eastAsia="Times New Roman" w:hAnsi="Times New Roman" w:cs="Times New Roman"/>
-          <w:sz w:val="24"/>
-          <w:szCs w:val="24"/>
-        </w:rPr>
-        <w:t xml:space="preserve"> }}, filho (a) de {{ </w:t>
-      </w:r>
-      <w:proofErr w:type="spellStart"/>
-      <w:r>
-        <w:rPr>
-          <w:rFonts w:ascii="Times New Roman" w:eastAsia="Times New Roman" w:hAnsi="Times New Roman" w:cs="Times New Roman"/>
-          <w:sz w:val="24"/>
-          <w:szCs w:val="24"/>
-        </w:rPr>
-        <w:t>filiacao_assistido</w:t>
-      </w:r>
-      <w:proofErr w:type="spellEnd"/>
-      <w:r>
-        <w:rPr>
-          <w:rFonts w:ascii="Times New Roman" w:eastAsia="Times New Roman" w:hAnsi="Times New Roman" w:cs="Times New Roman"/>
-          <w:sz w:val="24"/>
-          <w:szCs w:val="24"/>
-        </w:rPr>
-        <w:t xml:space="preserve"> }}, residente</w:t>
-      </w:r>
-      <w:r>
-        <w:rPr>
-          <w:rFonts w:ascii="Times New Roman" w:eastAsia="Times New Roman" w:hAnsi="Times New Roman" w:cs="Times New Roman"/>
-          <w:sz w:val="24"/>
-          <w:szCs w:val="24"/>
-        </w:rPr>
-        <w:t xml:space="preserve"> e domiciliado(a) a {{ logradouro }},{{ </w:t>
-      </w:r>
-      <w:proofErr w:type="spellStart"/>
-      <w:r>
-        <w:rPr>
-          <w:rFonts w:ascii="Times New Roman" w:eastAsia="Times New Roman" w:hAnsi="Times New Roman" w:cs="Times New Roman"/>
-          <w:sz w:val="24"/>
-          <w:szCs w:val="24"/>
-        </w:rPr>
-        <w:t>num_residencial</w:t>
-      </w:r>
-      <w:proofErr w:type="spellEnd"/>
-      <w:r>
-        <w:rPr>
-          <w:rFonts w:ascii="Times New Roman" w:eastAsia="Times New Roman" w:hAnsi="Times New Roman" w:cs="Times New Roman"/>
-          <w:sz w:val="24"/>
-          <w:szCs w:val="24"/>
-        </w:rPr>
-        <w:t xml:space="preserve"> }}, {{ complemento }}, {{ bairro }}, {{ cidade }},  {{ </w:t>
-      </w:r>
-      <w:proofErr w:type="spellStart"/>
-      <w:r>
-        <w:rPr>
-          <w:rFonts w:ascii="Times New Roman" w:eastAsia="Times New Roman" w:hAnsi="Times New Roman" w:cs="Times New Roman"/>
-          <w:sz w:val="24"/>
-          <w:szCs w:val="24"/>
-        </w:rPr>
-        <w:t>sigla_estado</w:t>
-      </w:r>
-      <w:proofErr w:type="spellEnd"/>
-      <w:r>
-        <w:rPr>
-          <w:rFonts w:ascii="Times New Roman" w:eastAsia="Times New Roman" w:hAnsi="Times New Roman" w:cs="Times New Roman"/>
-          <w:sz w:val="24"/>
-          <w:szCs w:val="24"/>
-        </w:rPr>
-        <w:t xml:space="preserve"> }}, CEP {{ cep }},  telefone(s) {{ </w:t>
-      </w:r>
-      <w:proofErr w:type="spellStart"/>
-      <w:r>
-        <w:rPr>
-          <w:rFonts w:ascii="Times New Roman" w:eastAsia="Times New Roman" w:hAnsi="Times New Roman" w:cs="Times New Roman"/>
-          <w:sz w:val="24"/>
-          <w:szCs w:val="24"/>
-        </w:rPr>
-        <w:t>telefone_assistido</w:t>
-      </w:r>
-      <w:proofErr w:type="spellEnd"/>
-      <w:r>
-        <w:rPr>
-          <w:rFonts w:ascii="Times New Roman" w:eastAsia="Times New Roman" w:hAnsi="Times New Roman" w:cs="Times New Roman"/>
-          <w:sz w:val="24"/>
-          <w:szCs w:val="24"/>
-        </w:rPr>
-        <w:t xml:space="preserve"> }}, </w:t>
-      </w:r>
-      <w:r>
-        <w:rPr>
-          <w:rFonts w:ascii="Times New Roman" w:eastAsia="Times New Roman" w:hAnsi="Times New Roman" w:cs="Times New Roman"/>
-          <w:sz w:val="24"/>
-          <w:szCs w:val="24"/>
-        </w:rPr>
-        <w:t xml:space="preserve">{{ </w:t>
-      </w:r>
-      <w:r>
-        <w:rPr>
-          <w:rFonts w:ascii="Times New Roman" w:eastAsia="Times New Roman" w:hAnsi="Times New Roman" w:cs="Times New Roman"/>
-          <w:sz w:val="24"/>
-          <w:szCs w:val="24"/>
-        </w:rPr>
-        <w:t xml:space="preserve">telefone_assistido2 </w:t>
-      </w:r>
-      <w:r>
-        <w:rPr>
-          <w:rFonts w:ascii="Times New Roman" w:eastAsia="Times New Roman" w:hAnsi="Times New Roman" w:cs="Times New Roman"/>
-          <w:sz w:val="24"/>
-          <w:szCs w:val="24"/>
-        </w:rPr>
-        <w:t>}}</w:t>
-      </w:r>
-      <w:r>
-        <w:rPr>
-          <w:rFonts w:ascii="Times New Roman" w:eastAsia="Times New Roman" w:hAnsi="Times New Roman" w:cs="Times New Roman"/>
-          <w:sz w:val="24"/>
-          <w:szCs w:val="24"/>
-        </w:rPr>
-        <w:t xml:space="preserve"> </w:t>
-      </w:r>
-      <w:r>
-        <w:rPr>
-          <w:rFonts w:ascii="Times New Roman" w:eastAsia="Times New Roman" w:hAnsi="Times New Roman" w:cs="Times New Roman"/>
-          <w:sz w:val="24"/>
-          <w:szCs w:val="24"/>
-        </w:rPr>
-        <w:t xml:space="preserve">e e-mail {{ </w:t>
-      </w:r>
-      <w:proofErr w:type="spellStart"/>
-      <w:r>
-        <w:rPr>
-          <w:rFonts w:ascii="Times New Roman" w:eastAsia="Times New Roman" w:hAnsi="Times New Roman" w:cs="Times New Roman"/>
-          <w:sz w:val="24"/>
-          <w:szCs w:val="24"/>
-        </w:rPr>
-        <w:t>email_assitido</w:t>
-      </w:r>
-      <w:proofErr w:type="spellEnd"/>
-      <w:r>
-        <w:rPr>
-          <w:rFonts w:ascii="Times New Roman" w:eastAsia="Times New Roman" w:hAnsi="Times New Roman" w:cs="Times New Roman"/>
-          <w:sz w:val="24"/>
-          <w:szCs w:val="24"/>
-        </w:rPr>
-        <w:t xml:space="preserve"> }}, </w:t>
-      </w:r>
-      <w:r>
-        <w:rPr>
-          <w:rFonts w:ascii="Times New Roman" w:eastAsia="Times New Roman" w:hAnsi="Times New Roman" w:cs="Times New Roman"/>
-          <w:b/>
-          <w:sz w:val="24"/>
-          <w:szCs w:val="24"/>
-        </w:rPr>
-        <w:t>assistido pela Divisão de Assistência Judiciária Prof. Paulo Edson de Souza - UFMG</w:t>
-      </w:r>
-      <w:r>
-        <w:rPr>
-          <w:rFonts w:ascii="Times New Roman" w:eastAsia="Times New Roman" w:hAnsi="Times New Roman" w:cs="Times New Roman"/>
-          <w:sz w:val="24"/>
-          <w:szCs w:val="24"/>
-        </w:rPr>
-        <w:t xml:space="preserve">, declaro, na forma e nos termos do Lei Estadual nº 15.424/2004, bem como do art. 98 da Lei 13.105, de 16 de março de 2015 (Código de Processo Civil), </w:t>
-      </w:r>
-      <w:r>
-        <w:rPr>
-          <w:rFonts w:ascii="Times New Roman" w:eastAsia="Times New Roman" w:hAnsi="Times New Roman" w:cs="Times New Roman"/>
-          <w:b/>
-          <w:sz w:val="24"/>
-          <w:szCs w:val="24"/>
-        </w:rPr>
-        <w:t>que sou pobre no sentido legal</w:t>
-      </w:r>
-      <w:r>
-        <w:rPr>
-          <w:rFonts w:ascii="Times New Roman" w:eastAsia="Times New Roman" w:hAnsi="Times New Roman" w:cs="Times New Roman"/>
-          <w:sz w:val="24"/>
-          <w:szCs w:val="24"/>
-        </w:rPr>
-        <w:t xml:space="preserve"> e, portanto, impossibilitado(a) de arcar com as custas processuais, honorários advocatícios, bem como qualquer despesa extrajudicial, sem prejuízo do sustento próprio ou de minha família. Declaro-me ciente de que a falsidade da presente declaração implicará responsabilidade civil e criminal (art. 299 Código Penal).  </w:t>
       </w:r>
     </w:p>
     <w:p>
@@ -519,249 +65,23 @@
           <w:szCs w:val="24"/>
         </w:rPr>
       </w:pPr>
-      <w:r>
-        <w:rPr>
-          <w:rFonts w:ascii="Times New Roman" w:eastAsia="Times New Roman" w:hAnsi="Times New Roman" w:cs="Times New Roman"/>
-          <w:sz w:val="24"/>
-          <w:szCs w:val="24"/>
-        </w:rPr>
-        <w:t xml:space="preserve">{%p </w:t>
-      </w:r>
-      <w:proofErr w:type="spellStart"/>
-      <w:r>
-        <w:rPr>
-          <w:rFonts w:ascii="Times New Roman" w:eastAsia="Times New Roman" w:hAnsi="Times New Roman" w:cs="Times New Roman"/>
-          <w:sz w:val="24"/>
-          <w:szCs w:val="24"/>
-        </w:rPr>
-        <w:t>else</w:t>
-      </w:r>
-      <w:proofErr w:type="spellEnd"/>
-      <w:r>
-        <w:rPr>
-          <w:rFonts w:ascii="Times New Roman" w:eastAsia="Times New Roman" w:hAnsi="Times New Roman" w:cs="Times New Roman"/>
-          <w:sz w:val="24"/>
-          <w:szCs w:val="24"/>
-        </w:rPr>
-        <w:t xml:space="preserve"> %}</w:t>
-      </w:r>
-    </w:p>
-    <w:p>
-      <w:pPr>
-        <w:spacing w:line="276" w:lineRule="auto"/>
-        <w:ind w:firstLine="720"/>
-        <w:jc w:val="both"/>
-        <w:rPr>
-          <w:rFonts w:ascii="Times New Roman" w:eastAsia="Times New Roman" w:hAnsi="Times New Roman" w:cs="Times New Roman"/>
-          <w:sz w:val="24"/>
-          <w:szCs w:val="24"/>
-        </w:rPr>
-      </w:pPr>
-      <w:r>
-        <w:rPr>
-          <w:rFonts w:ascii="Times New Roman" w:eastAsia="Times New Roman" w:hAnsi="Times New Roman" w:cs="Times New Roman"/>
-          <w:sz w:val="24"/>
-          <w:szCs w:val="24"/>
-        </w:rPr>
-        <w:t xml:space="preserve">Eu, {{ </w:t>
-      </w:r>
-      <w:proofErr w:type="spellStart"/>
-      <w:r>
-        <w:rPr>
-          <w:rFonts w:ascii="Times New Roman" w:eastAsia="Times New Roman" w:hAnsi="Times New Roman" w:cs="Times New Roman"/>
-          <w:sz w:val="24"/>
-          <w:szCs w:val="24"/>
-        </w:rPr>
-        <w:t>nome_assistido</w:t>
-      </w:r>
-      <w:proofErr w:type="spellEnd"/>
-      <w:r>
-        <w:rPr>
-          <w:rFonts w:ascii="Times New Roman" w:eastAsia="Times New Roman" w:hAnsi="Times New Roman" w:cs="Times New Roman"/>
-          <w:sz w:val="24"/>
-          <w:szCs w:val="24"/>
-        </w:rPr>
-        <w:t xml:space="preserve"> }}, CPF nº {{ </w:t>
-      </w:r>
-      <w:proofErr w:type="spellStart"/>
-      <w:r>
-        <w:rPr>
-          <w:rFonts w:ascii="Times New Roman" w:eastAsia="Times New Roman" w:hAnsi="Times New Roman" w:cs="Times New Roman"/>
-          <w:sz w:val="24"/>
-          <w:szCs w:val="24"/>
-        </w:rPr>
-        <w:t>num_cpf_assistido</w:t>
-      </w:r>
-      <w:proofErr w:type="spellEnd"/>
-      <w:r>
-        <w:rPr>
-          <w:rFonts w:ascii="Times New Roman" w:eastAsia="Times New Roman" w:hAnsi="Times New Roman" w:cs="Times New Roman"/>
-          <w:sz w:val="24"/>
-          <w:szCs w:val="24"/>
-        </w:rPr>
-        <w:t xml:space="preserve"> }}, documento de identidade {{</w:t>
-      </w:r>
-      <w:proofErr w:type="spellStart"/>
-      <w:r>
-        <w:rPr>
-          <w:rFonts w:ascii="Times New Roman" w:eastAsia="Times New Roman" w:hAnsi="Times New Roman" w:cs="Times New Roman"/>
-          <w:sz w:val="24"/>
-          <w:szCs w:val="24"/>
-        </w:rPr>
-        <w:t>sigla_identidade</w:t>
-      </w:r>
-      <w:proofErr w:type="spellEnd"/>
-      <w:r>
-        <w:rPr>
-          <w:rFonts w:ascii="Times New Roman" w:eastAsia="Times New Roman" w:hAnsi="Times New Roman" w:cs="Times New Roman"/>
-          <w:sz w:val="24"/>
-          <w:szCs w:val="24"/>
-        </w:rPr>
-        <w:t xml:space="preserve">}} {{ </w:t>
-      </w:r>
-      <w:proofErr w:type="spellStart"/>
-      <w:r>
-        <w:rPr>
-          <w:rFonts w:ascii="Times New Roman" w:eastAsia="Times New Roman" w:hAnsi="Times New Roman" w:cs="Times New Roman"/>
-          <w:sz w:val="24"/>
-          <w:szCs w:val="24"/>
-        </w:rPr>
-        <w:t>num_rg_assistido</w:t>
-      </w:r>
-      <w:proofErr w:type="spellEnd"/>
-      <w:r>
-        <w:rPr>
-          <w:rFonts w:ascii="Times New Roman" w:eastAsia="Times New Roman" w:hAnsi="Times New Roman" w:cs="Times New Roman"/>
-          <w:sz w:val="24"/>
-          <w:szCs w:val="24"/>
-        </w:rPr>
-        <w:t xml:space="preserve"> }},  {{ </w:t>
-      </w:r>
-      <w:proofErr w:type="spellStart"/>
-      <w:r>
-        <w:rPr>
-          <w:rFonts w:ascii="Times New Roman" w:eastAsia="Times New Roman" w:hAnsi="Times New Roman" w:cs="Times New Roman"/>
-          <w:sz w:val="24"/>
-          <w:szCs w:val="24"/>
-        </w:rPr>
-        <w:t>nacionalidade_assistido</w:t>
-      </w:r>
-      <w:proofErr w:type="spellEnd"/>
-      <w:r>
-        <w:rPr>
-          <w:rFonts w:ascii="Times New Roman" w:eastAsia="Times New Roman" w:hAnsi="Times New Roman" w:cs="Times New Roman"/>
-          <w:sz w:val="24"/>
-          <w:szCs w:val="24"/>
-        </w:rPr>
-        <w:t xml:space="preserve"> }}, {{ </w:t>
-      </w:r>
-      <w:proofErr w:type="spellStart"/>
-      <w:r>
-        <w:rPr>
-          <w:rFonts w:ascii="Times New Roman" w:eastAsia="Times New Roman" w:hAnsi="Times New Roman" w:cs="Times New Roman"/>
-          <w:sz w:val="24"/>
-          <w:szCs w:val="24"/>
-        </w:rPr>
-        <w:t>estado_civil_assitido</w:t>
-      </w:r>
-      <w:proofErr w:type="spellEnd"/>
-      <w:r>
-        <w:rPr>
-          <w:rFonts w:ascii="Times New Roman" w:eastAsia="Times New Roman" w:hAnsi="Times New Roman" w:cs="Times New Roman"/>
-          <w:sz w:val="24"/>
-          <w:szCs w:val="24"/>
-        </w:rPr>
-        <w:t xml:space="preserve"> }}, {{ </w:t>
-      </w:r>
-      <w:proofErr w:type="spellStart"/>
-      <w:r>
-        <w:rPr>
-          <w:rFonts w:ascii="Times New Roman" w:eastAsia="Times New Roman" w:hAnsi="Times New Roman" w:cs="Times New Roman"/>
-          <w:sz w:val="24"/>
-          <w:szCs w:val="24"/>
-        </w:rPr>
-        <w:t>profissao_assistido</w:t>
-      </w:r>
-      <w:proofErr w:type="spellEnd"/>
-      <w:r>
-        <w:rPr>
-          <w:rFonts w:ascii="Times New Roman" w:eastAsia="Times New Roman" w:hAnsi="Times New Roman" w:cs="Times New Roman"/>
-          <w:sz w:val="24"/>
-          <w:szCs w:val="24"/>
-        </w:rPr>
-        <w:t xml:space="preserve"> }}, filho (a) de {{ </w:t>
-      </w:r>
-      <w:proofErr w:type="spellStart"/>
-      <w:r>
-        <w:rPr>
-          <w:rFonts w:ascii="Times New Roman" w:eastAsia="Times New Roman" w:hAnsi="Times New Roman" w:cs="Times New Roman"/>
-          <w:sz w:val="24"/>
-          <w:szCs w:val="24"/>
-        </w:rPr>
-        <w:t>filiacao_assistido</w:t>
-      </w:r>
-      <w:proofErr w:type="spellEnd"/>
-      <w:r>
-        <w:rPr>
-          <w:rFonts w:ascii="Times New Roman" w:eastAsia="Times New Roman" w:hAnsi="Times New Roman" w:cs="Times New Roman"/>
-          <w:sz w:val="24"/>
-          <w:szCs w:val="24"/>
-        </w:rPr>
-        <w:t xml:space="preserve"> }}, residente e domiciliado(a) a {{ logradouro }},{{ </w:t>
-      </w:r>
-      <w:proofErr w:type="spellStart"/>
-      <w:r>
-        <w:rPr>
-          <w:rFonts w:ascii="Times New Roman" w:eastAsia="Times New Roman" w:hAnsi="Times New Roman" w:cs="Times New Roman"/>
-          <w:sz w:val="24"/>
-          <w:szCs w:val="24"/>
-        </w:rPr>
-        <w:t>num_residencial</w:t>
-      </w:r>
-      <w:proofErr w:type="spellEnd"/>
-      <w:r>
-        <w:rPr>
-          <w:rFonts w:ascii="Times New Roman" w:eastAsia="Times New Roman" w:hAnsi="Times New Roman" w:cs="Times New Roman"/>
-          <w:sz w:val="24"/>
-          <w:szCs w:val="24"/>
-        </w:rPr>
-        <w:t xml:space="preserve"> }}, {{ complemento }}, {{ bairro }}, {{ cidade }},  {{ </w:t>
-      </w:r>
-      <w:proofErr w:type="spellStart"/>
-      <w:r>
-        <w:rPr>
-          <w:rFonts w:ascii="Times New Roman" w:eastAsia="Times New Roman" w:hAnsi="Times New Roman" w:cs="Times New Roman"/>
-          <w:sz w:val="24"/>
-          <w:szCs w:val="24"/>
-        </w:rPr>
-        <w:t>sigla_estado</w:t>
-      </w:r>
-      <w:proofErr w:type="spellEnd"/>
-      <w:r>
-        <w:rPr>
-          <w:rFonts w:ascii="Times New Roman" w:eastAsia="Times New Roman" w:hAnsi="Times New Roman" w:cs="Times New Roman"/>
-          <w:sz w:val="24"/>
-          <w:szCs w:val="24"/>
-        </w:rPr>
-        <w:t xml:space="preserve"> }}, CEP {{ cep }},  telefone(s) {{ </w:t>
-      </w:r>
-      <w:proofErr w:type="spellStart"/>
-      <w:r>
-        <w:rPr>
-          <w:rFonts w:ascii="Times New Roman" w:eastAsia="Times New Roman" w:hAnsi="Times New Roman" w:cs="Times New Roman"/>
-          <w:sz w:val="24"/>
-          <w:szCs w:val="24"/>
-        </w:rPr>
-        <w:t>telefone_assistido</w:t>
-      </w:r>
-      <w:proofErr w:type="spellEnd"/>
-      <w:r>
-        <w:rPr>
-          <w:rFonts w:ascii="Times New Roman" w:eastAsia="Times New Roman" w:hAnsi="Times New Roman" w:cs="Times New Roman"/>
-          <w:sz w:val="24"/>
-          <w:szCs w:val="24"/>
-        </w:rPr>
-        <w:t xml:space="preserve"> }}</w:t>
+      <w:bookmarkStart w:id="1" w:name="_1fob9te" w:colFirst="0" w:colLast="0"/>
+      <w:bookmarkEnd w:id="1"/>
+      <w:r>
+        <w:rPr>
+          <w:rFonts w:ascii="Times New Roman" w:eastAsia="Times New Roman" w:hAnsi="Times New Roman" w:cs="Times New Roman"/>
+          <w:sz w:val="24"/>
+          <w:szCs w:val="24"/>
+        </w:rPr>
+        <w:t xml:space="preserve">Eu, {{ nome_assistido }}, CPF nº {{ num_cpf_assistido }}, </w:t>
+      </w:r>
+      <w:r>
+        <w:rPr>
+          <w:rFonts w:ascii="Times New Roman" w:eastAsia="Times New Roman" w:hAnsi="Times New Roman" w:cs="Times New Roman"/>
+          <w:sz w:val="24"/>
+          <w:szCs w:val="24"/>
+        </w:rPr>
+        <w:t>documento de identidade</w:t>
       </w:r>
       <w:r>
         <w:rPr>
@@ -777,25 +97,199 @@
           <w:sz w:val="24"/>
           <w:szCs w:val="24"/>
         </w:rPr>
-        <w:t xml:space="preserve">e e-mail {{ </w:t>
-      </w:r>
-      <w:proofErr w:type="spellStart"/>
-      <w:r>
-        <w:rPr>
-          <w:rFonts w:ascii="Times New Roman" w:eastAsia="Times New Roman" w:hAnsi="Times New Roman" w:cs="Times New Roman"/>
-          <w:sz w:val="24"/>
-          <w:szCs w:val="24"/>
-        </w:rPr>
-        <w:t>email_assitido</w:t>
-      </w:r>
-      <w:proofErr w:type="spellEnd"/>
-      <w:r>
-        <w:rPr>
-          <w:rFonts w:ascii="Times New Roman" w:eastAsia="Times New Roman" w:hAnsi="Times New Roman" w:cs="Times New Roman"/>
-          <w:sz w:val="24"/>
-          <w:szCs w:val="24"/>
-        </w:rPr>
-        <w:t xml:space="preserve"> }}, </w:t>
+        <w:t xml:space="preserve">{{sigla_identidade}} </w:t>
+      </w:r>
+      <w:r>
+        <w:rPr>
+          <w:rFonts w:ascii="Times New Roman" w:eastAsia="Times New Roman" w:hAnsi="Times New Roman" w:cs="Times New Roman"/>
+          <w:sz w:val="24"/>
+          <w:szCs w:val="24"/>
+        </w:rPr>
+        <w:t>{{ num_rg_assistido }},  {{ nacionalidade_assistido }}, {{ estado_civil_assitido }}, {{ profissao_assistido }}, filho (a) de {{ filiacao_assistido }}, residente</w:t>
+      </w:r>
+      <w:r>
+        <w:rPr>
+          <w:rFonts w:ascii="Times New Roman" w:eastAsia="Times New Roman" w:hAnsi="Times New Roman" w:cs="Times New Roman"/>
+          <w:sz w:val="24"/>
+          <w:szCs w:val="24"/>
+        </w:rPr>
+        <w:t xml:space="preserve"> e domiciliado(a) a {{ logradouro }},</w:t>
+      </w:r>
+      <w:r>
+        <w:rPr>
+          <w:rFonts w:ascii="Times New Roman" w:eastAsia="Times New Roman" w:hAnsi="Times New Roman" w:cs="Times New Roman"/>
+          <w:sz w:val="24"/>
+          <w:szCs w:val="24"/>
+        </w:rPr>
+        <w:t xml:space="preserve"> </w:t>
+      </w:r>
+      <w:r>
+        <w:rPr>
+          <w:rFonts w:ascii="Times New Roman" w:eastAsia="Times New Roman" w:hAnsi="Times New Roman" w:cs="Times New Roman"/>
+          <w:sz w:val="24"/>
+          <w:szCs w:val="24"/>
+        </w:rPr>
+        <w:t>{{ num_residencial }}</w:t>
+      </w:r>
+      <w:r>
+        <w:rPr>
+          <w:rFonts w:ascii="Times New Roman" w:eastAsia="Times New Roman" w:hAnsi="Times New Roman" w:cs="Times New Roman"/>
+          <w:sz w:val="24"/>
+          <w:szCs w:val="24"/>
+        </w:rPr>
+        <w:t xml:space="preserve">{% if </w:t>
+      </w:r>
+      <w:r>
+        <w:rPr>
+          <w:rFonts w:ascii="Times New Roman" w:eastAsia="Times New Roman" w:hAnsi="Times New Roman" w:cs="Times New Roman"/>
+          <w:sz w:val="24"/>
+          <w:szCs w:val="24"/>
+        </w:rPr>
+        <w:t>complemento</w:t>
+      </w:r>
+      <w:r>
+        <w:rPr>
+          <w:rFonts w:ascii="Times New Roman" w:eastAsia="Times New Roman" w:hAnsi="Times New Roman" w:cs="Times New Roman"/>
+          <w:sz w:val="24"/>
+          <w:szCs w:val="24"/>
+        </w:rPr>
+        <w:t xml:space="preserve"> </w:t>
+      </w:r>
+      <w:r>
+        <w:rPr>
+          <w:rFonts w:ascii="Times New Roman" w:eastAsia="Times New Roman" w:hAnsi="Times New Roman" w:cs="Times New Roman"/>
+          <w:sz w:val="24"/>
+          <w:szCs w:val="24"/>
+        </w:rPr>
+        <w:t>%}</w:t>
+      </w:r>
+      <w:r>
+        <w:rPr>
+          <w:rFonts w:ascii="Times New Roman" w:eastAsia="Times New Roman" w:hAnsi="Times New Roman" w:cs="Times New Roman"/>
+          <w:sz w:val="24"/>
+          <w:szCs w:val="24"/>
+        </w:rPr>
+        <w:t>,</w:t>
+      </w:r>
+      <w:r>
+        <w:rPr>
+          <w:rFonts w:ascii="Times New Roman" w:eastAsia="Times New Roman" w:hAnsi="Times New Roman" w:cs="Times New Roman"/>
+          <w:sz w:val="24"/>
+          <w:szCs w:val="24"/>
+        </w:rPr>
+        <w:t xml:space="preserve"> </w:t>
+      </w:r>
+      <w:r>
+        <w:rPr>
+          <w:rFonts w:ascii="Times New Roman" w:eastAsia="Times New Roman" w:hAnsi="Times New Roman" w:cs="Times New Roman"/>
+          <w:sz w:val="24"/>
+          <w:szCs w:val="24"/>
+        </w:rPr>
+        <w:t>{{ complemento }}</w:t>
+      </w:r>
+      <w:r>
+        <w:rPr>
+          <w:rFonts w:ascii="Times New Roman" w:eastAsia="Times New Roman" w:hAnsi="Times New Roman" w:cs="Times New Roman"/>
+          <w:sz w:val="24"/>
+          <w:szCs w:val="24"/>
+        </w:rPr>
+        <w:t>{% endif %}</w:t>
+      </w:r>
+      <w:r>
+        <w:rPr>
+          <w:rFonts w:ascii="Times New Roman" w:eastAsia="Times New Roman" w:hAnsi="Times New Roman" w:cs="Times New Roman"/>
+          <w:sz w:val="24"/>
+          <w:szCs w:val="24"/>
+        </w:rPr>
+        <w:t>, {{ bairro }}, {{ cidade }},  {{ sigla_estado }}, CEP {{ cep }},  telefone(s) {{ telefone_assistido }}</w:t>
+      </w:r>
+      <w:r>
+        <w:rPr>
+          <w:rFonts w:ascii="Times New Roman" w:eastAsia="Times New Roman" w:hAnsi="Times New Roman" w:cs="Times New Roman"/>
+          <w:sz w:val="24"/>
+          <w:szCs w:val="24"/>
+        </w:rPr>
+        <w:t xml:space="preserve">{% if </w:t>
+      </w:r>
+      <w:r>
+        <w:rPr>
+          <w:rFonts w:ascii="Times New Roman" w:eastAsia="Times New Roman" w:hAnsi="Times New Roman" w:cs="Times New Roman"/>
+          <w:sz w:val="24"/>
+          <w:szCs w:val="24"/>
+        </w:rPr>
+        <w:t xml:space="preserve">telefone_assistido2 </w:t>
+      </w:r>
+      <w:r>
+        <w:rPr>
+          <w:rFonts w:ascii="Times New Roman" w:eastAsia="Times New Roman" w:hAnsi="Times New Roman" w:cs="Times New Roman"/>
+          <w:sz w:val="24"/>
+          <w:szCs w:val="24"/>
+        </w:rPr>
+        <w:t>%}</w:t>
+      </w:r>
+      <w:r>
+        <w:rPr>
+          <w:rFonts w:ascii="Times New Roman" w:eastAsia="Times New Roman" w:hAnsi="Times New Roman" w:cs="Times New Roman"/>
+          <w:sz w:val="24"/>
+          <w:szCs w:val="24"/>
+        </w:rPr>
+        <w:t>,</w:t>
+      </w:r>
+      <w:r>
+        <w:rPr>
+          <w:rFonts w:ascii="Times New Roman" w:eastAsia="Times New Roman" w:hAnsi="Times New Roman" w:cs="Times New Roman"/>
+          <w:sz w:val="24"/>
+          <w:szCs w:val="24"/>
+        </w:rPr>
+        <w:t xml:space="preserve"> </w:t>
+      </w:r>
+      <w:r>
+        <w:rPr>
+          <w:rFonts w:ascii="Times New Roman" w:eastAsia="Times New Roman" w:hAnsi="Times New Roman" w:cs="Times New Roman"/>
+          <w:sz w:val="24"/>
+          <w:szCs w:val="24"/>
+        </w:rPr>
+        <w:t xml:space="preserve">{{ </w:t>
+      </w:r>
+      <w:r>
+        <w:rPr>
+          <w:rFonts w:ascii="Times New Roman" w:eastAsia="Times New Roman" w:hAnsi="Times New Roman" w:cs="Times New Roman"/>
+          <w:sz w:val="24"/>
+          <w:szCs w:val="24"/>
+        </w:rPr>
+        <w:t xml:space="preserve">telefone_assistido2 </w:t>
+      </w:r>
+      <w:r>
+        <w:rPr>
+          <w:rFonts w:ascii="Times New Roman" w:eastAsia="Times New Roman" w:hAnsi="Times New Roman" w:cs="Times New Roman"/>
+          <w:sz w:val="24"/>
+          <w:szCs w:val="24"/>
+        </w:rPr>
+        <w:t>}}</w:t>
+      </w:r>
+      <w:r>
+        <w:rPr>
+          <w:rFonts w:ascii="Times New Roman" w:eastAsia="Times New Roman" w:hAnsi="Times New Roman" w:cs="Times New Roman"/>
+          <w:sz w:val="24"/>
+          <w:szCs w:val="24"/>
+        </w:rPr>
+        <w:t>{% endif %}</w:t>
+      </w:r>
+      <w:r>
+        <w:rPr>
+          <w:rFonts w:ascii="Times New Roman" w:eastAsia="Times New Roman" w:hAnsi="Times New Roman" w:cs="Times New Roman"/>
+          <w:sz w:val="24"/>
+          <w:szCs w:val="24"/>
+        </w:rPr>
+        <w:t xml:space="preserve"> </w:t>
+      </w:r>
+      <w:r>
+        <w:rPr>
+          <w:rFonts w:ascii="Times New Roman" w:eastAsia="Times New Roman" w:hAnsi="Times New Roman" w:cs="Times New Roman"/>
+          <w:sz w:val="24"/>
+          <w:szCs w:val="24"/>
+        </w:rPr>
+        <w:t xml:space="preserve">e e-mail {{ email_assitido }}, </w:t>
       </w:r>
       <w:r>
         <w:rPr>
@@ -830,44 +324,6 @@
           <w:szCs w:val="24"/>
         </w:rPr>
         <w:t xml:space="preserve"> e, portanto, impossibilitado(a) de arcar com as custas processuais, honorários advocatícios, bem como qualquer despesa extrajudicial, sem prejuízo do sustento próprio ou de minha família. Declaro-me ciente de que a falsidade da presente declaração implicará responsabilidade civil e criminal (art. 299 Código Penal).  </w:t>
-      </w:r>
-    </w:p>
-    <w:p>
-      <w:pPr>
-        <w:spacing w:line="360" w:lineRule="auto"/>
-        <w:ind w:firstLine="720"/>
-        <w:jc w:val="both"/>
-        <w:rPr>
-          <w:rFonts w:ascii="Times New Roman" w:eastAsia="Times New Roman" w:hAnsi="Times New Roman" w:cs="Times New Roman"/>
-          <w:sz w:val="24"/>
-          <w:szCs w:val="24"/>
-        </w:rPr>
-      </w:pPr>
-      <w:r>
-        <w:rPr>
-          <w:rFonts w:ascii="Times New Roman" w:eastAsia="Times New Roman" w:hAnsi="Times New Roman" w:cs="Times New Roman"/>
-          <w:sz w:val="24"/>
-          <w:szCs w:val="24"/>
-        </w:rPr>
-        <w:t xml:space="preserve">{%p </w:t>
-      </w:r>
-      <w:proofErr w:type="spellStart"/>
-      <w:r>
-        <w:rPr>
-          <w:rFonts w:ascii="Times New Roman" w:eastAsia="Times New Roman" w:hAnsi="Times New Roman" w:cs="Times New Roman"/>
-          <w:sz w:val="24"/>
-          <w:szCs w:val="24"/>
-        </w:rPr>
-        <w:t>endif</w:t>
-      </w:r>
-      <w:proofErr w:type="spellEnd"/>
-      <w:r>
-        <w:rPr>
-          <w:rFonts w:ascii="Times New Roman" w:eastAsia="Times New Roman" w:hAnsi="Times New Roman" w:cs="Times New Roman"/>
-          <w:sz w:val="24"/>
-          <w:szCs w:val="24"/>
-        </w:rPr>
-        <w:t xml:space="preserve"> %}</w:t>
       </w:r>
     </w:p>
     <w:p>
@@ -907,7 +363,6 @@
           <w:sz w:val="24"/>
           <w:szCs w:val="24"/>
         </w:rPr>
-        <w:lastRenderedPageBreak/>
         <w:t>Ante o exposto, solicito a isenção dos respectivos emolumentos e taxa de fiscalização judiciária incidentes sobre o(s) seguinte(s) ato(s):</w:t>
       </w:r>
     </w:p>
@@ -925,23 +380,13 @@
           <w:szCs w:val="24"/>
         </w:rPr>
       </w:pPr>
-      <w:proofErr w:type="gramStart"/>
-      <w:r>
-        <w:rPr>
-          <w:rFonts w:ascii="Times New Roman" w:eastAsia="Times New Roman" w:hAnsi="Times New Roman" w:cs="Times New Roman"/>
-          <w:sz w:val="24"/>
-          <w:szCs w:val="24"/>
-        </w:rPr>
-        <w:t>{{ doc</w:t>
-      </w:r>
-      <w:proofErr w:type="gramEnd"/>
-      <w:r>
-        <w:rPr>
-          <w:rFonts w:ascii="Times New Roman" w:eastAsia="Times New Roman" w:hAnsi="Times New Roman" w:cs="Times New Roman"/>
-          <w:sz w:val="24"/>
-          <w:szCs w:val="24"/>
-        </w:rPr>
-        <w:t>_1 }}</w:t>
+      <w:r>
+        <w:rPr>
+          <w:rFonts w:ascii="Times New Roman" w:eastAsia="Times New Roman" w:hAnsi="Times New Roman" w:cs="Times New Roman"/>
+          <w:sz w:val="24"/>
+          <w:szCs w:val="24"/>
+        </w:rPr>
+        <w:t>{{ doc_1 }}</w:t>
       </w:r>
     </w:p>
     <w:p>
@@ -957,39 +402,7 @@
           <w:sz w:val="24"/>
           <w:szCs w:val="24"/>
         </w:rPr>
-        <w:t xml:space="preserve">{%p </w:t>
-      </w:r>
-      <w:proofErr w:type="spellStart"/>
-      <w:r>
-        <w:rPr>
-          <w:sz w:val="24"/>
-          <w:szCs w:val="24"/>
-        </w:rPr>
-        <w:t>if</w:t>
-      </w:r>
-      <w:proofErr w:type="spellEnd"/>
-      <w:r>
-        <w:rPr>
-          <w:sz w:val="24"/>
-          <w:szCs w:val="24"/>
-        </w:rPr>
-        <w:t xml:space="preserve"> </w:t>
-      </w:r>
-      <w:proofErr w:type="spellStart"/>
-      <w:r>
-        <w:rPr>
-          <w:sz w:val="24"/>
-          <w:szCs w:val="24"/>
-        </w:rPr>
-        <w:t>decisao</w:t>
-      </w:r>
-      <w:proofErr w:type="spellEnd"/>
-      <w:r>
-        <w:rPr>
-          <w:sz w:val="24"/>
-          <w:szCs w:val="24"/>
-        </w:rPr>
-        <w:t xml:space="preserve"> %}</w:t>
+        <w:t>{%p if decisao %}</w:t>
       </w:r>
     </w:p>
     <w:p>
@@ -1006,23 +419,13 @@
           <w:szCs w:val="24"/>
         </w:rPr>
       </w:pPr>
-      <w:proofErr w:type="gramStart"/>
-      <w:r>
-        <w:rPr>
-          <w:rFonts w:ascii="Times New Roman" w:eastAsia="Times New Roman" w:hAnsi="Times New Roman" w:cs="Times New Roman"/>
-          <w:sz w:val="24"/>
-          <w:szCs w:val="24"/>
-        </w:rPr>
-        <w:t>{{ doc</w:t>
-      </w:r>
-      <w:proofErr w:type="gramEnd"/>
-      <w:r>
-        <w:rPr>
-          <w:rFonts w:ascii="Times New Roman" w:eastAsia="Times New Roman" w:hAnsi="Times New Roman" w:cs="Times New Roman"/>
-          <w:sz w:val="24"/>
-          <w:szCs w:val="24"/>
-        </w:rPr>
-        <w:t>_2 }}</w:t>
+      <w:r>
+        <w:rPr>
+          <w:rFonts w:ascii="Times New Roman" w:eastAsia="Times New Roman" w:hAnsi="Times New Roman" w:cs="Times New Roman"/>
+          <w:sz w:val="24"/>
+          <w:szCs w:val="24"/>
+        </w:rPr>
+        <w:t>{{ doc_2 }}</w:t>
       </w:r>
     </w:p>
     <w:p>
@@ -1038,23 +441,7 @@
           <w:sz w:val="24"/>
           <w:szCs w:val="24"/>
         </w:rPr>
-        <w:t xml:space="preserve">{%p </w:t>
-      </w:r>
-      <w:proofErr w:type="spellStart"/>
-      <w:r>
-        <w:rPr>
-          <w:sz w:val="24"/>
-          <w:szCs w:val="24"/>
-        </w:rPr>
-        <w:t>if</w:t>
-      </w:r>
-      <w:proofErr w:type="spellEnd"/>
-      <w:r>
-        <w:rPr>
-          <w:sz w:val="24"/>
-          <w:szCs w:val="24"/>
-        </w:rPr>
-        <w:t xml:space="preserve"> decisao2 %}</w:t>
+        <w:t>{%p if decisao2 %}</w:t>
       </w:r>
     </w:p>
     <w:p>
@@ -1071,23 +458,13 @@
           <w:szCs w:val="24"/>
         </w:rPr>
       </w:pPr>
-      <w:proofErr w:type="gramStart"/>
-      <w:r>
-        <w:rPr>
-          <w:rFonts w:ascii="Times New Roman" w:eastAsia="Times New Roman" w:hAnsi="Times New Roman" w:cs="Times New Roman"/>
-          <w:sz w:val="24"/>
-          <w:szCs w:val="24"/>
-        </w:rPr>
-        <w:t>{{ doc</w:t>
-      </w:r>
-      <w:proofErr w:type="gramEnd"/>
-      <w:r>
-        <w:rPr>
-          <w:rFonts w:ascii="Times New Roman" w:eastAsia="Times New Roman" w:hAnsi="Times New Roman" w:cs="Times New Roman"/>
-          <w:sz w:val="24"/>
-          <w:szCs w:val="24"/>
-        </w:rPr>
-        <w:t>_3 }}</w:t>
+      <w:r>
+        <w:rPr>
+          <w:rFonts w:ascii="Times New Roman" w:eastAsia="Times New Roman" w:hAnsi="Times New Roman" w:cs="Times New Roman"/>
+          <w:sz w:val="24"/>
+          <w:szCs w:val="24"/>
+        </w:rPr>
+        <w:t>{{ doc_3 }}</w:t>
       </w:r>
     </w:p>
     <w:p>
@@ -1103,23 +480,7 @@
           <w:sz w:val="24"/>
           <w:szCs w:val="24"/>
         </w:rPr>
-        <w:t xml:space="preserve">{%p </w:t>
-      </w:r>
-      <w:proofErr w:type="spellStart"/>
-      <w:r>
-        <w:rPr>
-          <w:sz w:val="24"/>
-          <w:szCs w:val="24"/>
-        </w:rPr>
-        <w:t>if</w:t>
-      </w:r>
-      <w:proofErr w:type="spellEnd"/>
-      <w:r>
-        <w:rPr>
-          <w:sz w:val="24"/>
-          <w:szCs w:val="24"/>
-        </w:rPr>
-        <w:t xml:space="preserve"> decisao3 %}</w:t>
+        <w:t>{%p if decisao3 %}</w:t>
       </w:r>
     </w:p>
     <w:p>
@@ -1136,23 +497,13 @@
           <w:szCs w:val="24"/>
         </w:rPr>
       </w:pPr>
-      <w:proofErr w:type="gramStart"/>
-      <w:r>
-        <w:rPr>
-          <w:rFonts w:ascii="Times New Roman" w:eastAsia="Times New Roman" w:hAnsi="Times New Roman" w:cs="Times New Roman"/>
-          <w:sz w:val="24"/>
-          <w:szCs w:val="24"/>
-        </w:rPr>
-        <w:t>{{ doc</w:t>
-      </w:r>
-      <w:proofErr w:type="gramEnd"/>
-      <w:r>
-        <w:rPr>
-          <w:rFonts w:ascii="Times New Roman" w:eastAsia="Times New Roman" w:hAnsi="Times New Roman" w:cs="Times New Roman"/>
-          <w:sz w:val="24"/>
-          <w:szCs w:val="24"/>
-        </w:rPr>
-        <w:t>_4 }}</w:t>
+      <w:r>
+        <w:rPr>
+          <w:rFonts w:ascii="Times New Roman" w:eastAsia="Times New Roman" w:hAnsi="Times New Roman" w:cs="Times New Roman"/>
+          <w:sz w:val="24"/>
+          <w:szCs w:val="24"/>
+        </w:rPr>
+        <w:t>{{ doc_4 }}</w:t>
       </w:r>
     </w:p>
     <w:p>
@@ -1168,23 +519,7 @@
           <w:sz w:val="24"/>
           <w:szCs w:val="24"/>
         </w:rPr>
-        <w:t xml:space="preserve">{%p </w:t>
-      </w:r>
-      <w:proofErr w:type="spellStart"/>
-      <w:r>
-        <w:rPr>
-          <w:sz w:val="24"/>
-          <w:szCs w:val="24"/>
-        </w:rPr>
-        <w:t>if</w:t>
-      </w:r>
-      <w:proofErr w:type="spellEnd"/>
-      <w:r>
-        <w:rPr>
-          <w:sz w:val="24"/>
-          <w:szCs w:val="24"/>
-        </w:rPr>
-        <w:t xml:space="preserve"> decisao4 %}</w:t>
+        <w:t>{%p if decisao4 %}</w:t>
       </w:r>
     </w:p>
     <w:p>
@@ -1201,23 +536,13 @@
           <w:szCs w:val="24"/>
         </w:rPr>
       </w:pPr>
-      <w:proofErr w:type="gramStart"/>
-      <w:r>
-        <w:rPr>
-          <w:rFonts w:ascii="Times New Roman" w:eastAsia="Times New Roman" w:hAnsi="Times New Roman" w:cs="Times New Roman"/>
-          <w:sz w:val="24"/>
-          <w:szCs w:val="24"/>
-        </w:rPr>
-        <w:t>{{ doc</w:t>
-      </w:r>
-      <w:proofErr w:type="gramEnd"/>
-      <w:r>
-        <w:rPr>
-          <w:rFonts w:ascii="Times New Roman" w:eastAsia="Times New Roman" w:hAnsi="Times New Roman" w:cs="Times New Roman"/>
-          <w:sz w:val="24"/>
-          <w:szCs w:val="24"/>
-        </w:rPr>
-        <w:t>_5 }}</w:t>
+      <w:r>
+        <w:rPr>
+          <w:rFonts w:ascii="Times New Roman" w:eastAsia="Times New Roman" w:hAnsi="Times New Roman" w:cs="Times New Roman"/>
+          <w:sz w:val="24"/>
+          <w:szCs w:val="24"/>
+        </w:rPr>
+        <w:t>{{ doc_5 }}</w:t>
       </w:r>
     </w:p>
     <w:p>
@@ -1233,23 +558,8 @@
           <w:sz w:val="24"/>
           <w:szCs w:val="24"/>
         </w:rPr>
-        <w:t xml:space="preserve">{%p </w:t>
-      </w:r>
-      <w:proofErr w:type="spellStart"/>
-      <w:r>
-        <w:rPr>
-          <w:sz w:val="24"/>
-          <w:szCs w:val="24"/>
-        </w:rPr>
-        <w:t>if</w:t>
-      </w:r>
-      <w:proofErr w:type="spellEnd"/>
-      <w:r>
-        <w:rPr>
-          <w:sz w:val="24"/>
-          <w:szCs w:val="24"/>
-        </w:rPr>
-        <w:t xml:space="preserve"> decisao5 %}</w:t>
+        <w:lastRenderedPageBreak/>
+        <w:t>{%p if decisao5 %}</w:t>
       </w:r>
     </w:p>
     <w:p>
@@ -1266,23 +576,13 @@
           <w:szCs w:val="24"/>
         </w:rPr>
       </w:pPr>
-      <w:proofErr w:type="gramStart"/>
-      <w:r>
-        <w:rPr>
-          <w:rFonts w:ascii="Times New Roman" w:eastAsia="Times New Roman" w:hAnsi="Times New Roman" w:cs="Times New Roman"/>
-          <w:sz w:val="24"/>
-          <w:szCs w:val="24"/>
-        </w:rPr>
-        <w:t>{{ doc</w:t>
-      </w:r>
-      <w:proofErr w:type="gramEnd"/>
-      <w:r>
-        <w:rPr>
-          <w:rFonts w:ascii="Times New Roman" w:eastAsia="Times New Roman" w:hAnsi="Times New Roman" w:cs="Times New Roman"/>
-          <w:sz w:val="24"/>
-          <w:szCs w:val="24"/>
-        </w:rPr>
-        <w:t>_6 }}</w:t>
+      <w:r>
+        <w:rPr>
+          <w:rFonts w:ascii="Times New Roman" w:eastAsia="Times New Roman" w:hAnsi="Times New Roman" w:cs="Times New Roman"/>
+          <w:sz w:val="24"/>
+          <w:szCs w:val="24"/>
+        </w:rPr>
+        <w:t>{{ doc_6 }}</w:t>
       </w:r>
     </w:p>
     <w:p>
@@ -1298,23 +598,7 @@
           <w:sz w:val="24"/>
           <w:szCs w:val="24"/>
         </w:rPr>
-        <w:t xml:space="preserve">{%p </w:t>
-      </w:r>
-      <w:proofErr w:type="spellStart"/>
-      <w:r>
-        <w:rPr>
-          <w:sz w:val="24"/>
-          <w:szCs w:val="24"/>
-        </w:rPr>
-        <w:t>if</w:t>
-      </w:r>
-      <w:proofErr w:type="spellEnd"/>
-      <w:r>
-        <w:rPr>
-          <w:sz w:val="24"/>
-          <w:szCs w:val="24"/>
-        </w:rPr>
-        <w:t xml:space="preserve"> decisao6 %}</w:t>
+        <w:t>{%p if decisao6 %}</w:t>
       </w:r>
     </w:p>
     <w:p>
@@ -1331,23 +615,13 @@
           <w:szCs w:val="24"/>
         </w:rPr>
       </w:pPr>
-      <w:proofErr w:type="gramStart"/>
-      <w:r>
-        <w:rPr>
-          <w:rFonts w:ascii="Times New Roman" w:eastAsia="Times New Roman" w:hAnsi="Times New Roman" w:cs="Times New Roman"/>
-          <w:sz w:val="24"/>
-          <w:szCs w:val="24"/>
-        </w:rPr>
-        <w:t>{{ doc</w:t>
-      </w:r>
-      <w:proofErr w:type="gramEnd"/>
-      <w:r>
-        <w:rPr>
-          <w:rFonts w:ascii="Times New Roman" w:eastAsia="Times New Roman" w:hAnsi="Times New Roman" w:cs="Times New Roman"/>
-          <w:sz w:val="24"/>
-          <w:szCs w:val="24"/>
-        </w:rPr>
-        <w:t>_7 }}</w:t>
+      <w:r>
+        <w:rPr>
+          <w:rFonts w:ascii="Times New Roman" w:eastAsia="Times New Roman" w:hAnsi="Times New Roman" w:cs="Times New Roman"/>
+          <w:sz w:val="24"/>
+          <w:szCs w:val="24"/>
+        </w:rPr>
+        <w:t>{{ doc_7 }}</w:t>
       </w:r>
     </w:p>
     <w:p>
@@ -1363,23 +637,7 @@
           <w:sz w:val="24"/>
           <w:szCs w:val="24"/>
         </w:rPr>
-        <w:t xml:space="preserve">{%p </w:t>
-      </w:r>
-      <w:proofErr w:type="spellStart"/>
-      <w:r>
-        <w:rPr>
-          <w:sz w:val="24"/>
-          <w:szCs w:val="24"/>
-        </w:rPr>
-        <w:t>if</w:t>
-      </w:r>
-      <w:proofErr w:type="spellEnd"/>
-      <w:r>
-        <w:rPr>
-          <w:sz w:val="24"/>
-          <w:szCs w:val="24"/>
-        </w:rPr>
-        <w:t xml:space="preserve"> decisao7 %}</w:t>
+        <w:t>{%p if decisao7 %}</w:t>
       </w:r>
     </w:p>
     <w:p>
@@ -1396,23 +654,13 @@
           <w:szCs w:val="24"/>
         </w:rPr>
       </w:pPr>
-      <w:proofErr w:type="gramStart"/>
-      <w:r>
-        <w:rPr>
-          <w:rFonts w:ascii="Times New Roman" w:eastAsia="Times New Roman" w:hAnsi="Times New Roman" w:cs="Times New Roman"/>
-          <w:sz w:val="24"/>
-          <w:szCs w:val="24"/>
-        </w:rPr>
-        <w:t>{{ doc</w:t>
-      </w:r>
-      <w:proofErr w:type="gramEnd"/>
-      <w:r>
-        <w:rPr>
-          <w:rFonts w:ascii="Times New Roman" w:eastAsia="Times New Roman" w:hAnsi="Times New Roman" w:cs="Times New Roman"/>
-          <w:sz w:val="24"/>
-          <w:szCs w:val="24"/>
-        </w:rPr>
-        <w:t>_8 }}</w:t>
+      <w:r>
+        <w:rPr>
+          <w:rFonts w:ascii="Times New Roman" w:eastAsia="Times New Roman" w:hAnsi="Times New Roman" w:cs="Times New Roman"/>
+          <w:sz w:val="24"/>
+          <w:szCs w:val="24"/>
+        </w:rPr>
+        <w:t>{{ doc_8 }}</w:t>
       </w:r>
     </w:p>
     <w:p>
@@ -1428,23 +676,7 @@
           <w:sz w:val="24"/>
           <w:szCs w:val="24"/>
         </w:rPr>
-        <w:t xml:space="preserve">{%p </w:t>
-      </w:r>
-      <w:proofErr w:type="spellStart"/>
-      <w:r>
-        <w:rPr>
-          <w:sz w:val="24"/>
-          <w:szCs w:val="24"/>
-        </w:rPr>
-        <w:t>if</w:t>
-      </w:r>
-      <w:proofErr w:type="spellEnd"/>
-      <w:r>
-        <w:rPr>
-          <w:sz w:val="24"/>
-          <w:szCs w:val="24"/>
-        </w:rPr>
-        <w:t xml:space="preserve"> decisao8 %}</w:t>
+        <w:t>{%p if decisao8 %}</w:t>
       </w:r>
     </w:p>
     <w:p>
@@ -1461,23 +693,13 @@
           <w:szCs w:val="24"/>
         </w:rPr>
       </w:pPr>
-      <w:proofErr w:type="gramStart"/>
-      <w:r>
-        <w:rPr>
-          <w:rFonts w:ascii="Times New Roman" w:eastAsia="Times New Roman" w:hAnsi="Times New Roman" w:cs="Times New Roman"/>
-          <w:sz w:val="24"/>
-          <w:szCs w:val="24"/>
-        </w:rPr>
-        <w:t>{{ doc</w:t>
-      </w:r>
-      <w:proofErr w:type="gramEnd"/>
-      <w:r>
-        <w:rPr>
-          <w:rFonts w:ascii="Times New Roman" w:eastAsia="Times New Roman" w:hAnsi="Times New Roman" w:cs="Times New Roman"/>
-          <w:sz w:val="24"/>
-          <w:szCs w:val="24"/>
-        </w:rPr>
-        <w:t>_9 }}</w:t>
+      <w:r>
+        <w:rPr>
+          <w:rFonts w:ascii="Times New Roman" w:eastAsia="Times New Roman" w:hAnsi="Times New Roman" w:cs="Times New Roman"/>
+          <w:sz w:val="24"/>
+          <w:szCs w:val="24"/>
+        </w:rPr>
+        <w:t>{{ doc_9 }}</w:t>
       </w:r>
     </w:p>
     <w:p>
@@ -1493,23 +715,7 @@
           <w:sz w:val="24"/>
           <w:szCs w:val="24"/>
         </w:rPr>
-        <w:t xml:space="preserve">{%p </w:t>
-      </w:r>
-      <w:proofErr w:type="spellStart"/>
-      <w:r>
-        <w:rPr>
-          <w:sz w:val="24"/>
-          <w:szCs w:val="24"/>
-        </w:rPr>
-        <w:t>if</w:t>
-      </w:r>
-      <w:proofErr w:type="spellEnd"/>
-      <w:r>
-        <w:rPr>
-          <w:sz w:val="24"/>
-          <w:szCs w:val="24"/>
-        </w:rPr>
-        <w:t xml:space="preserve"> decisao9 %}</w:t>
+        <w:t>{%p if decisao9 %}</w:t>
       </w:r>
     </w:p>
     <w:p>
@@ -1526,23 +732,13 @@
           <w:szCs w:val="24"/>
         </w:rPr>
       </w:pPr>
-      <w:proofErr w:type="gramStart"/>
-      <w:r>
-        <w:rPr>
-          <w:rFonts w:ascii="Times New Roman" w:eastAsia="Times New Roman" w:hAnsi="Times New Roman" w:cs="Times New Roman"/>
-          <w:sz w:val="24"/>
-          <w:szCs w:val="24"/>
-        </w:rPr>
-        <w:t>{{ doc</w:t>
-      </w:r>
-      <w:proofErr w:type="gramEnd"/>
-      <w:r>
-        <w:rPr>
-          <w:rFonts w:ascii="Times New Roman" w:eastAsia="Times New Roman" w:hAnsi="Times New Roman" w:cs="Times New Roman"/>
-          <w:sz w:val="24"/>
-          <w:szCs w:val="24"/>
-        </w:rPr>
-        <w:t>_10 }}</w:t>
+      <w:r>
+        <w:rPr>
+          <w:rFonts w:ascii="Times New Roman" w:eastAsia="Times New Roman" w:hAnsi="Times New Roman" w:cs="Times New Roman"/>
+          <w:sz w:val="24"/>
+          <w:szCs w:val="24"/>
+        </w:rPr>
+        <w:t>{{ doc_10 }}</w:t>
       </w:r>
     </w:p>
     <w:p>
@@ -1558,23 +754,7 @@
           <w:sz w:val="24"/>
           <w:szCs w:val="24"/>
         </w:rPr>
-        <w:t xml:space="preserve">{%p </w:t>
-      </w:r>
-      <w:proofErr w:type="spellStart"/>
-      <w:r>
-        <w:rPr>
-          <w:sz w:val="24"/>
-          <w:szCs w:val="24"/>
-        </w:rPr>
-        <w:t>endif</w:t>
-      </w:r>
-      <w:proofErr w:type="spellEnd"/>
-      <w:r>
-        <w:rPr>
-          <w:sz w:val="24"/>
-          <w:szCs w:val="24"/>
-        </w:rPr>
-        <w:t xml:space="preserve"> %}</w:t>
+        <w:t>{%p endif %}</w:t>
       </w:r>
     </w:p>
     <w:p>
@@ -1590,23 +770,7 @@
           <w:sz w:val="24"/>
           <w:szCs w:val="24"/>
         </w:rPr>
-        <w:t xml:space="preserve">{%p </w:t>
-      </w:r>
-      <w:proofErr w:type="spellStart"/>
-      <w:r>
-        <w:rPr>
-          <w:sz w:val="24"/>
-          <w:szCs w:val="24"/>
-        </w:rPr>
-        <w:t>endif</w:t>
-      </w:r>
-      <w:proofErr w:type="spellEnd"/>
-      <w:r>
-        <w:rPr>
-          <w:sz w:val="24"/>
-          <w:szCs w:val="24"/>
-        </w:rPr>
-        <w:t xml:space="preserve"> %}</w:t>
+        <w:t>{%p endif %}</w:t>
       </w:r>
     </w:p>
     <w:p>
@@ -1622,23 +786,7 @@
           <w:sz w:val="24"/>
           <w:szCs w:val="24"/>
         </w:rPr>
-        <w:t xml:space="preserve">{%p </w:t>
-      </w:r>
-      <w:proofErr w:type="spellStart"/>
-      <w:r>
-        <w:rPr>
-          <w:sz w:val="24"/>
-          <w:szCs w:val="24"/>
-        </w:rPr>
-        <w:t>endif</w:t>
-      </w:r>
-      <w:proofErr w:type="spellEnd"/>
-      <w:r>
-        <w:rPr>
-          <w:sz w:val="24"/>
-          <w:szCs w:val="24"/>
-        </w:rPr>
-        <w:t xml:space="preserve"> %}</w:t>
+        <w:t>{%p endif %}</w:t>
       </w:r>
     </w:p>
     <w:p>
@@ -1654,23 +802,7 @@
           <w:sz w:val="24"/>
           <w:szCs w:val="24"/>
         </w:rPr>
-        <w:t xml:space="preserve">{%p </w:t>
-      </w:r>
-      <w:proofErr w:type="spellStart"/>
-      <w:r>
-        <w:rPr>
-          <w:sz w:val="24"/>
-          <w:szCs w:val="24"/>
-        </w:rPr>
-        <w:t>endif</w:t>
-      </w:r>
-      <w:proofErr w:type="spellEnd"/>
-      <w:r>
-        <w:rPr>
-          <w:sz w:val="24"/>
-          <w:szCs w:val="24"/>
-        </w:rPr>
-        <w:t xml:space="preserve"> %}</w:t>
+        <w:t>{%p endif %}</w:t>
       </w:r>
     </w:p>
     <w:p>
@@ -1686,23 +818,7 @@
           <w:sz w:val="24"/>
           <w:szCs w:val="24"/>
         </w:rPr>
-        <w:t xml:space="preserve">{%p </w:t>
-      </w:r>
-      <w:proofErr w:type="spellStart"/>
-      <w:r>
-        <w:rPr>
-          <w:sz w:val="24"/>
-          <w:szCs w:val="24"/>
-        </w:rPr>
-        <w:t>endif</w:t>
-      </w:r>
-      <w:proofErr w:type="spellEnd"/>
-      <w:r>
-        <w:rPr>
-          <w:sz w:val="24"/>
-          <w:szCs w:val="24"/>
-        </w:rPr>
-        <w:t xml:space="preserve"> %}</w:t>
+        <w:t>{%p endif %}</w:t>
       </w:r>
     </w:p>
     <w:p>
@@ -1718,23 +834,7 @@
           <w:sz w:val="24"/>
           <w:szCs w:val="24"/>
         </w:rPr>
-        <w:t xml:space="preserve">{%p </w:t>
-      </w:r>
-      <w:proofErr w:type="spellStart"/>
-      <w:r>
-        <w:rPr>
-          <w:sz w:val="24"/>
-          <w:szCs w:val="24"/>
-        </w:rPr>
-        <w:t>endif</w:t>
-      </w:r>
-      <w:proofErr w:type="spellEnd"/>
-      <w:r>
-        <w:rPr>
-          <w:sz w:val="24"/>
-          <w:szCs w:val="24"/>
-        </w:rPr>
-        <w:t xml:space="preserve"> %}</w:t>
+        <w:t>{%p endif %}</w:t>
       </w:r>
     </w:p>
     <w:p>
@@ -1750,24 +850,7 @@
           <w:sz w:val="24"/>
           <w:szCs w:val="24"/>
         </w:rPr>
-        <w:lastRenderedPageBreak/>
-        <w:t xml:space="preserve">{%p </w:t>
-      </w:r>
-      <w:proofErr w:type="spellStart"/>
-      <w:r>
-        <w:rPr>
-          <w:sz w:val="24"/>
-          <w:szCs w:val="24"/>
-        </w:rPr>
-        <w:t>endif</w:t>
-      </w:r>
-      <w:proofErr w:type="spellEnd"/>
-      <w:r>
-        <w:rPr>
-          <w:sz w:val="24"/>
-          <w:szCs w:val="24"/>
-        </w:rPr>
-        <w:t xml:space="preserve"> %}</w:t>
+        <w:t>{%p endif %}</w:t>
       </w:r>
     </w:p>
     <w:p>
@@ -1783,23 +866,7 @@
           <w:sz w:val="24"/>
           <w:szCs w:val="24"/>
         </w:rPr>
-        <w:t xml:space="preserve">{%p </w:t>
-      </w:r>
-      <w:proofErr w:type="spellStart"/>
-      <w:r>
-        <w:rPr>
-          <w:sz w:val="24"/>
-          <w:szCs w:val="24"/>
-        </w:rPr>
-        <w:t>endif</w:t>
-      </w:r>
-      <w:proofErr w:type="spellEnd"/>
-      <w:r>
-        <w:rPr>
-          <w:sz w:val="24"/>
-          <w:szCs w:val="24"/>
-        </w:rPr>
-        <w:t xml:space="preserve"> %}</w:t>
+        <w:t>{%p endif %}</w:t>
       </w:r>
     </w:p>
     <w:p>
@@ -1815,23 +882,7 @@
           <w:sz w:val="24"/>
           <w:szCs w:val="24"/>
         </w:rPr>
-        <w:t xml:space="preserve">{%p </w:t>
-      </w:r>
-      <w:proofErr w:type="spellStart"/>
-      <w:r>
-        <w:rPr>
-          <w:sz w:val="24"/>
-          <w:szCs w:val="24"/>
-        </w:rPr>
-        <w:t>endif</w:t>
-      </w:r>
-      <w:proofErr w:type="spellEnd"/>
-      <w:r>
-        <w:rPr>
-          <w:sz w:val="24"/>
-          <w:szCs w:val="24"/>
-        </w:rPr>
-        <w:t xml:space="preserve"> %}</w:t>
+        <w:t>{%p endif %}</w:t>
       </w:r>
     </w:p>
     <w:p>
@@ -1882,23 +933,13 @@
           <w:szCs w:val="24"/>
         </w:rPr>
       </w:pPr>
-      <w:proofErr w:type="gramStart"/>
-      <w:r>
-        <w:rPr>
-          <w:rFonts w:ascii="Times New Roman" w:eastAsia="Times New Roman" w:hAnsi="Times New Roman" w:cs="Times New Roman"/>
-          <w:sz w:val="24"/>
-          <w:szCs w:val="24"/>
-        </w:rPr>
-        <w:t>{{ cidade</w:t>
-      </w:r>
-      <w:proofErr w:type="gramEnd"/>
-      <w:r>
-        <w:rPr>
-          <w:rFonts w:ascii="Times New Roman" w:eastAsia="Times New Roman" w:hAnsi="Times New Roman" w:cs="Times New Roman"/>
-          <w:sz w:val="24"/>
-          <w:szCs w:val="24"/>
-        </w:rPr>
-        <w:t xml:space="preserve"> }}, {{ data }}.</w:t>
+      <w:r>
+        <w:rPr>
+          <w:rFonts w:ascii="Times New Roman" w:eastAsia="Times New Roman" w:hAnsi="Times New Roman" w:cs="Times New Roman"/>
+          <w:sz w:val="24"/>
+          <w:szCs w:val="24"/>
+        </w:rPr>
+        <w:t>{{ cidade }}, {{ data }}.</w:t>
       </w:r>
     </w:p>
     <w:p>
@@ -1940,7 +981,6 @@
           <w:szCs w:val="24"/>
         </w:rPr>
       </w:pPr>
-      <w:proofErr w:type="gramStart"/>
       <w:r>
         <w:rPr>
           <w:rFonts w:ascii="Times New Roman" w:eastAsia="Times New Roman" w:hAnsi="Times New Roman" w:cs="Times New Roman"/>
@@ -1948,37 +988,8 @@
           <w:sz w:val="24"/>
           <w:szCs w:val="24"/>
         </w:rPr>
-        <w:t xml:space="preserve">{{ </w:t>
-      </w:r>
-      <w:proofErr w:type="spellStart"/>
-      <w:r>
-        <w:rPr>
-          <w:rFonts w:ascii="Times New Roman" w:eastAsia="Times New Roman" w:hAnsi="Times New Roman" w:cs="Times New Roman"/>
-          <w:b/>
-          <w:sz w:val="24"/>
-          <w:szCs w:val="24"/>
-        </w:rPr>
-        <w:t>nome</w:t>
-      </w:r>
-      <w:proofErr w:type="gramEnd"/>
-      <w:r>
-        <w:rPr>
-          <w:rFonts w:ascii="Times New Roman" w:eastAsia="Times New Roman" w:hAnsi="Times New Roman" w:cs="Times New Roman"/>
-          <w:b/>
-          <w:sz w:val="24"/>
-          <w:szCs w:val="24"/>
-        </w:rPr>
-        <w:t>_assistido</w:t>
-      </w:r>
-      <w:proofErr w:type="spellEnd"/>
-      <w:r>
-        <w:rPr>
-          <w:rFonts w:ascii="Times New Roman" w:eastAsia="Times New Roman" w:hAnsi="Times New Roman" w:cs="Times New Roman"/>
-          <w:b/>
-          <w:sz w:val="24"/>
-          <w:szCs w:val="24"/>
-        </w:rPr>
-        <w:t xml:space="preserve"> }}</w:t>
+        <w:lastRenderedPageBreak/>
+        <w:t>{{ nome_assistido }}</w:t>
       </w:r>
       <w:r>
         <w:rPr>
@@ -2014,43 +1025,7 @@
           <w:sz w:val="24"/>
           <w:szCs w:val="24"/>
         </w:rPr>
-        <w:t xml:space="preserve">CPF: </w:t>
-      </w:r>
-      <w:proofErr w:type="gramStart"/>
-      <w:r>
-        <w:rPr>
-          <w:rFonts w:ascii="Times New Roman" w:eastAsia="Times New Roman" w:hAnsi="Times New Roman" w:cs="Times New Roman"/>
-          <w:sz w:val="24"/>
-          <w:szCs w:val="24"/>
-        </w:rPr>
-        <w:t xml:space="preserve">{{ </w:t>
-      </w:r>
-      <w:proofErr w:type="spellStart"/>
-      <w:r>
-        <w:rPr>
-          <w:rFonts w:ascii="Times New Roman" w:eastAsia="Times New Roman" w:hAnsi="Times New Roman" w:cs="Times New Roman"/>
-          <w:sz w:val="24"/>
-          <w:szCs w:val="24"/>
-        </w:rPr>
-        <w:t>num</w:t>
-      </w:r>
-      <w:proofErr w:type="gramEnd"/>
-      <w:r>
-        <w:rPr>
-          <w:rFonts w:ascii="Times New Roman" w:eastAsia="Times New Roman" w:hAnsi="Times New Roman" w:cs="Times New Roman"/>
-          <w:sz w:val="24"/>
-          <w:szCs w:val="24"/>
-        </w:rPr>
-        <w:t>_cpf_assistido</w:t>
-      </w:r>
-      <w:proofErr w:type="spellEnd"/>
-      <w:r>
-        <w:rPr>
-          <w:rFonts w:ascii="Times New Roman" w:eastAsia="Times New Roman" w:hAnsi="Times New Roman" w:cs="Times New Roman"/>
-          <w:sz w:val="24"/>
-          <w:szCs w:val="24"/>
-        </w:rPr>
-        <w:t xml:space="preserve"> }}</w:t>
+        <w:t>CPF: {{ num_cpf_assistido }}</w:t>
       </w:r>
     </w:p>
     <w:p>
@@ -2069,69 +1044,15 @@
           <w:sz w:val="24"/>
           <w:szCs w:val="24"/>
         </w:rPr>
-        <w:t>{{</w:t>
-      </w:r>
-      <w:proofErr w:type="spellStart"/>
-      <w:r>
-        <w:rPr>
-          <w:rFonts w:ascii="Times New Roman" w:eastAsia="Times New Roman" w:hAnsi="Times New Roman" w:cs="Times New Roman"/>
-          <w:sz w:val="24"/>
-          <w:szCs w:val="24"/>
-        </w:rPr>
-        <w:t>sigla_identidade</w:t>
-      </w:r>
-      <w:proofErr w:type="spellEnd"/>
-      <w:r>
-        <w:rPr>
-          <w:rFonts w:ascii="Times New Roman" w:eastAsia="Times New Roman" w:hAnsi="Times New Roman" w:cs="Times New Roman"/>
-          <w:sz w:val="24"/>
-          <w:szCs w:val="24"/>
-        </w:rPr>
-        <w:t>}}</w:t>
-      </w:r>
-      <w:r>
-        <w:rPr>
-          <w:rFonts w:ascii="Times New Roman" w:eastAsia="Times New Roman" w:hAnsi="Times New Roman" w:cs="Times New Roman"/>
-          <w:sz w:val="24"/>
-          <w:szCs w:val="24"/>
-        </w:rPr>
-        <w:t xml:space="preserve">: </w:t>
-      </w:r>
-      <w:proofErr w:type="gramStart"/>
-      <w:r>
-        <w:rPr>
-          <w:rFonts w:ascii="Times New Roman" w:eastAsia="Times New Roman" w:hAnsi="Times New Roman" w:cs="Times New Roman"/>
-          <w:sz w:val="24"/>
-          <w:szCs w:val="24"/>
-        </w:rPr>
-        <w:t xml:space="preserve">{{ </w:t>
-      </w:r>
-      <w:proofErr w:type="spellStart"/>
-      <w:r>
-        <w:rPr>
-          <w:rFonts w:ascii="Times New Roman" w:eastAsia="Times New Roman" w:hAnsi="Times New Roman" w:cs="Times New Roman"/>
-          <w:sz w:val="24"/>
-          <w:szCs w:val="24"/>
-        </w:rPr>
-        <w:t>num</w:t>
-      </w:r>
-      <w:proofErr w:type="gramEnd"/>
-      <w:r>
-        <w:rPr>
-          <w:rFonts w:ascii="Times New Roman" w:eastAsia="Times New Roman" w:hAnsi="Times New Roman" w:cs="Times New Roman"/>
-          <w:sz w:val="24"/>
-          <w:szCs w:val="24"/>
-        </w:rPr>
-        <w:t>_rg_assistido</w:t>
-      </w:r>
-      <w:proofErr w:type="spellEnd"/>
-      <w:r>
-        <w:rPr>
-          <w:rFonts w:ascii="Times New Roman" w:eastAsia="Times New Roman" w:hAnsi="Times New Roman" w:cs="Times New Roman"/>
-          <w:sz w:val="24"/>
-          <w:szCs w:val="24"/>
-        </w:rPr>
-        <w:t xml:space="preserve"> }}</w:t>
+        <w:t>{{sigla_identidade}}</w:t>
+      </w:r>
+      <w:r>
+        <w:rPr>
+          <w:rFonts w:ascii="Times New Roman" w:eastAsia="Times New Roman" w:hAnsi="Times New Roman" w:cs="Times New Roman"/>
+          <w:sz w:val="24"/>
+          <w:szCs w:val="24"/>
+        </w:rPr>
+        <w:t>: {{ num_rg_assistido }}</w:t>
       </w:r>
       <w:r>
         <w:rPr>
@@ -2416,27 +1337,7 @@
               <w:sz w:val="18"/>
               <w:szCs w:val="18"/>
             </w:rPr>
-            <w:t xml:space="preserve">BH/MG, CEP 30.130-180, </w:t>
-          </w:r>
-          <w:proofErr w:type="spellStart"/>
-          <w:r>
-            <w:rPr>
-              <w:rFonts w:ascii="Arial" w:eastAsia="Cambria" w:hAnsi="Arial" w:cs="Arial"/>
-              <w:iCs/>
-              <w:sz w:val="18"/>
-              <w:szCs w:val="18"/>
-            </w:rPr>
-            <w:t>Tel</w:t>
-          </w:r>
-          <w:proofErr w:type="spellEnd"/>
-          <w:r>
-            <w:rPr>
-              <w:rFonts w:ascii="Arial" w:eastAsia="Cambria" w:hAnsi="Arial" w:cs="Arial"/>
-              <w:iCs/>
-              <w:sz w:val="18"/>
-              <w:szCs w:val="18"/>
-            </w:rPr>
-            <w:t>: (31) 3409-8667</w:t>
+            <w:t>BH/MG, CEP 30.130-180, Tel: (31) 3409-8667</w:t>
           </w:r>
         </w:p>
       </w:tc>

</xml_diff>

<commit_message>
#41 Alterada a ordem das siglas da identidade e estado da identidade antes do número da identidade tanto na entrevista quanto na checagem e alterado o docx nessas mesmas questões
</commit_message>
<xml_diff>
--- a/docassemble/docsdaj/data/templates/pedido-de-isencao-de-custas-cartorarias.docx
+++ b/docassemble/docsdaj/data/templates/pedido-de-isencao-de-custas-cartorarias.docx
@@ -33,8 +33,9 @@
           <w:sz w:val="24"/>
           <w:szCs w:val="24"/>
         </w:rPr>
-        <w:t>AO {{ enderecamento_cartorio</w:t>
-      </w:r>
+        <w:t xml:space="preserve">AO </w:t>
+      </w:r>
+      <w:proofErr w:type="gramStart"/>
       <w:r>
         <w:rPr>
           <w:rFonts w:ascii="Times New Roman" w:eastAsia="Times New Roman" w:hAnsi="Times New Roman" w:cs="Times New Roman"/>
@@ -42,7 +43,46 @@
           <w:sz w:val="24"/>
           <w:szCs w:val="24"/>
         </w:rPr>
-        <w:t xml:space="preserve">.upper() </w:t>
+        <w:t xml:space="preserve">{{ </w:t>
+      </w:r>
+      <w:proofErr w:type="spellStart"/>
+      <w:r>
+        <w:rPr>
+          <w:rFonts w:ascii="Times New Roman" w:eastAsia="Times New Roman" w:hAnsi="Times New Roman" w:cs="Times New Roman"/>
+          <w:b/>
+          <w:sz w:val="24"/>
+          <w:szCs w:val="24"/>
+        </w:rPr>
+        <w:t>enderecamento</w:t>
+      </w:r>
+      <w:proofErr w:type="gramEnd"/>
+      <w:r>
+        <w:rPr>
+          <w:rFonts w:ascii="Times New Roman" w:eastAsia="Times New Roman" w:hAnsi="Times New Roman" w:cs="Times New Roman"/>
+          <w:b/>
+          <w:sz w:val="24"/>
+          <w:szCs w:val="24"/>
+        </w:rPr>
+        <w:t>_cartorio</w:t>
+      </w:r>
+      <w:r>
+        <w:rPr>
+          <w:rFonts w:ascii="Times New Roman" w:eastAsia="Times New Roman" w:hAnsi="Times New Roman" w:cs="Times New Roman"/>
+          <w:b/>
+          <w:sz w:val="24"/>
+          <w:szCs w:val="24"/>
+        </w:rPr>
+        <w:t>.upper</w:t>
+      </w:r>
+      <w:proofErr w:type="spellEnd"/>
+      <w:r>
+        <w:rPr>
+          <w:rFonts w:ascii="Times New Roman" w:eastAsia="Times New Roman" w:hAnsi="Times New Roman" w:cs="Times New Roman"/>
+          <w:b/>
+          <w:sz w:val="24"/>
+          <w:szCs w:val="24"/>
+        </w:rPr>
+        <w:t xml:space="preserve">() </w:t>
       </w:r>
       <w:r>
         <w:rPr>
@@ -73,7 +113,43 @@
           <w:sz w:val="24"/>
           <w:szCs w:val="24"/>
         </w:rPr>
-        <w:t xml:space="preserve">Eu, {{ nome_assistido }}, CPF nº {{ num_cpf_assistido }}, </w:t>
+        <w:t xml:space="preserve">Eu, {{ </w:t>
+      </w:r>
+      <w:proofErr w:type="spellStart"/>
+      <w:r>
+        <w:rPr>
+          <w:rFonts w:ascii="Times New Roman" w:eastAsia="Times New Roman" w:hAnsi="Times New Roman" w:cs="Times New Roman"/>
+          <w:sz w:val="24"/>
+          <w:szCs w:val="24"/>
+        </w:rPr>
+        <w:t>nome_assistido</w:t>
+      </w:r>
+      <w:proofErr w:type="spellEnd"/>
+      <w:r>
+        <w:rPr>
+          <w:rFonts w:ascii="Times New Roman" w:eastAsia="Times New Roman" w:hAnsi="Times New Roman" w:cs="Times New Roman"/>
+          <w:sz w:val="24"/>
+          <w:szCs w:val="24"/>
+        </w:rPr>
+        <w:t xml:space="preserve"> }}, CPF nº {{ </w:t>
+      </w:r>
+      <w:proofErr w:type="spellStart"/>
+      <w:r>
+        <w:rPr>
+          <w:rFonts w:ascii="Times New Roman" w:eastAsia="Times New Roman" w:hAnsi="Times New Roman" w:cs="Times New Roman"/>
+          <w:sz w:val="24"/>
+          <w:szCs w:val="24"/>
+        </w:rPr>
+        <w:t>num_cpf_assistido</w:t>
+      </w:r>
+      <w:proofErr w:type="spellEnd"/>
+      <w:r>
+        <w:rPr>
+          <w:rFonts w:ascii="Times New Roman" w:eastAsia="Times New Roman" w:hAnsi="Times New Roman" w:cs="Times New Roman"/>
+          <w:sz w:val="24"/>
+          <w:szCs w:val="24"/>
+        </w:rPr>
+        <w:t xml:space="preserve"> }}, </w:t>
       </w:r>
       <w:r>
         <w:rPr>
@@ -97,15 +173,173 @@
           <w:sz w:val="24"/>
           <w:szCs w:val="24"/>
         </w:rPr>
-        <w:t xml:space="preserve">{{sigla_identidade}} </w:t>
-      </w:r>
-      <w:r>
-        <w:rPr>
-          <w:rFonts w:ascii="Times New Roman" w:eastAsia="Times New Roman" w:hAnsi="Times New Roman" w:cs="Times New Roman"/>
-          <w:sz w:val="24"/>
-          <w:szCs w:val="24"/>
-        </w:rPr>
-        <w:t>{{ num_rg_assistido }},  {{ nacionalidade_assistido }}, {{ estado_civil_assitido }}, {{ profissao_assistido }}, filho (a) de {{ filiacao_assistido }}, residente</w:t>
+        <w:t>{{</w:t>
+      </w:r>
+      <w:r>
+        <w:rPr>
+          <w:rFonts w:ascii="Times New Roman" w:eastAsia="Times New Roman" w:hAnsi="Times New Roman" w:cs="Times New Roman"/>
+          <w:sz w:val="24"/>
+          <w:szCs w:val="24"/>
+        </w:rPr>
+        <w:t xml:space="preserve"> </w:t>
+      </w:r>
+      <w:proofErr w:type="spellStart"/>
+      <w:r>
+        <w:rPr>
+          <w:rFonts w:ascii="Times New Roman" w:eastAsia="Times New Roman" w:hAnsi="Times New Roman" w:cs="Times New Roman"/>
+          <w:sz w:val="24"/>
+          <w:szCs w:val="24"/>
+        </w:rPr>
+        <w:t>sigla_identidade</w:t>
+      </w:r>
+      <w:proofErr w:type="spellEnd"/>
+      <w:r>
+        <w:rPr>
+          <w:rFonts w:ascii="Times New Roman" w:eastAsia="Times New Roman" w:hAnsi="Times New Roman" w:cs="Times New Roman"/>
+          <w:sz w:val="24"/>
+          <w:szCs w:val="24"/>
+        </w:rPr>
+        <w:t xml:space="preserve"> </w:t>
+      </w:r>
+      <w:r>
+        <w:rPr>
+          <w:rFonts w:ascii="Times New Roman" w:eastAsia="Times New Roman" w:hAnsi="Times New Roman" w:cs="Times New Roman"/>
+          <w:sz w:val="24"/>
+          <w:szCs w:val="24"/>
+        </w:rPr>
+        <w:t>}}</w:t>
+      </w:r>
+      <w:r>
+        <w:rPr>
+          <w:rFonts w:ascii="Times New Roman" w:eastAsia="Times New Roman" w:hAnsi="Times New Roman" w:cs="Times New Roman"/>
+          <w:sz w:val="24"/>
+          <w:szCs w:val="24"/>
+        </w:rPr>
+        <w:t xml:space="preserve">/{{ </w:t>
+      </w:r>
+      <w:proofErr w:type="spellStart"/>
+      <w:r>
+        <w:rPr>
+          <w:rFonts w:ascii="Times New Roman" w:eastAsia="Times New Roman" w:hAnsi="Times New Roman" w:cs="Times New Roman"/>
+          <w:sz w:val="24"/>
+          <w:szCs w:val="24"/>
+        </w:rPr>
+        <w:t>sigla_estado_identidade</w:t>
+      </w:r>
+      <w:proofErr w:type="spellEnd"/>
+      <w:r>
+        <w:rPr>
+          <w:rFonts w:ascii="Times New Roman" w:eastAsia="Times New Roman" w:hAnsi="Times New Roman" w:cs="Times New Roman"/>
+          <w:sz w:val="24"/>
+          <w:szCs w:val="24"/>
+        </w:rPr>
+        <w:t xml:space="preserve"> }}</w:t>
+      </w:r>
+      <w:r>
+        <w:rPr>
+          <w:rFonts w:ascii="Times New Roman" w:eastAsia="Times New Roman" w:hAnsi="Times New Roman" w:cs="Times New Roman"/>
+          <w:sz w:val="24"/>
+          <w:szCs w:val="24"/>
+        </w:rPr>
+        <w:t xml:space="preserve"> </w:t>
+      </w:r>
+      <w:r>
+        <w:rPr>
+          <w:rFonts w:ascii="Times New Roman" w:eastAsia="Times New Roman" w:hAnsi="Times New Roman" w:cs="Times New Roman"/>
+          <w:sz w:val="24"/>
+          <w:szCs w:val="24"/>
+        </w:rPr>
+        <w:t xml:space="preserve">{{ </w:t>
+      </w:r>
+      <w:proofErr w:type="spellStart"/>
+      <w:r>
+        <w:rPr>
+          <w:rFonts w:ascii="Times New Roman" w:eastAsia="Times New Roman" w:hAnsi="Times New Roman" w:cs="Times New Roman"/>
+          <w:sz w:val="24"/>
+          <w:szCs w:val="24"/>
+        </w:rPr>
+        <w:t>num_rg_assistido</w:t>
+      </w:r>
+      <w:proofErr w:type="spellEnd"/>
+      <w:r>
+        <w:rPr>
+          <w:rFonts w:ascii="Times New Roman" w:eastAsia="Times New Roman" w:hAnsi="Times New Roman" w:cs="Times New Roman"/>
+          <w:sz w:val="24"/>
+          <w:szCs w:val="24"/>
+        </w:rPr>
+        <w:t xml:space="preserve"> }},  {{ </w:t>
+      </w:r>
+      <w:proofErr w:type="spellStart"/>
+      <w:r>
+        <w:rPr>
+          <w:rFonts w:ascii="Times New Roman" w:eastAsia="Times New Roman" w:hAnsi="Times New Roman" w:cs="Times New Roman"/>
+          <w:sz w:val="24"/>
+          <w:szCs w:val="24"/>
+        </w:rPr>
+        <w:t>nacionalidade_assistido</w:t>
+      </w:r>
+      <w:proofErr w:type="spellEnd"/>
+      <w:r>
+        <w:rPr>
+          <w:rFonts w:ascii="Times New Roman" w:eastAsia="Times New Roman" w:hAnsi="Times New Roman" w:cs="Times New Roman"/>
+          <w:sz w:val="24"/>
+          <w:szCs w:val="24"/>
+        </w:rPr>
+        <w:t xml:space="preserve"> }}, {{ </w:t>
+      </w:r>
+      <w:proofErr w:type="spellStart"/>
+      <w:r>
+        <w:rPr>
+          <w:rFonts w:ascii="Times New Roman" w:eastAsia="Times New Roman" w:hAnsi="Times New Roman" w:cs="Times New Roman"/>
+          <w:sz w:val="24"/>
+          <w:szCs w:val="24"/>
+        </w:rPr>
+        <w:t>estado_civil_assitido</w:t>
+      </w:r>
+      <w:proofErr w:type="spellEnd"/>
+      <w:r>
+        <w:rPr>
+          <w:rFonts w:ascii="Times New Roman" w:eastAsia="Times New Roman" w:hAnsi="Times New Roman" w:cs="Times New Roman"/>
+          <w:sz w:val="24"/>
+          <w:szCs w:val="24"/>
+        </w:rPr>
+        <w:t xml:space="preserve"> }}, {{ </w:t>
+      </w:r>
+      <w:proofErr w:type="spellStart"/>
+      <w:r>
+        <w:rPr>
+          <w:rFonts w:ascii="Times New Roman" w:eastAsia="Times New Roman" w:hAnsi="Times New Roman" w:cs="Times New Roman"/>
+          <w:sz w:val="24"/>
+          <w:szCs w:val="24"/>
+        </w:rPr>
+        <w:t>profissao_assistido</w:t>
+      </w:r>
+      <w:proofErr w:type="spellEnd"/>
+      <w:r>
+        <w:rPr>
+          <w:rFonts w:ascii="Times New Roman" w:eastAsia="Times New Roman" w:hAnsi="Times New Roman" w:cs="Times New Roman"/>
+          <w:sz w:val="24"/>
+          <w:szCs w:val="24"/>
+        </w:rPr>
+        <w:t xml:space="preserve"> }}, filho (a) de {{ </w:t>
+      </w:r>
+      <w:proofErr w:type="spellStart"/>
+      <w:r>
+        <w:rPr>
+          <w:rFonts w:ascii="Times New Roman" w:eastAsia="Times New Roman" w:hAnsi="Times New Roman" w:cs="Times New Roman"/>
+          <w:sz w:val="24"/>
+          <w:szCs w:val="24"/>
+        </w:rPr>
+        <w:t>filiacao_assistido</w:t>
+      </w:r>
+      <w:proofErr w:type="spellEnd"/>
+      <w:r>
+        <w:rPr>
+          <w:rFonts w:ascii="Times New Roman" w:eastAsia="Times New Roman" w:hAnsi="Times New Roman" w:cs="Times New Roman"/>
+          <w:sz w:val="24"/>
+          <w:szCs w:val="24"/>
+        </w:rPr>
+        <w:t xml:space="preserve"> }}, residente</w:t>
       </w:r>
       <w:r>
         <w:rPr>
@@ -129,24 +363,44 @@
           <w:sz w:val="24"/>
           <w:szCs w:val="24"/>
         </w:rPr>
-        <w:t>{{ num_residencial }}</w:t>
-      </w:r>
-      <w:r>
-        <w:rPr>
-          <w:rFonts w:ascii="Times New Roman" w:eastAsia="Times New Roman" w:hAnsi="Times New Roman" w:cs="Times New Roman"/>
-          <w:sz w:val="24"/>
-          <w:szCs w:val="24"/>
-        </w:rPr>
-        <w:t xml:space="preserve">{% if </w:t>
-      </w:r>
-      <w:r>
-        <w:rPr>
-          <w:rFonts w:ascii="Times New Roman" w:eastAsia="Times New Roman" w:hAnsi="Times New Roman" w:cs="Times New Roman"/>
-          <w:sz w:val="24"/>
-          <w:szCs w:val="24"/>
-        </w:rPr>
-        <w:t>complemento</w:t>
-      </w:r>
+        <w:t xml:space="preserve">{{ </w:t>
+      </w:r>
+      <w:proofErr w:type="spellStart"/>
+      <w:r>
+        <w:rPr>
+          <w:rFonts w:ascii="Times New Roman" w:eastAsia="Times New Roman" w:hAnsi="Times New Roman" w:cs="Times New Roman"/>
+          <w:sz w:val="24"/>
+          <w:szCs w:val="24"/>
+        </w:rPr>
+        <w:t>num_residencial</w:t>
+      </w:r>
+      <w:proofErr w:type="spellEnd"/>
+      <w:r>
+        <w:rPr>
+          <w:rFonts w:ascii="Times New Roman" w:eastAsia="Times New Roman" w:hAnsi="Times New Roman" w:cs="Times New Roman"/>
+          <w:sz w:val="24"/>
+          <w:szCs w:val="24"/>
+        </w:rPr>
+        <w:t xml:space="preserve"> }}</w:t>
+      </w:r>
+      <w:r>
+        <w:rPr>
+          <w:rFonts w:ascii="Times New Roman" w:eastAsia="Times New Roman" w:hAnsi="Times New Roman" w:cs="Times New Roman"/>
+          <w:sz w:val="24"/>
+          <w:szCs w:val="24"/>
+        </w:rPr>
+        <w:t xml:space="preserve">{% </w:t>
+      </w:r>
+      <w:proofErr w:type="spellStart"/>
+      <w:r>
+        <w:rPr>
+          <w:rFonts w:ascii="Times New Roman" w:eastAsia="Times New Roman" w:hAnsi="Times New Roman" w:cs="Times New Roman"/>
+          <w:sz w:val="24"/>
+          <w:szCs w:val="24"/>
+        </w:rPr>
+        <w:t>if</w:t>
+      </w:r>
+      <w:proofErr w:type="spellEnd"/>
       <w:r>
         <w:rPr>
           <w:rFonts w:ascii="Times New Roman" w:eastAsia="Times New Roman" w:hAnsi="Times New Roman" w:cs="Times New Roman"/>
@@ -161,6 +415,14 @@
           <w:sz w:val="24"/>
           <w:szCs w:val="24"/>
         </w:rPr>
+        <w:t xml:space="preserve">complemento </w:t>
+      </w:r>
+      <w:r>
+        <w:rPr>
+          <w:rFonts w:ascii="Times New Roman" w:eastAsia="Times New Roman" w:hAnsi="Times New Roman" w:cs="Times New Roman"/>
+          <w:sz w:val="24"/>
+          <w:szCs w:val="24"/>
+        </w:rPr>
         <w:t>%}</w:t>
       </w:r>
       <w:r>
@@ -193,23 +455,95 @@
           <w:sz w:val="24"/>
           <w:szCs w:val="24"/>
         </w:rPr>
-        <w:t>{% endif %}</w:t>
-      </w:r>
-      <w:r>
-        <w:rPr>
-          <w:rFonts w:ascii="Times New Roman" w:eastAsia="Times New Roman" w:hAnsi="Times New Roman" w:cs="Times New Roman"/>
-          <w:sz w:val="24"/>
-          <w:szCs w:val="24"/>
-        </w:rPr>
-        <w:t>, {{ bairro }}, {{ cidade }},  {{ sigla_estado }}, CEP {{ cep }},  telefone(s) {{ telefone_assistido }}</w:t>
-      </w:r>
-      <w:r>
-        <w:rPr>
-          <w:rFonts w:ascii="Times New Roman" w:eastAsia="Times New Roman" w:hAnsi="Times New Roman" w:cs="Times New Roman"/>
-          <w:sz w:val="24"/>
-          <w:szCs w:val="24"/>
-        </w:rPr>
-        <w:t xml:space="preserve">{% if </w:t>
+        <w:t xml:space="preserve">{% </w:t>
+      </w:r>
+      <w:proofErr w:type="spellStart"/>
+      <w:r>
+        <w:rPr>
+          <w:rFonts w:ascii="Times New Roman" w:eastAsia="Times New Roman" w:hAnsi="Times New Roman" w:cs="Times New Roman"/>
+          <w:sz w:val="24"/>
+          <w:szCs w:val="24"/>
+        </w:rPr>
+        <w:t>endif</w:t>
+      </w:r>
+      <w:proofErr w:type="spellEnd"/>
+      <w:r>
+        <w:rPr>
+          <w:rFonts w:ascii="Times New Roman" w:eastAsia="Times New Roman" w:hAnsi="Times New Roman" w:cs="Times New Roman"/>
+          <w:sz w:val="24"/>
+          <w:szCs w:val="24"/>
+        </w:rPr>
+        <w:t xml:space="preserve"> %}</w:t>
+      </w:r>
+      <w:r>
+        <w:rPr>
+          <w:rFonts w:ascii="Times New Roman" w:eastAsia="Times New Roman" w:hAnsi="Times New Roman" w:cs="Times New Roman"/>
+          <w:sz w:val="24"/>
+          <w:szCs w:val="24"/>
+        </w:rPr>
+        <w:t xml:space="preserve">, {{ bairro }}, {{ cidade }},  {{ </w:t>
+      </w:r>
+      <w:proofErr w:type="spellStart"/>
+      <w:r>
+        <w:rPr>
+          <w:rFonts w:ascii="Times New Roman" w:eastAsia="Times New Roman" w:hAnsi="Times New Roman" w:cs="Times New Roman"/>
+          <w:sz w:val="24"/>
+          <w:szCs w:val="24"/>
+        </w:rPr>
+        <w:t>sigla_estado</w:t>
+      </w:r>
+      <w:proofErr w:type="spellEnd"/>
+      <w:r>
+        <w:rPr>
+          <w:rFonts w:ascii="Times New Roman" w:eastAsia="Times New Roman" w:hAnsi="Times New Roman" w:cs="Times New Roman"/>
+          <w:sz w:val="24"/>
+          <w:szCs w:val="24"/>
+        </w:rPr>
+        <w:t xml:space="preserve"> }}, CEP {{ cep }},  telefone(s) {{ </w:t>
+      </w:r>
+      <w:proofErr w:type="spellStart"/>
+      <w:r>
+        <w:rPr>
+          <w:rFonts w:ascii="Times New Roman" w:eastAsia="Times New Roman" w:hAnsi="Times New Roman" w:cs="Times New Roman"/>
+          <w:sz w:val="24"/>
+          <w:szCs w:val="24"/>
+        </w:rPr>
+        <w:t>telefone_assistido</w:t>
+      </w:r>
+      <w:proofErr w:type="spellEnd"/>
+      <w:r>
+        <w:rPr>
+          <w:rFonts w:ascii="Times New Roman" w:eastAsia="Times New Roman" w:hAnsi="Times New Roman" w:cs="Times New Roman"/>
+          <w:sz w:val="24"/>
+          <w:szCs w:val="24"/>
+        </w:rPr>
+        <w:t xml:space="preserve"> }}</w:t>
+      </w:r>
+      <w:r>
+        <w:rPr>
+          <w:rFonts w:ascii="Times New Roman" w:eastAsia="Times New Roman" w:hAnsi="Times New Roman" w:cs="Times New Roman"/>
+          <w:sz w:val="24"/>
+          <w:szCs w:val="24"/>
+        </w:rPr>
+        <w:t xml:space="preserve">{% </w:t>
+      </w:r>
+      <w:proofErr w:type="spellStart"/>
+      <w:r>
+        <w:rPr>
+          <w:rFonts w:ascii="Times New Roman" w:eastAsia="Times New Roman" w:hAnsi="Times New Roman" w:cs="Times New Roman"/>
+          <w:sz w:val="24"/>
+          <w:szCs w:val="24"/>
+        </w:rPr>
+        <w:t>if</w:t>
+      </w:r>
+      <w:proofErr w:type="spellEnd"/>
+      <w:r>
+        <w:rPr>
+          <w:rFonts w:ascii="Times New Roman" w:eastAsia="Times New Roman" w:hAnsi="Times New Roman" w:cs="Times New Roman"/>
+          <w:sz w:val="24"/>
+          <w:szCs w:val="24"/>
+        </w:rPr>
+        <w:t xml:space="preserve"> </w:t>
       </w:r>
       <w:r>
         <w:rPr>
@@ -273,7 +607,25 @@
           <w:sz w:val="24"/>
           <w:szCs w:val="24"/>
         </w:rPr>
-        <w:t>{% endif %}</w:t>
+        <w:t xml:space="preserve">{% </w:t>
+      </w:r>
+      <w:proofErr w:type="spellStart"/>
+      <w:r>
+        <w:rPr>
+          <w:rFonts w:ascii="Times New Roman" w:eastAsia="Times New Roman" w:hAnsi="Times New Roman" w:cs="Times New Roman"/>
+          <w:sz w:val="24"/>
+          <w:szCs w:val="24"/>
+        </w:rPr>
+        <w:t>endif</w:t>
+      </w:r>
+      <w:proofErr w:type="spellEnd"/>
+      <w:r>
+        <w:rPr>
+          <w:rFonts w:ascii="Times New Roman" w:eastAsia="Times New Roman" w:hAnsi="Times New Roman" w:cs="Times New Roman"/>
+          <w:sz w:val="24"/>
+          <w:szCs w:val="24"/>
+        </w:rPr>
+        <w:t xml:space="preserve"> %}</w:t>
       </w:r>
       <w:r>
         <w:rPr>
@@ -289,7 +641,25 @@
           <w:sz w:val="24"/>
           <w:szCs w:val="24"/>
         </w:rPr>
-        <w:t xml:space="preserve">e e-mail {{ email_assitido }}, </w:t>
+        <w:t xml:space="preserve">e e-mail {{ </w:t>
+      </w:r>
+      <w:proofErr w:type="spellStart"/>
+      <w:r>
+        <w:rPr>
+          <w:rFonts w:ascii="Times New Roman" w:eastAsia="Times New Roman" w:hAnsi="Times New Roman" w:cs="Times New Roman"/>
+          <w:sz w:val="24"/>
+          <w:szCs w:val="24"/>
+        </w:rPr>
+        <w:t>email_assitido</w:t>
+      </w:r>
+      <w:proofErr w:type="spellEnd"/>
+      <w:r>
+        <w:rPr>
+          <w:rFonts w:ascii="Times New Roman" w:eastAsia="Times New Roman" w:hAnsi="Times New Roman" w:cs="Times New Roman"/>
+          <w:sz w:val="24"/>
+          <w:szCs w:val="24"/>
+        </w:rPr>
+        <w:t xml:space="preserve"> }}, </w:t>
       </w:r>
       <w:r>
         <w:rPr>
@@ -363,7 +733,25 @@
           <w:sz w:val="24"/>
           <w:szCs w:val="24"/>
         </w:rPr>
-        <w:t>Ante o exposto, solicito a isenção dos respectivos emolumentos e taxa de fiscalização judiciária incidentes sobre o(s) seguinte(s) ato(s):</w:t>
+        <w:t xml:space="preserve">Ante o exposto, solicito a isenção dos respectivos emolumentos e taxa de fiscalização </w:t>
+      </w:r>
+      <w:proofErr w:type="gramStart"/>
+      <w:r>
+        <w:rPr>
+          <w:rFonts w:ascii="Times New Roman" w:eastAsia="Times New Roman" w:hAnsi="Times New Roman" w:cs="Times New Roman"/>
+          <w:sz w:val="24"/>
+          <w:szCs w:val="24"/>
+        </w:rPr>
+        <w:t>judiciária incidentes</w:t>
+      </w:r>
+      <w:proofErr w:type="gramEnd"/>
+      <w:r>
+        <w:rPr>
+          <w:rFonts w:ascii="Times New Roman" w:eastAsia="Times New Roman" w:hAnsi="Times New Roman" w:cs="Times New Roman"/>
+          <w:sz w:val="24"/>
+          <w:szCs w:val="24"/>
+        </w:rPr>
+        <w:t xml:space="preserve"> sobre o(s) seguinte(s) ato(s):</w:t>
       </w:r>
     </w:p>
     <w:p>
@@ -380,13 +768,23 @@
           <w:szCs w:val="24"/>
         </w:rPr>
       </w:pPr>
-      <w:r>
-        <w:rPr>
-          <w:rFonts w:ascii="Times New Roman" w:eastAsia="Times New Roman" w:hAnsi="Times New Roman" w:cs="Times New Roman"/>
-          <w:sz w:val="24"/>
-          <w:szCs w:val="24"/>
-        </w:rPr>
-        <w:t>{{ doc_1 }}</w:t>
+      <w:proofErr w:type="gramStart"/>
+      <w:r>
+        <w:rPr>
+          <w:rFonts w:ascii="Times New Roman" w:eastAsia="Times New Roman" w:hAnsi="Times New Roman" w:cs="Times New Roman"/>
+          <w:sz w:val="24"/>
+          <w:szCs w:val="24"/>
+        </w:rPr>
+        <w:t>{{ doc</w:t>
+      </w:r>
+      <w:proofErr w:type="gramEnd"/>
+      <w:r>
+        <w:rPr>
+          <w:rFonts w:ascii="Times New Roman" w:eastAsia="Times New Roman" w:hAnsi="Times New Roman" w:cs="Times New Roman"/>
+          <w:sz w:val="24"/>
+          <w:szCs w:val="24"/>
+        </w:rPr>
+        <w:t>_1 }}</w:t>
       </w:r>
     </w:p>
     <w:p>
@@ -402,7 +800,39 @@
           <w:sz w:val="24"/>
           <w:szCs w:val="24"/>
         </w:rPr>
-        <w:t>{%p if decisao %}</w:t>
+        <w:t xml:space="preserve">{%p </w:t>
+      </w:r>
+      <w:proofErr w:type="spellStart"/>
+      <w:r>
+        <w:rPr>
+          <w:sz w:val="24"/>
+          <w:szCs w:val="24"/>
+        </w:rPr>
+        <w:t>if</w:t>
+      </w:r>
+      <w:proofErr w:type="spellEnd"/>
+      <w:r>
+        <w:rPr>
+          <w:sz w:val="24"/>
+          <w:szCs w:val="24"/>
+        </w:rPr>
+        <w:t xml:space="preserve"> </w:t>
+      </w:r>
+      <w:proofErr w:type="spellStart"/>
+      <w:r>
+        <w:rPr>
+          <w:sz w:val="24"/>
+          <w:szCs w:val="24"/>
+        </w:rPr>
+        <w:t>decisao</w:t>
+      </w:r>
+      <w:proofErr w:type="spellEnd"/>
+      <w:r>
+        <w:rPr>
+          <w:sz w:val="24"/>
+          <w:szCs w:val="24"/>
+        </w:rPr>
+        <w:t xml:space="preserve"> %}</w:t>
       </w:r>
     </w:p>
     <w:p>
@@ -419,13 +849,23 @@
           <w:szCs w:val="24"/>
         </w:rPr>
       </w:pPr>
-      <w:r>
-        <w:rPr>
-          <w:rFonts w:ascii="Times New Roman" w:eastAsia="Times New Roman" w:hAnsi="Times New Roman" w:cs="Times New Roman"/>
-          <w:sz w:val="24"/>
-          <w:szCs w:val="24"/>
-        </w:rPr>
-        <w:t>{{ doc_2 }}</w:t>
+      <w:proofErr w:type="gramStart"/>
+      <w:r>
+        <w:rPr>
+          <w:rFonts w:ascii="Times New Roman" w:eastAsia="Times New Roman" w:hAnsi="Times New Roman" w:cs="Times New Roman"/>
+          <w:sz w:val="24"/>
+          <w:szCs w:val="24"/>
+        </w:rPr>
+        <w:t>{{ doc</w:t>
+      </w:r>
+      <w:proofErr w:type="gramEnd"/>
+      <w:r>
+        <w:rPr>
+          <w:rFonts w:ascii="Times New Roman" w:eastAsia="Times New Roman" w:hAnsi="Times New Roman" w:cs="Times New Roman"/>
+          <w:sz w:val="24"/>
+          <w:szCs w:val="24"/>
+        </w:rPr>
+        <w:t>_2 }}</w:t>
       </w:r>
     </w:p>
     <w:p>
@@ -441,7 +881,23 @@
           <w:sz w:val="24"/>
           <w:szCs w:val="24"/>
         </w:rPr>
-        <w:t>{%p if decisao2 %}</w:t>
+        <w:t xml:space="preserve">{%p </w:t>
+      </w:r>
+      <w:proofErr w:type="spellStart"/>
+      <w:r>
+        <w:rPr>
+          <w:sz w:val="24"/>
+          <w:szCs w:val="24"/>
+        </w:rPr>
+        <w:t>if</w:t>
+      </w:r>
+      <w:proofErr w:type="spellEnd"/>
+      <w:r>
+        <w:rPr>
+          <w:sz w:val="24"/>
+          <w:szCs w:val="24"/>
+        </w:rPr>
+        <w:t xml:space="preserve"> decisao2 %}</w:t>
       </w:r>
     </w:p>
     <w:p>
@@ -458,13 +914,23 @@
           <w:szCs w:val="24"/>
         </w:rPr>
       </w:pPr>
-      <w:r>
-        <w:rPr>
-          <w:rFonts w:ascii="Times New Roman" w:eastAsia="Times New Roman" w:hAnsi="Times New Roman" w:cs="Times New Roman"/>
-          <w:sz w:val="24"/>
-          <w:szCs w:val="24"/>
-        </w:rPr>
-        <w:t>{{ doc_3 }}</w:t>
+      <w:proofErr w:type="gramStart"/>
+      <w:r>
+        <w:rPr>
+          <w:rFonts w:ascii="Times New Roman" w:eastAsia="Times New Roman" w:hAnsi="Times New Roman" w:cs="Times New Roman"/>
+          <w:sz w:val="24"/>
+          <w:szCs w:val="24"/>
+        </w:rPr>
+        <w:t>{{ doc</w:t>
+      </w:r>
+      <w:proofErr w:type="gramEnd"/>
+      <w:r>
+        <w:rPr>
+          <w:rFonts w:ascii="Times New Roman" w:eastAsia="Times New Roman" w:hAnsi="Times New Roman" w:cs="Times New Roman"/>
+          <w:sz w:val="24"/>
+          <w:szCs w:val="24"/>
+        </w:rPr>
+        <w:t>_3 }}</w:t>
       </w:r>
     </w:p>
     <w:p>
@@ -480,7 +946,23 @@
           <w:sz w:val="24"/>
           <w:szCs w:val="24"/>
         </w:rPr>
-        <w:t>{%p if decisao3 %}</w:t>
+        <w:t xml:space="preserve">{%p </w:t>
+      </w:r>
+      <w:proofErr w:type="spellStart"/>
+      <w:r>
+        <w:rPr>
+          <w:sz w:val="24"/>
+          <w:szCs w:val="24"/>
+        </w:rPr>
+        <w:t>if</w:t>
+      </w:r>
+      <w:proofErr w:type="spellEnd"/>
+      <w:r>
+        <w:rPr>
+          <w:sz w:val="24"/>
+          <w:szCs w:val="24"/>
+        </w:rPr>
+        <w:t xml:space="preserve"> decisao3 %}</w:t>
       </w:r>
     </w:p>
     <w:p>
@@ -497,13 +979,23 @@
           <w:szCs w:val="24"/>
         </w:rPr>
       </w:pPr>
-      <w:r>
-        <w:rPr>
-          <w:rFonts w:ascii="Times New Roman" w:eastAsia="Times New Roman" w:hAnsi="Times New Roman" w:cs="Times New Roman"/>
-          <w:sz w:val="24"/>
-          <w:szCs w:val="24"/>
-        </w:rPr>
-        <w:t>{{ doc_4 }}</w:t>
+      <w:proofErr w:type="gramStart"/>
+      <w:r>
+        <w:rPr>
+          <w:rFonts w:ascii="Times New Roman" w:eastAsia="Times New Roman" w:hAnsi="Times New Roman" w:cs="Times New Roman"/>
+          <w:sz w:val="24"/>
+          <w:szCs w:val="24"/>
+        </w:rPr>
+        <w:t>{{ doc</w:t>
+      </w:r>
+      <w:proofErr w:type="gramEnd"/>
+      <w:r>
+        <w:rPr>
+          <w:rFonts w:ascii="Times New Roman" w:eastAsia="Times New Roman" w:hAnsi="Times New Roman" w:cs="Times New Roman"/>
+          <w:sz w:val="24"/>
+          <w:szCs w:val="24"/>
+        </w:rPr>
+        <w:t>_4 }}</w:t>
       </w:r>
     </w:p>
     <w:p>
@@ -519,7 +1011,23 @@
           <w:sz w:val="24"/>
           <w:szCs w:val="24"/>
         </w:rPr>
-        <w:t>{%p if decisao4 %}</w:t>
+        <w:t xml:space="preserve">{%p </w:t>
+      </w:r>
+      <w:proofErr w:type="spellStart"/>
+      <w:r>
+        <w:rPr>
+          <w:sz w:val="24"/>
+          <w:szCs w:val="24"/>
+        </w:rPr>
+        <w:t>if</w:t>
+      </w:r>
+      <w:proofErr w:type="spellEnd"/>
+      <w:r>
+        <w:rPr>
+          <w:sz w:val="24"/>
+          <w:szCs w:val="24"/>
+        </w:rPr>
+        <w:t xml:space="preserve"> decisao4 %}</w:t>
       </w:r>
     </w:p>
     <w:p>
@@ -536,13 +1044,24 @@
           <w:szCs w:val="24"/>
         </w:rPr>
       </w:pPr>
-      <w:r>
-        <w:rPr>
-          <w:rFonts w:ascii="Times New Roman" w:eastAsia="Times New Roman" w:hAnsi="Times New Roman" w:cs="Times New Roman"/>
-          <w:sz w:val="24"/>
-          <w:szCs w:val="24"/>
-        </w:rPr>
-        <w:t>{{ doc_5 }}</w:t>
+      <w:proofErr w:type="gramStart"/>
+      <w:r>
+        <w:rPr>
+          <w:rFonts w:ascii="Times New Roman" w:eastAsia="Times New Roman" w:hAnsi="Times New Roman" w:cs="Times New Roman"/>
+          <w:sz w:val="24"/>
+          <w:szCs w:val="24"/>
+        </w:rPr>
+        <w:lastRenderedPageBreak/>
+        <w:t>{{ doc</w:t>
+      </w:r>
+      <w:proofErr w:type="gramEnd"/>
+      <w:r>
+        <w:rPr>
+          <w:rFonts w:ascii="Times New Roman" w:eastAsia="Times New Roman" w:hAnsi="Times New Roman" w:cs="Times New Roman"/>
+          <w:sz w:val="24"/>
+          <w:szCs w:val="24"/>
+        </w:rPr>
+        <w:t>_5 }}</w:t>
       </w:r>
     </w:p>
     <w:p>
@@ -558,8 +1077,23 @@
           <w:sz w:val="24"/>
           <w:szCs w:val="24"/>
         </w:rPr>
-        <w:lastRenderedPageBreak/>
-        <w:t>{%p if decisao5 %}</w:t>
+        <w:t xml:space="preserve">{%p </w:t>
+      </w:r>
+      <w:proofErr w:type="spellStart"/>
+      <w:r>
+        <w:rPr>
+          <w:sz w:val="24"/>
+          <w:szCs w:val="24"/>
+        </w:rPr>
+        <w:t>if</w:t>
+      </w:r>
+      <w:proofErr w:type="spellEnd"/>
+      <w:r>
+        <w:rPr>
+          <w:sz w:val="24"/>
+          <w:szCs w:val="24"/>
+        </w:rPr>
+        <w:t xml:space="preserve"> decisao5 %}</w:t>
       </w:r>
     </w:p>
     <w:p>
@@ -576,13 +1110,23 @@
           <w:szCs w:val="24"/>
         </w:rPr>
       </w:pPr>
-      <w:r>
-        <w:rPr>
-          <w:rFonts w:ascii="Times New Roman" w:eastAsia="Times New Roman" w:hAnsi="Times New Roman" w:cs="Times New Roman"/>
-          <w:sz w:val="24"/>
-          <w:szCs w:val="24"/>
-        </w:rPr>
-        <w:t>{{ doc_6 }}</w:t>
+      <w:proofErr w:type="gramStart"/>
+      <w:r>
+        <w:rPr>
+          <w:rFonts w:ascii="Times New Roman" w:eastAsia="Times New Roman" w:hAnsi="Times New Roman" w:cs="Times New Roman"/>
+          <w:sz w:val="24"/>
+          <w:szCs w:val="24"/>
+        </w:rPr>
+        <w:t>{{ doc</w:t>
+      </w:r>
+      <w:proofErr w:type="gramEnd"/>
+      <w:r>
+        <w:rPr>
+          <w:rFonts w:ascii="Times New Roman" w:eastAsia="Times New Roman" w:hAnsi="Times New Roman" w:cs="Times New Roman"/>
+          <w:sz w:val="24"/>
+          <w:szCs w:val="24"/>
+        </w:rPr>
+        <w:t>_6 }}</w:t>
       </w:r>
     </w:p>
     <w:p>
@@ -598,7 +1142,23 @@
           <w:sz w:val="24"/>
           <w:szCs w:val="24"/>
         </w:rPr>
-        <w:t>{%p if decisao6 %}</w:t>
+        <w:t xml:space="preserve">{%p </w:t>
+      </w:r>
+      <w:proofErr w:type="spellStart"/>
+      <w:r>
+        <w:rPr>
+          <w:sz w:val="24"/>
+          <w:szCs w:val="24"/>
+        </w:rPr>
+        <w:t>if</w:t>
+      </w:r>
+      <w:proofErr w:type="spellEnd"/>
+      <w:r>
+        <w:rPr>
+          <w:sz w:val="24"/>
+          <w:szCs w:val="24"/>
+        </w:rPr>
+        <w:t xml:space="preserve"> decisao6 %}</w:t>
       </w:r>
     </w:p>
     <w:p>
@@ -615,13 +1175,23 @@
           <w:szCs w:val="24"/>
         </w:rPr>
       </w:pPr>
-      <w:r>
-        <w:rPr>
-          <w:rFonts w:ascii="Times New Roman" w:eastAsia="Times New Roman" w:hAnsi="Times New Roman" w:cs="Times New Roman"/>
-          <w:sz w:val="24"/>
-          <w:szCs w:val="24"/>
-        </w:rPr>
-        <w:t>{{ doc_7 }}</w:t>
+      <w:proofErr w:type="gramStart"/>
+      <w:r>
+        <w:rPr>
+          <w:rFonts w:ascii="Times New Roman" w:eastAsia="Times New Roman" w:hAnsi="Times New Roman" w:cs="Times New Roman"/>
+          <w:sz w:val="24"/>
+          <w:szCs w:val="24"/>
+        </w:rPr>
+        <w:t>{{ doc</w:t>
+      </w:r>
+      <w:proofErr w:type="gramEnd"/>
+      <w:r>
+        <w:rPr>
+          <w:rFonts w:ascii="Times New Roman" w:eastAsia="Times New Roman" w:hAnsi="Times New Roman" w:cs="Times New Roman"/>
+          <w:sz w:val="24"/>
+          <w:szCs w:val="24"/>
+        </w:rPr>
+        <w:t>_7 }}</w:t>
       </w:r>
     </w:p>
     <w:p>
@@ -637,7 +1207,23 @@
           <w:sz w:val="24"/>
           <w:szCs w:val="24"/>
         </w:rPr>
-        <w:t>{%p if decisao7 %}</w:t>
+        <w:t xml:space="preserve">{%p </w:t>
+      </w:r>
+      <w:proofErr w:type="spellStart"/>
+      <w:r>
+        <w:rPr>
+          <w:sz w:val="24"/>
+          <w:szCs w:val="24"/>
+        </w:rPr>
+        <w:t>if</w:t>
+      </w:r>
+      <w:proofErr w:type="spellEnd"/>
+      <w:r>
+        <w:rPr>
+          <w:sz w:val="24"/>
+          <w:szCs w:val="24"/>
+        </w:rPr>
+        <w:t xml:space="preserve"> decisao7 %}</w:t>
       </w:r>
     </w:p>
     <w:p>
@@ -654,13 +1240,23 @@
           <w:szCs w:val="24"/>
         </w:rPr>
       </w:pPr>
-      <w:r>
-        <w:rPr>
-          <w:rFonts w:ascii="Times New Roman" w:eastAsia="Times New Roman" w:hAnsi="Times New Roman" w:cs="Times New Roman"/>
-          <w:sz w:val="24"/>
-          <w:szCs w:val="24"/>
-        </w:rPr>
-        <w:t>{{ doc_8 }}</w:t>
+      <w:proofErr w:type="gramStart"/>
+      <w:r>
+        <w:rPr>
+          <w:rFonts w:ascii="Times New Roman" w:eastAsia="Times New Roman" w:hAnsi="Times New Roman" w:cs="Times New Roman"/>
+          <w:sz w:val="24"/>
+          <w:szCs w:val="24"/>
+        </w:rPr>
+        <w:t>{{ doc</w:t>
+      </w:r>
+      <w:proofErr w:type="gramEnd"/>
+      <w:r>
+        <w:rPr>
+          <w:rFonts w:ascii="Times New Roman" w:eastAsia="Times New Roman" w:hAnsi="Times New Roman" w:cs="Times New Roman"/>
+          <w:sz w:val="24"/>
+          <w:szCs w:val="24"/>
+        </w:rPr>
+        <w:t>_8 }}</w:t>
       </w:r>
     </w:p>
     <w:p>
@@ -676,7 +1272,23 @@
           <w:sz w:val="24"/>
           <w:szCs w:val="24"/>
         </w:rPr>
-        <w:t>{%p if decisao8 %}</w:t>
+        <w:t xml:space="preserve">{%p </w:t>
+      </w:r>
+      <w:proofErr w:type="spellStart"/>
+      <w:r>
+        <w:rPr>
+          <w:sz w:val="24"/>
+          <w:szCs w:val="24"/>
+        </w:rPr>
+        <w:t>if</w:t>
+      </w:r>
+      <w:proofErr w:type="spellEnd"/>
+      <w:r>
+        <w:rPr>
+          <w:sz w:val="24"/>
+          <w:szCs w:val="24"/>
+        </w:rPr>
+        <w:t xml:space="preserve"> decisao8 %}</w:t>
       </w:r>
     </w:p>
     <w:p>
@@ -693,13 +1305,23 @@
           <w:szCs w:val="24"/>
         </w:rPr>
       </w:pPr>
-      <w:r>
-        <w:rPr>
-          <w:rFonts w:ascii="Times New Roman" w:eastAsia="Times New Roman" w:hAnsi="Times New Roman" w:cs="Times New Roman"/>
-          <w:sz w:val="24"/>
-          <w:szCs w:val="24"/>
-        </w:rPr>
-        <w:t>{{ doc_9 }}</w:t>
+      <w:proofErr w:type="gramStart"/>
+      <w:r>
+        <w:rPr>
+          <w:rFonts w:ascii="Times New Roman" w:eastAsia="Times New Roman" w:hAnsi="Times New Roman" w:cs="Times New Roman"/>
+          <w:sz w:val="24"/>
+          <w:szCs w:val="24"/>
+        </w:rPr>
+        <w:t>{{ doc</w:t>
+      </w:r>
+      <w:proofErr w:type="gramEnd"/>
+      <w:r>
+        <w:rPr>
+          <w:rFonts w:ascii="Times New Roman" w:eastAsia="Times New Roman" w:hAnsi="Times New Roman" w:cs="Times New Roman"/>
+          <w:sz w:val="24"/>
+          <w:szCs w:val="24"/>
+        </w:rPr>
+        <w:t>_9 }}</w:t>
       </w:r>
     </w:p>
     <w:p>
@@ -715,7 +1337,23 @@
           <w:sz w:val="24"/>
           <w:szCs w:val="24"/>
         </w:rPr>
-        <w:t>{%p if decisao9 %}</w:t>
+        <w:t xml:space="preserve">{%p </w:t>
+      </w:r>
+      <w:proofErr w:type="spellStart"/>
+      <w:r>
+        <w:rPr>
+          <w:sz w:val="24"/>
+          <w:szCs w:val="24"/>
+        </w:rPr>
+        <w:t>if</w:t>
+      </w:r>
+      <w:proofErr w:type="spellEnd"/>
+      <w:r>
+        <w:rPr>
+          <w:sz w:val="24"/>
+          <w:szCs w:val="24"/>
+        </w:rPr>
+        <w:t xml:space="preserve"> decisao9 %}</w:t>
       </w:r>
     </w:p>
     <w:p>
@@ -732,13 +1370,23 @@
           <w:szCs w:val="24"/>
         </w:rPr>
       </w:pPr>
-      <w:r>
-        <w:rPr>
-          <w:rFonts w:ascii="Times New Roman" w:eastAsia="Times New Roman" w:hAnsi="Times New Roman" w:cs="Times New Roman"/>
-          <w:sz w:val="24"/>
-          <w:szCs w:val="24"/>
-        </w:rPr>
-        <w:t>{{ doc_10 }}</w:t>
+      <w:proofErr w:type="gramStart"/>
+      <w:r>
+        <w:rPr>
+          <w:rFonts w:ascii="Times New Roman" w:eastAsia="Times New Roman" w:hAnsi="Times New Roman" w:cs="Times New Roman"/>
+          <w:sz w:val="24"/>
+          <w:szCs w:val="24"/>
+        </w:rPr>
+        <w:t>{{ doc</w:t>
+      </w:r>
+      <w:proofErr w:type="gramEnd"/>
+      <w:r>
+        <w:rPr>
+          <w:rFonts w:ascii="Times New Roman" w:eastAsia="Times New Roman" w:hAnsi="Times New Roman" w:cs="Times New Roman"/>
+          <w:sz w:val="24"/>
+          <w:szCs w:val="24"/>
+        </w:rPr>
+        <w:t>_10 }}</w:t>
       </w:r>
     </w:p>
     <w:p>
@@ -754,7 +1402,23 @@
           <w:sz w:val="24"/>
           <w:szCs w:val="24"/>
         </w:rPr>
-        <w:t>{%p endif %}</w:t>
+        <w:t xml:space="preserve">{%p </w:t>
+      </w:r>
+      <w:proofErr w:type="spellStart"/>
+      <w:r>
+        <w:rPr>
+          <w:sz w:val="24"/>
+          <w:szCs w:val="24"/>
+        </w:rPr>
+        <w:t>endif</w:t>
+      </w:r>
+      <w:proofErr w:type="spellEnd"/>
+      <w:r>
+        <w:rPr>
+          <w:sz w:val="24"/>
+          <w:szCs w:val="24"/>
+        </w:rPr>
+        <w:t xml:space="preserve"> %}</w:t>
       </w:r>
     </w:p>
     <w:p>
@@ -770,7 +1434,23 @@
           <w:sz w:val="24"/>
           <w:szCs w:val="24"/>
         </w:rPr>
-        <w:t>{%p endif %}</w:t>
+        <w:t xml:space="preserve">{%p </w:t>
+      </w:r>
+      <w:proofErr w:type="spellStart"/>
+      <w:r>
+        <w:rPr>
+          <w:sz w:val="24"/>
+          <w:szCs w:val="24"/>
+        </w:rPr>
+        <w:t>endif</w:t>
+      </w:r>
+      <w:proofErr w:type="spellEnd"/>
+      <w:r>
+        <w:rPr>
+          <w:sz w:val="24"/>
+          <w:szCs w:val="24"/>
+        </w:rPr>
+        <w:t xml:space="preserve"> %}</w:t>
       </w:r>
     </w:p>
     <w:p>
@@ -786,7 +1466,23 @@
           <w:sz w:val="24"/>
           <w:szCs w:val="24"/>
         </w:rPr>
-        <w:t>{%p endif %}</w:t>
+        <w:t xml:space="preserve">{%p </w:t>
+      </w:r>
+      <w:proofErr w:type="spellStart"/>
+      <w:r>
+        <w:rPr>
+          <w:sz w:val="24"/>
+          <w:szCs w:val="24"/>
+        </w:rPr>
+        <w:t>endif</w:t>
+      </w:r>
+      <w:proofErr w:type="spellEnd"/>
+      <w:r>
+        <w:rPr>
+          <w:sz w:val="24"/>
+          <w:szCs w:val="24"/>
+        </w:rPr>
+        <w:t xml:space="preserve"> %}</w:t>
       </w:r>
     </w:p>
     <w:p>
@@ -802,7 +1498,23 @@
           <w:sz w:val="24"/>
           <w:szCs w:val="24"/>
         </w:rPr>
-        <w:t>{%p endif %}</w:t>
+        <w:t xml:space="preserve">{%p </w:t>
+      </w:r>
+      <w:proofErr w:type="spellStart"/>
+      <w:r>
+        <w:rPr>
+          <w:sz w:val="24"/>
+          <w:szCs w:val="24"/>
+        </w:rPr>
+        <w:t>endif</w:t>
+      </w:r>
+      <w:proofErr w:type="spellEnd"/>
+      <w:r>
+        <w:rPr>
+          <w:sz w:val="24"/>
+          <w:szCs w:val="24"/>
+        </w:rPr>
+        <w:t xml:space="preserve"> %}</w:t>
       </w:r>
     </w:p>
     <w:p>
@@ -818,7 +1530,23 @@
           <w:sz w:val="24"/>
           <w:szCs w:val="24"/>
         </w:rPr>
-        <w:t>{%p endif %}</w:t>
+        <w:t xml:space="preserve">{%p </w:t>
+      </w:r>
+      <w:proofErr w:type="spellStart"/>
+      <w:r>
+        <w:rPr>
+          <w:sz w:val="24"/>
+          <w:szCs w:val="24"/>
+        </w:rPr>
+        <w:t>endif</w:t>
+      </w:r>
+      <w:proofErr w:type="spellEnd"/>
+      <w:r>
+        <w:rPr>
+          <w:sz w:val="24"/>
+          <w:szCs w:val="24"/>
+        </w:rPr>
+        <w:t xml:space="preserve"> %}</w:t>
       </w:r>
     </w:p>
     <w:p>
@@ -834,7 +1562,23 @@
           <w:sz w:val="24"/>
           <w:szCs w:val="24"/>
         </w:rPr>
-        <w:t>{%p endif %}</w:t>
+        <w:t xml:space="preserve">{%p </w:t>
+      </w:r>
+      <w:proofErr w:type="spellStart"/>
+      <w:r>
+        <w:rPr>
+          <w:sz w:val="24"/>
+          <w:szCs w:val="24"/>
+        </w:rPr>
+        <w:t>endif</w:t>
+      </w:r>
+      <w:proofErr w:type="spellEnd"/>
+      <w:r>
+        <w:rPr>
+          <w:sz w:val="24"/>
+          <w:szCs w:val="24"/>
+        </w:rPr>
+        <w:t xml:space="preserve"> %}</w:t>
       </w:r>
     </w:p>
     <w:p>
@@ -850,7 +1594,23 @@
           <w:sz w:val="24"/>
           <w:szCs w:val="24"/>
         </w:rPr>
-        <w:t>{%p endif %}</w:t>
+        <w:t xml:space="preserve">{%p </w:t>
+      </w:r>
+      <w:proofErr w:type="spellStart"/>
+      <w:r>
+        <w:rPr>
+          <w:sz w:val="24"/>
+          <w:szCs w:val="24"/>
+        </w:rPr>
+        <w:t>endif</w:t>
+      </w:r>
+      <w:proofErr w:type="spellEnd"/>
+      <w:r>
+        <w:rPr>
+          <w:sz w:val="24"/>
+          <w:szCs w:val="24"/>
+        </w:rPr>
+        <w:t xml:space="preserve"> %}</w:t>
       </w:r>
     </w:p>
     <w:p>
@@ -866,7 +1626,23 @@
           <w:sz w:val="24"/>
           <w:szCs w:val="24"/>
         </w:rPr>
-        <w:t>{%p endif %}</w:t>
+        <w:t xml:space="preserve">{%p </w:t>
+      </w:r>
+      <w:proofErr w:type="spellStart"/>
+      <w:r>
+        <w:rPr>
+          <w:sz w:val="24"/>
+          <w:szCs w:val="24"/>
+        </w:rPr>
+        <w:t>endif</w:t>
+      </w:r>
+      <w:proofErr w:type="spellEnd"/>
+      <w:r>
+        <w:rPr>
+          <w:sz w:val="24"/>
+          <w:szCs w:val="24"/>
+        </w:rPr>
+        <w:t xml:space="preserve"> %}</w:t>
       </w:r>
     </w:p>
     <w:p>
@@ -882,7 +1658,23 @@
           <w:sz w:val="24"/>
           <w:szCs w:val="24"/>
         </w:rPr>
-        <w:t>{%p endif %}</w:t>
+        <w:t xml:space="preserve">{%p </w:t>
+      </w:r>
+      <w:proofErr w:type="spellStart"/>
+      <w:r>
+        <w:rPr>
+          <w:sz w:val="24"/>
+          <w:szCs w:val="24"/>
+        </w:rPr>
+        <w:t>endif</w:t>
+      </w:r>
+      <w:proofErr w:type="spellEnd"/>
+      <w:r>
+        <w:rPr>
+          <w:sz w:val="24"/>
+          <w:szCs w:val="24"/>
+        </w:rPr>
+        <w:t xml:space="preserve"> %}</w:t>
       </w:r>
     </w:p>
     <w:p>
@@ -933,13 +1725,23 @@
           <w:szCs w:val="24"/>
         </w:rPr>
       </w:pPr>
-      <w:r>
-        <w:rPr>
-          <w:rFonts w:ascii="Times New Roman" w:eastAsia="Times New Roman" w:hAnsi="Times New Roman" w:cs="Times New Roman"/>
-          <w:sz w:val="24"/>
-          <w:szCs w:val="24"/>
-        </w:rPr>
-        <w:t>{{ cidade }}, {{ data }}.</w:t>
+      <w:proofErr w:type="gramStart"/>
+      <w:r>
+        <w:rPr>
+          <w:rFonts w:ascii="Times New Roman" w:eastAsia="Times New Roman" w:hAnsi="Times New Roman" w:cs="Times New Roman"/>
+          <w:sz w:val="24"/>
+          <w:szCs w:val="24"/>
+        </w:rPr>
+        <w:t>{{ cidade</w:t>
+      </w:r>
+      <w:proofErr w:type="gramEnd"/>
+      <w:r>
+        <w:rPr>
+          <w:rFonts w:ascii="Times New Roman" w:eastAsia="Times New Roman" w:hAnsi="Times New Roman" w:cs="Times New Roman"/>
+          <w:sz w:val="24"/>
+          <w:szCs w:val="24"/>
+        </w:rPr>
+        <w:t xml:space="preserve"> }}, {{ data }}.</w:t>
       </w:r>
     </w:p>
     <w:p>
@@ -968,6 +1770,7 @@
           <w:sz w:val="24"/>
           <w:szCs w:val="24"/>
         </w:rPr>
+        <w:lastRenderedPageBreak/>
         <w:t>_________________________________________</w:t>
       </w:r>
     </w:p>
@@ -981,6 +1784,7 @@
           <w:szCs w:val="24"/>
         </w:rPr>
       </w:pPr>
+      <w:proofErr w:type="gramStart"/>
       <w:r>
         <w:rPr>
           <w:rFonts w:ascii="Times New Roman" w:eastAsia="Times New Roman" w:hAnsi="Times New Roman" w:cs="Times New Roman"/>
@@ -988,8 +1792,37 @@
           <w:sz w:val="24"/>
           <w:szCs w:val="24"/>
         </w:rPr>
-        <w:lastRenderedPageBreak/>
-        <w:t>{{ nome_assistido }}</w:t>
+        <w:t xml:space="preserve">{{ </w:t>
+      </w:r>
+      <w:proofErr w:type="spellStart"/>
+      <w:r>
+        <w:rPr>
+          <w:rFonts w:ascii="Times New Roman" w:eastAsia="Times New Roman" w:hAnsi="Times New Roman" w:cs="Times New Roman"/>
+          <w:b/>
+          <w:sz w:val="24"/>
+          <w:szCs w:val="24"/>
+        </w:rPr>
+        <w:t>nome</w:t>
+      </w:r>
+      <w:proofErr w:type="gramEnd"/>
+      <w:r>
+        <w:rPr>
+          <w:rFonts w:ascii="Times New Roman" w:eastAsia="Times New Roman" w:hAnsi="Times New Roman" w:cs="Times New Roman"/>
+          <w:b/>
+          <w:sz w:val="24"/>
+          <w:szCs w:val="24"/>
+        </w:rPr>
+        <w:t>_assistido</w:t>
+      </w:r>
+      <w:proofErr w:type="spellEnd"/>
+      <w:r>
+        <w:rPr>
+          <w:rFonts w:ascii="Times New Roman" w:eastAsia="Times New Roman" w:hAnsi="Times New Roman" w:cs="Times New Roman"/>
+          <w:b/>
+          <w:sz w:val="24"/>
+          <w:szCs w:val="24"/>
+        </w:rPr>
+        <w:t xml:space="preserve"> }}</w:t>
       </w:r>
       <w:r>
         <w:rPr>
@@ -1025,7 +1858,43 @@
           <w:sz w:val="24"/>
           <w:szCs w:val="24"/>
         </w:rPr>
-        <w:t>CPF: {{ num_cpf_assistido }}</w:t>
+        <w:t xml:space="preserve">CPF: </w:t>
+      </w:r>
+      <w:proofErr w:type="gramStart"/>
+      <w:r>
+        <w:rPr>
+          <w:rFonts w:ascii="Times New Roman" w:eastAsia="Times New Roman" w:hAnsi="Times New Roman" w:cs="Times New Roman"/>
+          <w:sz w:val="24"/>
+          <w:szCs w:val="24"/>
+        </w:rPr>
+        <w:t xml:space="preserve">{{ </w:t>
+      </w:r>
+      <w:proofErr w:type="spellStart"/>
+      <w:r>
+        <w:rPr>
+          <w:rFonts w:ascii="Times New Roman" w:eastAsia="Times New Roman" w:hAnsi="Times New Roman" w:cs="Times New Roman"/>
+          <w:sz w:val="24"/>
+          <w:szCs w:val="24"/>
+        </w:rPr>
+        <w:t>num</w:t>
+      </w:r>
+      <w:proofErr w:type="gramEnd"/>
+      <w:r>
+        <w:rPr>
+          <w:rFonts w:ascii="Times New Roman" w:eastAsia="Times New Roman" w:hAnsi="Times New Roman" w:cs="Times New Roman"/>
+          <w:sz w:val="24"/>
+          <w:szCs w:val="24"/>
+        </w:rPr>
+        <w:t>_cpf_assistido</w:t>
+      </w:r>
+      <w:proofErr w:type="spellEnd"/>
+      <w:r>
+        <w:rPr>
+          <w:rFonts w:ascii="Times New Roman" w:eastAsia="Times New Roman" w:hAnsi="Times New Roman" w:cs="Times New Roman"/>
+          <w:sz w:val="24"/>
+          <w:szCs w:val="24"/>
+        </w:rPr>
+        <w:t xml:space="preserve"> }}</w:t>
       </w:r>
     </w:p>
     <w:p>
@@ -1044,15 +1913,69 @@
           <w:sz w:val="24"/>
           <w:szCs w:val="24"/>
         </w:rPr>
-        <w:t>{{sigla_identidade}}</w:t>
-      </w:r>
-      <w:r>
-        <w:rPr>
-          <w:rFonts w:ascii="Times New Roman" w:eastAsia="Times New Roman" w:hAnsi="Times New Roman" w:cs="Times New Roman"/>
-          <w:sz w:val="24"/>
-          <w:szCs w:val="24"/>
-        </w:rPr>
-        <w:t>: {{ num_rg_assistido }}</w:t>
+        <w:t>{{</w:t>
+      </w:r>
+      <w:proofErr w:type="spellStart"/>
+      <w:r>
+        <w:rPr>
+          <w:rFonts w:ascii="Times New Roman" w:eastAsia="Times New Roman" w:hAnsi="Times New Roman" w:cs="Times New Roman"/>
+          <w:sz w:val="24"/>
+          <w:szCs w:val="24"/>
+        </w:rPr>
+        <w:t>sigla_identidade</w:t>
+      </w:r>
+      <w:proofErr w:type="spellEnd"/>
+      <w:r>
+        <w:rPr>
+          <w:rFonts w:ascii="Times New Roman" w:eastAsia="Times New Roman" w:hAnsi="Times New Roman" w:cs="Times New Roman"/>
+          <w:sz w:val="24"/>
+          <w:szCs w:val="24"/>
+        </w:rPr>
+        <w:t>}}</w:t>
+      </w:r>
+      <w:r>
+        <w:rPr>
+          <w:rFonts w:ascii="Times New Roman" w:eastAsia="Times New Roman" w:hAnsi="Times New Roman" w:cs="Times New Roman"/>
+          <w:sz w:val="24"/>
+          <w:szCs w:val="24"/>
+        </w:rPr>
+        <w:t xml:space="preserve">: </w:t>
+      </w:r>
+      <w:proofErr w:type="gramStart"/>
+      <w:r>
+        <w:rPr>
+          <w:rFonts w:ascii="Times New Roman" w:eastAsia="Times New Roman" w:hAnsi="Times New Roman" w:cs="Times New Roman"/>
+          <w:sz w:val="24"/>
+          <w:szCs w:val="24"/>
+        </w:rPr>
+        <w:t xml:space="preserve">{{ </w:t>
+      </w:r>
+      <w:proofErr w:type="spellStart"/>
+      <w:r>
+        <w:rPr>
+          <w:rFonts w:ascii="Times New Roman" w:eastAsia="Times New Roman" w:hAnsi="Times New Roman" w:cs="Times New Roman"/>
+          <w:sz w:val="24"/>
+          <w:szCs w:val="24"/>
+        </w:rPr>
+        <w:t>num</w:t>
+      </w:r>
+      <w:proofErr w:type="gramEnd"/>
+      <w:r>
+        <w:rPr>
+          <w:rFonts w:ascii="Times New Roman" w:eastAsia="Times New Roman" w:hAnsi="Times New Roman" w:cs="Times New Roman"/>
+          <w:sz w:val="24"/>
+          <w:szCs w:val="24"/>
+        </w:rPr>
+        <w:t>_rg_assistido</w:t>
+      </w:r>
+      <w:proofErr w:type="spellEnd"/>
+      <w:r>
+        <w:rPr>
+          <w:rFonts w:ascii="Times New Roman" w:eastAsia="Times New Roman" w:hAnsi="Times New Roman" w:cs="Times New Roman"/>
+          <w:sz w:val="24"/>
+          <w:szCs w:val="24"/>
+        </w:rPr>
+        <w:t xml:space="preserve"> }}</w:t>
       </w:r>
       <w:r>
         <w:rPr>
@@ -1337,7 +2260,27 @@
               <w:sz w:val="18"/>
               <w:szCs w:val="18"/>
             </w:rPr>
-            <w:t>BH/MG, CEP 30.130-180, Tel: (31) 3409-8667</w:t>
+            <w:t xml:space="preserve">BH/MG, CEP 30.130-180, </w:t>
+          </w:r>
+          <w:proofErr w:type="spellStart"/>
+          <w:r>
+            <w:rPr>
+              <w:rFonts w:ascii="Arial" w:eastAsia="Cambria" w:hAnsi="Arial" w:cs="Arial"/>
+              <w:iCs/>
+              <w:sz w:val="18"/>
+              <w:szCs w:val="18"/>
+            </w:rPr>
+            <w:t>Tel</w:t>
+          </w:r>
+          <w:proofErr w:type="spellEnd"/>
+          <w:r>
+            <w:rPr>
+              <w:rFonts w:ascii="Arial" w:eastAsia="Cambria" w:hAnsi="Arial" w:cs="Arial"/>
+              <w:iCs/>
+              <w:sz w:val="18"/>
+              <w:szCs w:val="18"/>
+            </w:rPr>
+            <w:t>: (31) 3409-8667</w:t>
           </w:r>
         </w:p>
       </w:tc>

</xml_diff>